<commit_message>
realizamos de palabra clave - caracteristicas generales
</commit_message>
<xml_diff>
--- a/Articulo.docx
+++ b/Articulo.docx
@@ -6,20 +6,24 @@
       <w:pPr>
         <w:jc w:val="center"/>
         <w:rPr>
-          <w:rFonts w:ascii="Arial" w:eastAsia="Arial" w:hAnsi="Arial" w:cs="Arial"/>
+          <w:rFonts w:ascii="Arial" w:hAnsi="Arial" w:cs="Arial"/>
           <w:b/>
+          <w:bCs/>
+          <w:color w:val="000000"/>
           <w:sz w:val="28"/>
           <w:szCs w:val="28"/>
         </w:rPr>
       </w:pPr>
       <w:r>
         <w:rPr>
-          <w:rFonts w:ascii="Arial" w:eastAsia="Arial" w:hAnsi="Arial" w:cs="Arial"/>
+          <w:rFonts w:ascii="Arial" w:hAnsi="Arial" w:cs="Arial"/>
           <w:b/>
+          <w:bCs/>
+          <w:color w:val="000000"/>
           <w:sz w:val="28"/>
           <w:szCs w:val="28"/>
         </w:rPr>
-        <w:t>Formato y Guía para presentación de artículos académicos y científicos</w:t>
+        <w:t>ANÁLISIS COMPARATIVO DE LA CLASIFICACIÓN DE UNIVERSIDADES GLOBALES UTILIZANDO REDES NEURONALES</w:t>
       </w:r>
     </w:p>
     <w:p>
@@ -125,11 +129,14 @@
     </w:p>
     <w:p>
       <w:pPr>
-        <w:rPr>
-          <w:rFonts w:ascii="Arial" w:eastAsia="Arial" w:hAnsi="Arial" w:cs="Arial"/>
+        <w:jc w:val="center"/>
+        <w:rPr>
+          <w:rFonts w:ascii="Arial" w:hAnsi="Arial" w:cs="Arial"/>
+          <w:b/>
+          <w:bCs/>
+          <w:color w:val="000000"/>
           <w:sz w:val="28"/>
           <w:szCs w:val="28"/>
-          <w:vertAlign w:val="superscript"/>
         </w:rPr>
       </w:pPr>
     </w:p>
@@ -137,180 +144,49 @@
       <w:pPr>
         <w:jc w:val="center"/>
         <w:rPr>
-          <w:rFonts w:ascii="Arial" w:eastAsia="Arial" w:hAnsi="Arial" w:cs="Arial"/>
+          <w:rFonts w:ascii="Arial" w:hAnsi="Arial" w:cs="Arial"/>
+          <w:b/>
+          <w:bCs/>
+          <w:color w:val="000000"/>
           <w:sz w:val="28"/>
           <w:szCs w:val="28"/>
-          <w:vertAlign w:val="superscript"/>
-        </w:rPr>
-      </w:pPr>
-      <w:proofErr w:type="spellStart"/>
-      <w:r>
-        <w:rPr>
-          <w:rFonts w:ascii="Arial" w:eastAsia="Arial" w:hAnsi="Arial" w:cs="Arial"/>
+        </w:rPr>
+      </w:pPr>
+      <w:r>
+        <w:rPr>
+          <w:rFonts w:ascii="Arial" w:hAnsi="Arial" w:cs="Arial"/>
           <w:b/>
+          <w:bCs/>
+          <w:color w:val="000000"/>
           <w:sz w:val="28"/>
           <w:szCs w:val="28"/>
         </w:rPr>
-        <w:t>Format</w:t>
-      </w:r>
-      <w:proofErr w:type="spellEnd"/>
-      <w:r>
-        <w:rPr>
-          <w:rFonts w:ascii="Arial" w:eastAsia="Arial" w:hAnsi="Arial" w:cs="Arial"/>
+        <w:t>COMPARATIVE ANALYSIS OF THE CLASSIFICATION OF GLOBAL UNIVERSITIES USING NEURAL NETWORKS</w:t>
+      </w:r>
+    </w:p>
+    <w:p>
+      <w:pPr>
+        <w:jc w:val="center"/>
+        <w:rPr>
+          <w:rFonts w:ascii="Arial" w:hAnsi="Arial" w:cs="Arial"/>
           <w:b/>
+          <w:bCs/>
+          <w:color w:val="000000"/>
           <w:sz w:val="28"/>
           <w:szCs w:val="28"/>
         </w:rPr>
-        <w:t xml:space="preserve"> and </w:t>
-      </w:r>
-      <w:proofErr w:type="spellStart"/>
-      <w:r>
-        <w:rPr>
-          <w:rFonts w:ascii="Arial" w:eastAsia="Arial" w:hAnsi="Arial" w:cs="Arial"/>
+      </w:pPr>
+    </w:p>
+    <w:p>
+      <w:pPr>
+        <w:jc w:val="center"/>
+        <w:rPr>
+          <w:rFonts w:ascii="Arial" w:hAnsi="Arial" w:cs="Arial"/>
           <w:b/>
+          <w:bCs/>
+          <w:color w:val="000000"/>
           <w:sz w:val="28"/>
           <w:szCs w:val="28"/>
-        </w:rPr>
-        <w:t>handbook</w:t>
-      </w:r>
-      <w:proofErr w:type="spellEnd"/>
-      <w:r>
-        <w:rPr>
-          <w:rFonts w:ascii="Arial" w:eastAsia="Arial" w:hAnsi="Arial" w:cs="Arial"/>
-          <w:b/>
-          <w:sz w:val="28"/>
-          <w:szCs w:val="28"/>
-        </w:rPr>
-        <w:t xml:space="preserve"> </w:t>
-      </w:r>
-      <w:proofErr w:type="spellStart"/>
-      <w:r>
-        <w:rPr>
-          <w:rFonts w:ascii="Arial" w:eastAsia="Arial" w:hAnsi="Arial" w:cs="Arial"/>
-          <w:b/>
-          <w:sz w:val="28"/>
-          <w:szCs w:val="28"/>
-        </w:rPr>
-        <w:t>for</w:t>
-      </w:r>
-      <w:proofErr w:type="spellEnd"/>
-      <w:r>
-        <w:rPr>
-          <w:rFonts w:ascii="Arial" w:eastAsia="Arial" w:hAnsi="Arial" w:cs="Arial"/>
-          <w:b/>
-          <w:sz w:val="28"/>
-          <w:szCs w:val="28"/>
-        </w:rPr>
-        <w:t xml:space="preserve"> </w:t>
-      </w:r>
-      <w:proofErr w:type="spellStart"/>
-      <w:r>
-        <w:rPr>
-          <w:rFonts w:ascii="Arial" w:eastAsia="Arial" w:hAnsi="Arial" w:cs="Arial"/>
-          <w:b/>
-          <w:sz w:val="28"/>
-          <w:szCs w:val="28"/>
-        </w:rPr>
-        <w:t>presentation</w:t>
-      </w:r>
-      <w:proofErr w:type="spellEnd"/>
-      <w:r>
-        <w:rPr>
-          <w:rFonts w:ascii="Arial" w:eastAsia="Arial" w:hAnsi="Arial" w:cs="Arial"/>
-          <w:b/>
-          <w:sz w:val="28"/>
-          <w:szCs w:val="28"/>
-        </w:rPr>
-        <w:t xml:space="preserve"> </w:t>
-      </w:r>
-      <w:proofErr w:type="spellStart"/>
-      <w:r>
-        <w:rPr>
-          <w:rFonts w:ascii="Arial" w:eastAsia="Arial" w:hAnsi="Arial" w:cs="Arial"/>
-          <w:b/>
-          <w:sz w:val="28"/>
-          <w:szCs w:val="28"/>
-        </w:rPr>
-        <w:t>of</w:t>
-      </w:r>
-      <w:proofErr w:type="spellEnd"/>
-      <w:r>
-        <w:rPr>
-          <w:rFonts w:ascii="Arial" w:eastAsia="Arial" w:hAnsi="Arial" w:cs="Arial"/>
-          <w:b/>
-          <w:sz w:val="28"/>
-          <w:szCs w:val="28"/>
-        </w:rPr>
-        <w:t xml:space="preserve"> </w:t>
-      </w:r>
-      <w:proofErr w:type="spellStart"/>
-      <w:r>
-        <w:rPr>
-          <w:rFonts w:ascii="Arial" w:eastAsia="Arial" w:hAnsi="Arial" w:cs="Arial"/>
-          <w:b/>
-          <w:sz w:val="28"/>
-          <w:szCs w:val="28"/>
-        </w:rPr>
-        <w:t>academic</w:t>
-      </w:r>
-      <w:proofErr w:type="spellEnd"/>
-      <w:r>
-        <w:rPr>
-          <w:rFonts w:ascii="Arial" w:eastAsia="Arial" w:hAnsi="Arial" w:cs="Arial"/>
-          <w:b/>
-          <w:sz w:val="28"/>
-          <w:szCs w:val="28"/>
-        </w:rPr>
-        <w:t xml:space="preserve"> and </w:t>
-      </w:r>
-      <w:proofErr w:type="spellStart"/>
-      <w:r>
-        <w:rPr>
-          <w:rFonts w:ascii="Arial" w:eastAsia="Arial" w:hAnsi="Arial" w:cs="Arial"/>
-          <w:b/>
-          <w:sz w:val="28"/>
-          <w:szCs w:val="28"/>
-        </w:rPr>
-        <w:t>scientific</w:t>
-      </w:r>
-      <w:proofErr w:type="spellEnd"/>
-      <w:r>
-        <w:rPr>
-          <w:rFonts w:ascii="Arial" w:eastAsia="Arial" w:hAnsi="Arial" w:cs="Arial"/>
-          <w:b/>
-          <w:sz w:val="28"/>
-          <w:szCs w:val="28"/>
-        </w:rPr>
-        <w:t xml:space="preserve"> </w:t>
-      </w:r>
-      <w:proofErr w:type="spellStart"/>
-      <w:r>
-        <w:rPr>
-          <w:rFonts w:ascii="Arial" w:eastAsia="Arial" w:hAnsi="Arial" w:cs="Arial"/>
-          <w:b/>
-          <w:sz w:val="28"/>
-          <w:szCs w:val="28"/>
-        </w:rPr>
-        <w:t>articles</w:t>
-      </w:r>
-      <w:proofErr w:type="spellEnd"/>
-      <w:r>
-        <w:rPr>
-          <w:rFonts w:ascii="Arial" w:eastAsia="Arial" w:hAnsi="Arial" w:cs="Arial"/>
-          <w:b/>
-          <w:sz w:val="28"/>
-          <w:szCs w:val="28"/>
-        </w:rPr>
-        <w:t>.</w:t>
-      </w:r>
-    </w:p>
-    <w:p>
-      <w:pPr>
-        <w:rPr>
-          <w:rFonts w:ascii="Arial" w:eastAsia="Arial" w:hAnsi="Arial" w:cs="Arial"/>
-          <w:b/>
-          <w:sz w:val="18"/>
-          <w:szCs w:val="18"/>
         </w:rPr>
         <w:sectPr>
           <w:pgSz w:w="11906" w:h="16838"/>
@@ -322,8 +198,58 @@
     </w:p>
     <w:p>
       <w:pPr>
-        <w:pStyle w:val="NormalWeb"/>
-        <w:spacing w:before="0" w:beforeAutospacing="0" w:after="0" w:afterAutospacing="0"/>
+        <w:jc w:val="center"/>
+        <w:rPr>
+          <w:rFonts w:ascii="Arial" w:eastAsia="Arial" w:hAnsi="Arial" w:cs="Arial"/>
+          <w:b/>
+        </w:rPr>
+      </w:pPr>
+      <w:r>
+        <w:rPr>
+          <w:rFonts w:ascii="Arial" w:eastAsia="Arial" w:hAnsi="Arial" w:cs="Arial"/>
+          <w:b/>
+        </w:rPr>
+        <w:t xml:space="preserve">RESUMEN  </w:t>
+      </w:r>
+    </w:p>
+    <w:p>
+      <w:pPr>
+        <w:jc w:val="both"/>
+        <w:rPr>
+          <w:rFonts w:ascii="Arial" w:eastAsia="Arial" w:hAnsi="Arial" w:cs="Arial"/>
+          <w:sz w:val="18"/>
+          <w:szCs w:val="18"/>
+        </w:rPr>
+      </w:pPr>
+      <w:r>
+        <w:rPr>
+          <w:rFonts w:ascii="Arial" w:eastAsia="Arial" w:hAnsi="Arial" w:cs="Arial"/>
+          <w:sz w:val="18"/>
+          <w:szCs w:val="18"/>
+        </w:rPr>
+        <w:t>El siguiente proyecto “ranking de universidades” se desarrolla con la finalidad de determinar en la actualidad que universidad a nivel mundial se considera la mejor, respecto a todas las características que influyen para su determinada clasificación en cual los integrantes de este grupo tomaron un data set de tipo “csv” del periodo 2017-2022. lo cual ya teniendo este archivo se realizó los diferentes procedimientos con el lenguaje de Python como limpieza de datos, categorización, normalización y creación de capas. para el entrenamiento de redes neuronales en cual se consideró los diferentes campos research output, internacional students, type y score.</w:t>
+      </w:r>
+    </w:p>
+    <w:p>
+      <w:pPr>
+        <w:jc w:val="both"/>
+        <w:rPr>
+          <w:rFonts w:ascii="Arial" w:eastAsia="Arial" w:hAnsi="Arial" w:cs="Arial"/>
+          <w:sz w:val="18"/>
+          <w:szCs w:val="18"/>
+        </w:rPr>
+      </w:pPr>
+      <w:r>
+        <w:rPr>
+          <w:rFonts w:ascii="Arial" w:eastAsia="Arial" w:hAnsi="Arial" w:cs="Arial"/>
+          <w:sz w:val="18"/>
+          <w:szCs w:val="18"/>
+        </w:rPr>
+        <w:t>De esta forma obteniendo un determinado gráfico en cual se pudo predecir la posible universidad con mejor ranking a futuros años</w:t>
+      </w:r>
+    </w:p>
+    <w:p>
+      <w:pPr>
         <w:ind w:firstLine="720"/>
         <w:jc w:val="both"/>
         <w:rPr>
@@ -333,917 +259,2914 @@
           <w:szCs w:val="18"/>
         </w:rPr>
       </w:pPr>
-      <w:r>
+    </w:p>
+    <w:p>
+      <w:pPr>
+        <w:jc w:val="center"/>
         <w:rPr>
           <w:rFonts w:ascii="Arial" w:eastAsia="Arial" w:hAnsi="Arial" w:cs="Arial"/>
           <w:b/>
+        </w:rPr>
+      </w:pPr>
+      <w:r>
+        <w:rPr>
+          <w:rFonts w:ascii="Arial" w:eastAsia="Arial" w:hAnsi="Arial" w:cs="Arial"/>
+          <w:b/>
+        </w:rPr>
+        <w:t>PALABRA CLAVE</w:t>
+      </w:r>
+    </w:p>
+    <w:p>
+      <w:pPr>
+        <w:jc w:val="both"/>
+        <w:rPr>
+          <w:rFonts w:ascii="Arial" w:eastAsia="Arial" w:hAnsi="Arial" w:cs="Arial"/>
+          <w:sz w:val="18"/>
+          <w:szCs w:val="18"/>
+        </w:rPr>
+      </w:pPr>
+      <w:r>
+        <w:rPr>
+          <w:rFonts w:ascii="Arial" w:eastAsia="Arial" w:hAnsi="Arial" w:cs="Arial"/>
+          <w:sz w:val="18"/>
+          <w:szCs w:val="18"/>
+        </w:rPr>
+        <w:t xml:space="preserve">Inteligencia Artificial, redes </w:t>
+      </w:r>
+      <w:r>
+        <w:rPr>
+          <w:rFonts w:ascii="Arial" w:eastAsia="Arial" w:hAnsi="Arial" w:cs="Arial"/>
+          <w:sz w:val="18"/>
+          <w:szCs w:val="18"/>
+        </w:rPr>
+        <w:t>neuronales, ranking</w:t>
+      </w:r>
+      <w:r>
+        <w:rPr>
+          <w:rFonts w:ascii="Arial" w:eastAsia="Arial" w:hAnsi="Arial" w:cs="Arial"/>
+          <w:sz w:val="18"/>
+          <w:szCs w:val="18"/>
+        </w:rPr>
+        <w:t xml:space="preserve"> de </w:t>
+      </w:r>
+      <w:r>
+        <w:rPr>
+          <w:rFonts w:ascii="Arial" w:eastAsia="Arial" w:hAnsi="Arial" w:cs="Arial"/>
+          <w:sz w:val="18"/>
+          <w:szCs w:val="18"/>
+        </w:rPr>
+        <w:t>universidades,</w:t>
+      </w:r>
+      <w:r>
+        <w:rPr>
+          <w:rFonts w:ascii="Arial" w:eastAsia="Arial" w:hAnsi="Arial" w:cs="Arial"/>
+          <w:sz w:val="18"/>
+          <w:szCs w:val="18"/>
+        </w:rPr>
+        <w:t xml:space="preserve"> Predicción, Pronóstico</w:t>
+      </w:r>
+    </w:p>
+    <w:p>
+      <w:pPr>
+        <w:jc w:val="center"/>
+        <w:rPr>
+          <w:rFonts w:ascii="Arial" w:eastAsia="Arial" w:hAnsi="Arial" w:cs="Arial"/>
+          <w:b/>
+        </w:rPr>
+      </w:pPr>
+      <w:r>
+        <w:rPr>
+          <w:rFonts w:ascii="Arial" w:eastAsia="Arial" w:hAnsi="Arial" w:cs="Arial"/>
+          <w:b/>
+        </w:rPr>
+        <w:t>ABSTRACT</w:t>
+      </w:r>
+    </w:p>
+    <w:p>
+      <w:pPr>
+        <w:jc w:val="both"/>
+        <w:rPr>
+          <w:rFonts w:ascii="Arial" w:eastAsia="Arial" w:hAnsi="Arial" w:cs="Arial"/>
+          <w:sz w:val="18"/>
+          <w:szCs w:val="18"/>
+        </w:rPr>
+      </w:pPr>
+      <w:proofErr w:type="spellStart"/>
+      <w:r>
+        <w:rPr>
+          <w:rFonts w:ascii="Arial" w:eastAsia="Arial" w:hAnsi="Arial" w:cs="Arial"/>
+          <w:sz w:val="18"/>
+          <w:szCs w:val="18"/>
+        </w:rPr>
+        <w:t>The</w:t>
+      </w:r>
+      <w:proofErr w:type="spellEnd"/>
+      <w:r>
+        <w:rPr>
+          <w:rFonts w:ascii="Arial" w:eastAsia="Arial" w:hAnsi="Arial" w:cs="Arial"/>
+          <w:sz w:val="18"/>
+          <w:szCs w:val="18"/>
+        </w:rPr>
+        <w:t xml:space="preserve"> </w:t>
+      </w:r>
+      <w:proofErr w:type="spellStart"/>
+      <w:r>
+        <w:rPr>
+          <w:rFonts w:ascii="Arial" w:eastAsia="Arial" w:hAnsi="Arial" w:cs="Arial"/>
+          <w:sz w:val="18"/>
+          <w:szCs w:val="18"/>
+        </w:rPr>
+        <w:t>following</w:t>
+      </w:r>
+      <w:proofErr w:type="spellEnd"/>
+      <w:r>
+        <w:rPr>
+          <w:rFonts w:ascii="Arial" w:eastAsia="Arial" w:hAnsi="Arial" w:cs="Arial"/>
+          <w:sz w:val="18"/>
+          <w:szCs w:val="18"/>
+        </w:rPr>
+        <w:t xml:space="preserve"> </w:t>
+      </w:r>
+      <w:proofErr w:type="spellStart"/>
+      <w:r>
+        <w:rPr>
+          <w:rFonts w:ascii="Arial" w:eastAsia="Arial" w:hAnsi="Arial" w:cs="Arial"/>
+          <w:sz w:val="18"/>
+          <w:szCs w:val="18"/>
+        </w:rPr>
+        <w:t>project</w:t>
+      </w:r>
+      <w:proofErr w:type="spellEnd"/>
+      <w:r>
+        <w:rPr>
+          <w:rFonts w:ascii="Arial" w:eastAsia="Arial" w:hAnsi="Arial" w:cs="Arial"/>
+          <w:sz w:val="18"/>
+          <w:szCs w:val="18"/>
+        </w:rPr>
+        <w:t xml:space="preserve"> "ranking </w:t>
+      </w:r>
+      <w:proofErr w:type="spellStart"/>
+      <w:r>
+        <w:rPr>
+          <w:rFonts w:ascii="Arial" w:eastAsia="Arial" w:hAnsi="Arial" w:cs="Arial"/>
+          <w:sz w:val="18"/>
+          <w:szCs w:val="18"/>
+        </w:rPr>
+        <w:t>of</w:t>
+      </w:r>
+      <w:proofErr w:type="spellEnd"/>
+      <w:r>
+        <w:rPr>
+          <w:rFonts w:ascii="Arial" w:eastAsia="Arial" w:hAnsi="Arial" w:cs="Arial"/>
+          <w:sz w:val="18"/>
+          <w:szCs w:val="18"/>
+        </w:rPr>
+        <w:t xml:space="preserve"> </w:t>
+      </w:r>
+      <w:proofErr w:type="spellStart"/>
+      <w:r>
+        <w:rPr>
+          <w:rFonts w:ascii="Arial" w:eastAsia="Arial" w:hAnsi="Arial" w:cs="Arial"/>
+          <w:sz w:val="18"/>
+          <w:szCs w:val="18"/>
+        </w:rPr>
+        <w:t>universities</w:t>
+      </w:r>
+      <w:proofErr w:type="spellEnd"/>
+      <w:r>
+        <w:rPr>
+          <w:rFonts w:ascii="Arial" w:eastAsia="Arial" w:hAnsi="Arial" w:cs="Arial"/>
+          <w:sz w:val="18"/>
+          <w:szCs w:val="18"/>
+        </w:rPr>
+        <w:t xml:space="preserve">" </w:t>
+      </w:r>
+      <w:proofErr w:type="spellStart"/>
+      <w:r>
+        <w:rPr>
+          <w:rFonts w:ascii="Arial" w:eastAsia="Arial" w:hAnsi="Arial" w:cs="Arial"/>
+          <w:sz w:val="18"/>
+          <w:szCs w:val="18"/>
+        </w:rPr>
+        <w:t>is</w:t>
+      </w:r>
+      <w:proofErr w:type="spellEnd"/>
+      <w:r>
+        <w:rPr>
+          <w:rFonts w:ascii="Arial" w:eastAsia="Arial" w:hAnsi="Arial" w:cs="Arial"/>
+          <w:sz w:val="18"/>
+          <w:szCs w:val="18"/>
+        </w:rPr>
+        <w:t xml:space="preserve"> </w:t>
+      </w:r>
+      <w:proofErr w:type="spellStart"/>
+      <w:r>
+        <w:rPr>
+          <w:rFonts w:ascii="Arial" w:eastAsia="Arial" w:hAnsi="Arial" w:cs="Arial"/>
+          <w:sz w:val="18"/>
+          <w:szCs w:val="18"/>
+        </w:rPr>
+        <w:t>developed</w:t>
+      </w:r>
+      <w:proofErr w:type="spellEnd"/>
+      <w:r>
+        <w:rPr>
+          <w:rFonts w:ascii="Arial" w:eastAsia="Arial" w:hAnsi="Arial" w:cs="Arial"/>
+          <w:sz w:val="18"/>
+          <w:szCs w:val="18"/>
+        </w:rPr>
+        <w:t xml:space="preserve"> </w:t>
+      </w:r>
+      <w:proofErr w:type="spellStart"/>
+      <w:r>
+        <w:rPr>
+          <w:rFonts w:ascii="Arial" w:eastAsia="Arial" w:hAnsi="Arial" w:cs="Arial"/>
+          <w:sz w:val="18"/>
+          <w:szCs w:val="18"/>
+        </w:rPr>
+        <w:t>with</w:t>
+      </w:r>
+      <w:proofErr w:type="spellEnd"/>
+      <w:r>
+        <w:rPr>
+          <w:rFonts w:ascii="Arial" w:eastAsia="Arial" w:hAnsi="Arial" w:cs="Arial"/>
+          <w:sz w:val="18"/>
+          <w:szCs w:val="18"/>
+        </w:rPr>
+        <w:t xml:space="preserve"> </w:t>
+      </w:r>
+      <w:proofErr w:type="spellStart"/>
+      <w:r>
+        <w:rPr>
+          <w:rFonts w:ascii="Arial" w:eastAsia="Arial" w:hAnsi="Arial" w:cs="Arial"/>
+          <w:sz w:val="18"/>
+          <w:szCs w:val="18"/>
+        </w:rPr>
+        <w:t>the</w:t>
+      </w:r>
+      <w:proofErr w:type="spellEnd"/>
+      <w:r>
+        <w:rPr>
+          <w:rFonts w:ascii="Arial" w:eastAsia="Arial" w:hAnsi="Arial" w:cs="Arial"/>
+          <w:sz w:val="18"/>
+          <w:szCs w:val="18"/>
+        </w:rPr>
+        <w:t xml:space="preserve"> </w:t>
+      </w:r>
+      <w:proofErr w:type="spellStart"/>
+      <w:r>
+        <w:rPr>
+          <w:rFonts w:ascii="Arial" w:eastAsia="Arial" w:hAnsi="Arial" w:cs="Arial"/>
+          <w:sz w:val="18"/>
+          <w:szCs w:val="18"/>
+        </w:rPr>
+        <w:t>purpose</w:t>
+      </w:r>
+      <w:proofErr w:type="spellEnd"/>
+      <w:r>
+        <w:rPr>
+          <w:rFonts w:ascii="Arial" w:eastAsia="Arial" w:hAnsi="Arial" w:cs="Arial"/>
+          <w:sz w:val="18"/>
+          <w:szCs w:val="18"/>
+        </w:rPr>
+        <w:t xml:space="preserve"> </w:t>
+      </w:r>
+      <w:proofErr w:type="spellStart"/>
+      <w:r>
+        <w:rPr>
+          <w:rFonts w:ascii="Arial" w:eastAsia="Arial" w:hAnsi="Arial" w:cs="Arial"/>
+          <w:sz w:val="18"/>
+          <w:szCs w:val="18"/>
+        </w:rPr>
+        <w:t>of</w:t>
+      </w:r>
+      <w:proofErr w:type="spellEnd"/>
+      <w:r>
+        <w:rPr>
+          <w:rFonts w:ascii="Arial" w:eastAsia="Arial" w:hAnsi="Arial" w:cs="Arial"/>
+          <w:sz w:val="18"/>
+          <w:szCs w:val="18"/>
+        </w:rPr>
+        <w:t xml:space="preserve"> </w:t>
+      </w:r>
+      <w:proofErr w:type="spellStart"/>
+      <w:r>
+        <w:rPr>
+          <w:rFonts w:ascii="Arial" w:eastAsia="Arial" w:hAnsi="Arial" w:cs="Arial"/>
+          <w:sz w:val="18"/>
+          <w:szCs w:val="18"/>
+        </w:rPr>
+        <w:t>determining</w:t>
+      </w:r>
+      <w:proofErr w:type="spellEnd"/>
+      <w:r>
+        <w:rPr>
+          <w:rFonts w:ascii="Arial" w:eastAsia="Arial" w:hAnsi="Arial" w:cs="Arial"/>
+          <w:sz w:val="18"/>
+          <w:szCs w:val="18"/>
+        </w:rPr>
+        <w:t xml:space="preserve"> at </w:t>
+      </w:r>
+      <w:proofErr w:type="spellStart"/>
+      <w:r>
+        <w:rPr>
+          <w:rFonts w:ascii="Arial" w:eastAsia="Arial" w:hAnsi="Arial" w:cs="Arial"/>
+          <w:sz w:val="18"/>
+          <w:szCs w:val="18"/>
+        </w:rPr>
+        <w:t>present</w:t>
+      </w:r>
+      <w:proofErr w:type="spellEnd"/>
+      <w:r>
+        <w:rPr>
+          <w:rFonts w:ascii="Arial" w:eastAsia="Arial" w:hAnsi="Arial" w:cs="Arial"/>
+          <w:sz w:val="18"/>
+          <w:szCs w:val="18"/>
+        </w:rPr>
+        <w:t xml:space="preserve"> </w:t>
+      </w:r>
+      <w:proofErr w:type="spellStart"/>
+      <w:r>
+        <w:rPr>
+          <w:rFonts w:ascii="Arial" w:eastAsia="Arial" w:hAnsi="Arial" w:cs="Arial"/>
+          <w:sz w:val="18"/>
+          <w:szCs w:val="18"/>
+        </w:rPr>
+        <w:t>which</w:t>
+      </w:r>
+      <w:proofErr w:type="spellEnd"/>
+      <w:r>
+        <w:rPr>
+          <w:rFonts w:ascii="Arial" w:eastAsia="Arial" w:hAnsi="Arial" w:cs="Arial"/>
+          <w:sz w:val="18"/>
+          <w:szCs w:val="18"/>
+        </w:rPr>
+        <w:t xml:space="preserve"> </w:t>
+      </w:r>
+      <w:proofErr w:type="spellStart"/>
+      <w:r>
+        <w:rPr>
+          <w:rFonts w:ascii="Arial" w:eastAsia="Arial" w:hAnsi="Arial" w:cs="Arial"/>
+          <w:sz w:val="18"/>
+          <w:szCs w:val="18"/>
+        </w:rPr>
+        <w:t>university</w:t>
+      </w:r>
+      <w:proofErr w:type="spellEnd"/>
+      <w:r>
+        <w:rPr>
+          <w:rFonts w:ascii="Arial" w:eastAsia="Arial" w:hAnsi="Arial" w:cs="Arial"/>
+          <w:sz w:val="18"/>
+          <w:szCs w:val="18"/>
+        </w:rPr>
+        <w:t xml:space="preserve"> </w:t>
+      </w:r>
+      <w:proofErr w:type="spellStart"/>
+      <w:r>
+        <w:rPr>
+          <w:rFonts w:ascii="Arial" w:eastAsia="Arial" w:hAnsi="Arial" w:cs="Arial"/>
+          <w:sz w:val="18"/>
+          <w:szCs w:val="18"/>
+        </w:rPr>
+        <w:t>worldwide</w:t>
+      </w:r>
+      <w:proofErr w:type="spellEnd"/>
+      <w:r>
+        <w:rPr>
+          <w:rFonts w:ascii="Arial" w:eastAsia="Arial" w:hAnsi="Arial" w:cs="Arial"/>
+          <w:sz w:val="18"/>
+          <w:szCs w:val="18"/>
+        </w:rPr>
+        <w:t xml:space="preserve"> </w:t>
+      </w:r>
+      <w:proofErr w:type="spellStart"/>
+      <w:r>
+        <w:rPr>
+          <w:rFonts w:ascii="Arial" w:eastAsia="Arial" w:hAnsi="Arial" w:cs="Arial"/>
+          <w:sz w:val="18"/>
+          <w:szCs w:val="18"/>
+        </w:rPr>
+        <w:t>is</w:t>
+      </w:r>
+      <w:proofErr w:type="spellEnd"/>
+      <w:r>
+        <w:rPr>
+          <w:rFonts w:ascii="Arial" w:eastAsia="Arial" w:hAnsi="Arial" w:cs="Arial"/>
+          <w:sz w:val="18"/>
+          <w:szCs w:val="18"/>
+        </w:rPr>
+        <w:t xml:space="preserve"> </w:t>
+      </w:r>
+      <w:proofErr w:type="spellStart"/>
+      <w:r>
+        <w:rPr>
+          <w:rFonts w:ascii="Arial" w:eastAsia="Arial" w:hAnsi="Arial" w:cs="Arial"/>
+          <w:sz w:val="18"/>
+          <w:szCs w:val="18"/>
+        </w:rPr>
+        <w:t>considered</w:t>
+      </w:r>
+      <w:proofErr w:type="spellEnd"/>
+      <w:r>
+        <w:rPr>
+          <w:rFonts w:ascii="Arial" w:eastAsia="Arial" w:hAnsi="Arial" w:cs="Arial"/>
+          <w:sz w:val="18"/>
+          <w:szCs w:val="18"/>
+        </w:rPr>
+        <w:t xml:space="preserve"> </w:t>
+      </w:r>
+      <w:proofErr w:type="spellStart"/>
+      <w:r>
+        <w:rPr>
+          <w:rFonts w:ascii="Arial" w:eastAsia="Arial" w:hAnsi="Arial" w:cs="Arial"/>
+          <w:sz w:val="18"/>
+          <w:szCs w:val="18"/>
+        </w:rPr>
+        <w:t>the</w:t>
+      </w:r>
+      <w:proofErr w:type="spellEnd"/>
+      <w:r>
+        <w:rPr>
+          <w:rFonts w:ascii="Arial" w:eastAsia="Arial" w:hAnsi="Arial" w:cs="Arial"/>
+          <w:sz w:val="18"/>
+          <w:szCs w:val="18"/>
+        </w:rPr>
+        <w:t xml:space="preserve"> </w:t>
+      </w:r>
+      <w:proofErr w:type="spellStart"/>
+      <w:r>
+        <w:rPr>
+          <w:rFonts w:ascii="Arial" w:eastAsia="Arial" w:hAnsi="Arial" w:cs="Arial"/>
+          <w:sz w:val="18"/>
+          <w:szCs w:val="18"/>
+        </w:rPr>
+        <w:t>best</w:t>
+      </w:r>
+      <w:proofErr w:type="spellEnd"/>
+      <w:r>
+        <w:rPr>
+          <w:rFonts w:ascii="Arial" w:eastAsia="Arial" w:hAnsi="Arial" w:cs="Arial"/>
+          <w:sz w:val="18"/>
+          <w:szCs w:val="18"/>
+        </w:rPr>
+        <w:t xml:space="preserve">, </w:t>
+      </w:r>
+      <w:proofErr w:type="spellStart"/>
+      <w:r>
+        <w:rPr>
+          <w:rFonts w:ascii="Arial" w:eastAsia="Arial" w:hAnsi="Arial" w:cs="Arial"/>
+          <w:sz w:val="18"/>
+          <w:szCs w:val="18"/>
+        </w:rPr>
+        <w:t>with</w:t>
+      </w:r>
+      <w:proofErr w:type="spellEnd"/>
+      <w:r>
+        <w:rPr>
+          <w:rFonts w:ascii="Arial" w:eastAsia="Arial" w:hAnsi="Arial" w:cs="Arial"/>
+          <w:sz w:val="18"/>
+          <w:szCs w:val="18"/>
+        </w:rPr>
+        <w:t xml:space="preserve"> </w:t>
+      </w:r>
+      <w:proofErr w:type="spellStart"/>
+      <w:r>
+        <w:rPr>
+          <w:rFonts w:ascii="Arial" w:eastAsia="Arial" w:hAnsi="Arial" w:cs="Arial"/>
+          <w:sz w:val="18"/>
+          <w:szCs w:val="18"/>
+        </w:rPr>
+        <w:t>respect</w:t>
+      </w:r>
+      <w:proofErr w:type="spellEnd"/>
+      <w:r>
+        <w:rPr>
+          <w:rFonts w:ascii="Arial" w:eastAsia="Arial" w:hAnsi="Arial" w:cs="Arial"/>
+          <w:sz w:val="18"/>
+          <w:szCs w:val="18"/>
+        </w:rPr>
+        <w:t xml:space="preserve"> </w:t>
+      </w:r>
+      <w:proofErr w:type="spellStart"/>
+      <w:r>
+        <w:rPr>
+          <w:rFonts w:ascii="Arial" w:eastAsia="Arial" w:hAnsi="Arial" w:cs="Arial"/>
+          <w:sz w:val="18"/>
+          <w:szCs w:val="18"/>
+        </w:rPr>
+        <w:t>to</w:t>
+      </w:r>
+      <w:proofErr w:type="spellEnd"/>
+      <w:r>
+        <w:rPr>
+          <w:rFonts w:ascii="Arial" w:eastAsia="Arial" w:hAnsi="Arial" w:cs="Arial"/>
+          <w:sz w:val="18"/>
+          <w:szCs w:val="18"/>
+        </w:rPr>
+        <w:t xml:space="preserve"> </w:t>
+      </w:r>
+      <w:proofErr w:type="spellStart"/>
+      <w:r>
+        <w:rPr>
+          <w:rFonts w:ascii="Arial" w:eastAsia="Arial" w:hAnsi="Arial" w:cs="Arial"/>
+          <w:sz w:val="18"/>
+          <w:szCs w:val="18"/>
+        </w:rPr>
+        <w:t>all</w:t>
+      </w:r>
+      <w:proofErr w:type="spellEnd"/>
+      <w:r>
+        <w:rPr>
+          <w:rFonts w:ascii="Arial" w:eastAsia="Arial" w:hAnsi="Arial" w:cs="Arial"/>
+          <w:sz w:val="18"/>
+          <w:szCs w:val="18"/>
+        </w:rPr>
+        <w:t xml:space="preserve"> </w:t>
+      </w:r>
+      <w:proofErr w:type="spellStart"/>
+      <w:r>
+        <w:rPr>
+          <w:rFonts w:ascii="Arial" w:eastAsia="Arial" w:hAnsi="Arial" w:cs="Arial"/>
+          <w:sz w:val="18"/>
+          <w:szCs w:val="18"/>
+        </w:rPr>
+        <w:t>the</w:t>
+      </w:r>
+      <w:proofErr w:type="spellEnd"/>
+      <w:r>
+        <w:rPr>
+          <w:rFonts w:ascii="Arial" w:eastAsia="Arial" w:hAnsi="Arial" w:cs="Arial"/>
+          <w:sz w:val="18"/>
+          <w:szCs w:val="18"/>
+        </w:rPr>
+        <w:t xml:space="preserve"> </w:t>
+      </w:r>
+      <w:proofErr w:type="spellStart"/>
+      <w:r>
+        <w:rPr>
+          <w:rFonts w:ascii="Arial" w:eastAsia="Arial" w:hAnsi="Arial" w:cs="Arial"/>
+          <w:sz w:val="18"/>
+          <w:szCs w:val="18"/>
+        </w:rPr>
+        <w:t>characteristics</w:t>
+      </w:r>
+      <w:proofErr w:type="spellEnd"/>
+      <w:r>
+        <w:rPr>
+          <w:rFonts w:ascii="Arial" w:eastAsia="Arial" w:hAnsi="Arial" w:cs="Arial"/>
+          <w:sz w:val="18"/>
+          <w:szCs w:val="18"/>
+        </w:rPr>
+        <w:t xml:space="preserve"> </w:t>
+      </w:r>
+      <w:proofErr w:type="spellStart"/>
+      <w:r>
+        <w:rPr>
+          <w:rFonts w:ascii="Arial" w:eastAsia="Arial" w:hAnsi="Arial" w:cs="Arial"/>
+          <w:sz w:val="18"/>
+          <w:szCs w:val="18"/>
+        </w:rPr>
+        <w:t>that</w:t>
+      </w:r>
+      <w:proofErr w:type="spellEnd"/>
+      <w:r>
+        <w:rPr>
+          <w:rFonts w:ascii="Arial" w:eastAsia="Arial" w:hAnsi="Arial" w:cs="Arial"/>
+          <w:sz w:val="18"/>
+          <w:szCs w:val="18"/>
+        </w:rPr>
+        <w:t xml:space="preserve"> </w:t>
+      </w:r>
+      <w:proofErr w:type="spellStart"/>
+      <w:r>
+        <w:rPr>
+          <w:rFonts w:ascii="Arial" w:eastAsia="Arial" w:hAnsi="Arial" w:cs="Arial"/>
+          <w:sz w:val="18"/>
+          <w:szCs w:val="18"/>
+        </w:rPr>
+        <w:t>influence</w:t>
+      </w:r>
+      <w:proofErr w:type="spellEnd"/>
+      <w:r>
+        <w:rPr>
+          <w:rFonts w:ascii="Arial" w:eastAsia="Arial" w:hAnsi="Arial" w:cs="Arial"/>
+          <w:sz w:val="18"/>
+          <w:szCs w:val="18"/>
+        </w:rPr>
+        <w:t xml:space="preserve"> </w:t>
+      </w:r>
+      <w:proofErr w:type="spellStart"/>
+      <w:r>
+        <w:rPr>
+          <w:rFonts w:ascii="Arial" w:eastAsia="Arial" w:hAnsi="Arial" w:cs="Arial"/>
+          <w:sz w:val="18"/>
+          <w:szCs w:val="18"/>
+        </w:rPr>
+        <w:t>its</w:t>
+      </w:r>
+      <w:proofErr w:type="spellEnd"/>
+      <w:r>
+        <w:rPr>
+          <w:rFonts w:ascii="Arial" w:eastAsia="Arial" w:hAnsi="Arial" w:cs="Arial"/>
+          <w:sz w:val="18"/>
+          <w:szCs w:val="18"/>
+        </w:rPr>
+        <w:t xml:space="preserve"> </w:t>
+      </w:r>
+      <w:proofErr w:type="spellStart"/>
+      <w:r>
+        <w:rPr>
+          <w:rFonts w:ascii="Arial" w:eastAsia="Arial" w:hAnsi="Arial" w:cs="Arial"/>
+          <w:sz w:val="18"/>
+          <w:szCs w:val="18"/>
+        </w:rPr>
+        <w:t>certain</w:t>
+      </w:r>
+      <w:proofErr w:type="spellEnd"/>
+      <w:r>
+        <w:rPr>
+          <w:rFonts w:ascii="Arial" w:eastAsia="Arial" w:hAnsi="Arial" w:cs="Arial"/>
+          <w:sz w:val="18"/>
+          <w:szCs w:val="18"/>
+        </w:rPr>
+        <w:t xml:space="preserve"> </w:t>
+      </w:r>
+      <w:proofErr w:type="spellStart"/>
+      <w:r>
+        <w:rPr>
+          <w:rFonts w:ascii="Arial" w:eastAsia="Arial" w:hAnsi="Arial" w:cs="Arial"/>
+          <w:sz w:val="18"/>
+          <w:szCs w:val="18"/>
+        </w:rPr>
+        <w:t>classification</w:t>
+      </w:r>
+      <w:proofErr w:type="spellEnd"/>
+      <w:r>
+        <w:rPr>
+          <w:rFonts w:ascii="Arial" w:eastAsia="Arial" w:hAnsi="Arial" w:cs="Arial"/>
+          <w:sz w:val="18"/>
+          <w:szCs w:val="18"/>
+        </w:rPr>
+        <w:t xml:space="preserve"> in </w:t>
+      </w:r>
+      <w:proofErr w:type="spellStart"/>
+      <w:r>
+        <w:rPr>
+          <w:rFonts w:ascii="Arial" w:eastAsia="Arial" w:hAnsi="Arial" w:cs="Arial"/>
+          <w:sz w:val="18"/>
+          <w:szCs w:val="18"/>
+        </w:rPr>
+        <w:t>which</w:t>
+      </w:r>
+      <w:proofErr w:type="spellEnd"/>
+      <w:r>
+        <w:rPr>
+          <w:rFonts w:ascii="Arial" w:eastAsia="Arial" w:hAnsi="Arial" w:cs="Arial"/>
+          <w:sz w:val="18"/>
+          <w:szCs w:val="18"/>
+        </w:rPr>
+        <w:t xml:space="preserve"> </w:t>
+      </w:r>
+      <w:proofErr w:type="spellStart"/>
+      <w:r>
+        <w:rPr>
+          <w:rFonts w:ascii="Arial" w:eastAsia="Arial" w:hAnsi="Arial" w:cs="Arial"/>
+          <w:sz w:val="18"/>
+          <w:szCs w:val="18"/>
+        </w:rPr>
+        <w:t>the</w:t>
+      </w:r>
+      <w:proofErr w:type="spellEnd"/>
+      <w:r>
+        <w:rPr>
+          <w:rFonts w:ascii="Arial" w:eastAsia="Arial" w:hAnsi="Arial" w:cs="Arial"/>
+          <w:sz w:val="18"/>
+          <w:szCs w:val="18"/>
+        </w:rPr>
+        <w:t xml:space="preserve"> </w:t>
+      </w:r>
+      <w:proofErr w:type="spellStart"/>
+      <w:r>
+        <w:rPr>
+          <w:rFonts w:ascii="Arial" w:eastAsia="Arial" w:hAnsi="Arial" w:cs="Arial"/>
+          <w:sz w:val="18"/>
+          <w:szCs w:val="18"/>
+        </w:rPr>
+        <w:t>members</w:t>
+      </w:r>
+      <w:proofErr w:type="spellEnd"/>
+      <w:r>
+        <w:rPr>
+          <w:rFonts w:ascii="Arial" w:eastAsia="Arial" w:hAnsi="Arial" w:cs="Arial"/>
+          <w:sz w:val="18"/>
+          <w:szCs w:val="18"/>
+        </w:rPr>
+        <w:t xml:space="preserve"> </w:t>
+      </w:r>
+      <w:proofErr w:type="spellStart"/>
+      <w:r>
+        <w:rPr>
+          <w:rFonts w:ascii="Arial" w:eastAsia="Arial" w:hAnsi="Arial" w:cs="Arial"/>
+          <w:sz w:val="18"/>
+          <w:szCs w:val="18"/>
+        </w:rPr>
+        <w:t>of</w:t>
+      </w:r>
+      <w:proofErr w:type="spellEnd"/>
+      <w:r>
+        <w:rPr>
+          <w:rFonts w:ascii="Arial" w:eastAsia="Arial" w:hAnsi="Arial" w:cs="Arial"/>
+          <w:sz w:val="18"/>
+          <w:szCs w:val="18"/>
+        </w:rPr>
+        <w:t xml:space="preserve"> </w:t>
+      </w:r>
+      <w:proofErr w:type="spellStart"/>
+      <w:r>
+        <w:rPr>
+          <w:rFonts w:ascii="Arial" w:eastAsia="Arial" w:hAnsi="Arial" w:cs="Arial"/>
+          <w:sz w:val="18"/>
+          <w:szCs w:val="18"/>
+        </w:rPr>
+        <w:t>this</w:t>
+      </w:r>
+      <w:proofErr w:type="spellEnd"/>
+      <w:r>
+        <w:rPr>
+          <w:rFonts w:ascii="Arial" w:eastAsia="Arial" w:hAnsi="Arial" w:cs="Arial"/>
+          <w:sz w:val="18"/>
+          <w:szCs w:val="18"/>
+        </w:rPr>
+        <w:t xml:space="preserve"> </w:t>
+      </w:r>
+      <w:proofErr w:type="spellStart"/>
+      <w:r>
+        <w:rPr>
+          <w:rFonts w:ascii="Arial" w:eastAsia="Arial" w:hAnsi="Arial" w:cs="Arial"/>
+          <w:sz w:val="18"/>
+          <w:szCs w:val="18"/>
+        </w:rPr>
+        <w:t>group</w:t>
+      </w:r>
+      <w:proofErr w:type="spellEnd"/>
+      <w:r>
+        <w:rPr>
+          <w:rFonts w:ascii="Arial" w:eastAsia="Arial" w:hAnsi="Arial" w:cs="Arial"/>
+          <w:sz w:val="18"/>
+          <w:szCs w:val="18"/>
+        </w:rPr>
+        <w:t xml:space="preserve"> </w:t>
+      </w:r>
+      <w:proofErr w:type="spellStart"/>
+      <w:r>
+        <w:rPr>
+          <w:rFonts w:ascii="Arial" w:eastAsia="Arial" w:hAnsi="Arial" w:cs="Arial"/>
+          <w:sz w:val="18"/>
+          <w:szCs w:val="18"/>
+        </w:rPr>
+        <w:t>took</w:t>
+      </w:r>
+      <w:proofErr w:type="spellEnd"/>
+      <w:r>
+        <w:rPr>
+          <w:rFonts w:ascii="Arial" w:eastAsia="Arial" w:hAnsi="Arial" w:cs="Arial"/>
+          <w:sz w:val="18"/>
+          <w:szCs w:val="18"/>
+        </w:rPr>
+        <w:t xml:space="preserve"> a </w:t>
+      </w:r>
+      <w:proofErr w:type="spellStart"/>
+      <w:r>
+        <w:rPr>
+          <w:rFonts w:ascii="Arial" w:eastAsia="Arial" w:hAnsi="Arial" w:cs="Arial"/>
+          <w:sz w:val="18"/>
+          <w:szCs w:val="18"/>
+        </w:rPr>
+        <w:t>dataset</w:t>
+      </w:r>
+      <w:proofErr w:type="spellEnd"/>
+      <w:r>
+        <w:rPr>
+          <w:rFonts w:ascii="Arial" w:eastAsia="Arial" w:hAnsi="Arial" w:cs="Arial"/>
+          <w:sz w:val="18"/>
+          <w:szCs w:val="18"/>
+        </w:rPr>
+        <w:t xml:space="preserve"> </w:t>
+      </w:r>
+      <w:proofErr w:type="spellStart"/>
+      <w:r>
+        <w:rPr>
+          <w:rFonts w:ascii="Arial" w:eastAsia="Arial" w:hAnsi="Arial" w:cs="Arial"/>
+          <w:sz w:val="18"/>
+          <w:szCs w:val="18"/>
+        </w:rPr>
+        <w:t>of</w:t>
+      </w:r>
+      <w:proofErr w:type="spellEnd"/>
+      <w:r>
+        <w:rPr>
+          <w:rFonts w:ascii="Arial" w:eastAsia="Arial" w:hAnsi="Arial" w:cs="Arial"/>
+          <w:sz w:val="18"/>
+          <w:szCs w:val="18"/>
+        </w:rPr>
+        <w:t xml:space="preserve"> </w:t>
+      </w:r>
+      <w:proofErr w:type="spellStart"/>
+      <w:r>
+        <w:rPr>
+          <w:rFonts w:ascii="Arial" w:eastAsia="Arial" w:hAnsi="Arial" w:cs="Arial"/>
+          <w:sz w:val="18"/>
+          <w:szCs w:val="18"/>
+        </w:rPr>
+        <w:t>type</w:t>
+      </w:r>
+      <w:proofErr w:type="spellEnd"/>
+      <w:r>
+        <w:rPr>
+          <w:rFonts w:ascii="Arial" w:eastAsia="Arial" w:hAnsi="Arial" w:cs="Arial"/>
+          <w:sz w:val="18"/>
+          <w:szCs w:val="18"/>
+        </w:rPr>
+        <w:t xml:space="preserve"> "</w:t>
+      </w:r>
+      <w:proofErr w:type="spellStart"/>
+      <w:r>
+        <w:rPr>
+          <w:rFonts w:ascii="Arial" w:eastAsia="Arial" w:hAnsi="Arial" w:cs="Arial"/>
+          <w:sz w:val="18"/>
+          <w:szCs w:val="18"/>
+        </w:rPr>
+        <w:t>csv</w:t>
+      </w:r>
+      <w:proofErr w:type="spellEnd"/>
+      <w:r>
+        <w:rPr>
+          <w:rFonts w:ascii="Arial" w:eastAsia="Arial" w:hAnsi="Arial" w:cs="Arial"/>
+          <w:sz w:val="18"/>
+          <w:szCs w:val="18"/>
+        </w:rPr>
+        <w:t xml:space="preserve">" </w:t>
+      </w:r>
+      <w:proofErr w:type="spellStart"/>
+      <w:r>
+        <w:rPr>
+          <w:rFonts w:ascii="Arial" w:eastAsia="Arial" w:hAnsi="Arial" w:cs="Arial"/>
+          <w:sz w:val="18"/>
+          <w:szCs w:val="18"/>
+        </w:rPr>
+        <w:t>for</w:t>
+      </w:r>
+      <w:proofErr w:type="spellEnd"/>
+      <w:r>
+        <w:rPr>
+          <w:rFonts w:ascii="Arial" w:eastAsia="Arial" w:hAnsi="Arial" w:cs="Arial"/>
+          <w:sz w:val="18"/>
+          <w:szCs w:val="18"/>
+        </w:rPr>
+        <w:t xml:space="preserve"> </w:t>
+      </w:r>
+      <w:proofErr w:type="spellStart"/>
+      <w:r>
+        <w:rPr>
+          <w:rFonts w:ascii="Arial" w:eastAsia="Arial" w:hAnsi="Arial" w:cs="Arial"/>
+          <w:sz w:val="18"/>
+          <w:szCs w:val="18"/>
+        </w:rPr>
+        <w:t>the</w:t>
+      </w:r>
+      <w:proofErr w:type="spellEnd"/>
+      <w:r>
+        <w:rPr>
+          <w:rFonts w:ascii="Arial" w:eastAsia="Arial" w:hAnsi="Arial" w:cs="Arial"/>
+          <w:sz w:val="18"/>
+          <w:szCs w:val="18"/>
+        </w:rPr>
+        <w:t xml:space="preserve"> </w:t>
+      </w:r>
+      <w:proofErr w:type="spellStart"/>
+      <w:r>
+        <w:rPr>
+          <w:rFonts w:ascii="Arial" w:eastAsia="Arial" w:hAnsi="Arial" w:cs="Arial"/>
+          <w:sz w:val="18"/>
+          <w:szCs w:val="18"/>
+        </w:rPr>
+        <w:t>period</w:t>
+      </w:r>
+      <w:proofErr w:type="spellEnd"/>
+      <w:r>
+        <w:rPr>
+          <w:rFonts w:ascii="Arial" w:eastAsia="Arial" w:hAnsi="Arial" w:cs="Arial"/>
+          <w:sz w:val="18"/>
+          <w:szCs w:val="18"/>
+        </w:rPr>
+        <w:t xml:space="preserve"> 2017-2022. </w:t>
+      </w:r>
+      <w:proofErr w:type="spellStart"/>
+      <w:r>
+        <w:rPr>
+          <w:rFonts w:ascii="Arial" w:eastAsia="Arial" w:hAnsi="Arial" w:cs="Arial"/>
+          <w:sz w:val="18"/>
+          <w:szCs w:val="18"/>
+        </w:rPr>
+        <w:t>which</w:t>
+      </w:r>
+      <w:proofErr w:type="spellEnd"/>
+      <w:r>
+        <w:rPr>
+          <w:rFonts w:ascii="Arial" w:eastAsia="Arial" w:hAnsi="Arial" w:cs="Arial"/>
+          <w:sz w:val="18"/>
+          <w:szCs w:val="18"/>
+        </w:rPr>
+        <w:t xml:space="preserve">, </w:t>
+      </w:r>
+      <w:proofErr w:type="spellStart"/>
+      <w:r>
+        <w:rPr>
+          <w:rFonts w:ascii="Arial" w:eastAsia="Arial" w:hAnsi="Arial" w:cs="Arial"/>
+          <w:sz w:val="18"/>
+          <w:szCs w:val="18"/>
+        </w:rPr>
+        <w:t>having</w:t>
+      </w:r>
+      <w:proofErr w:type="spellEnd"/>
+      <w:r>
+        <w:rPr>
+          <w:rFonts w:ascii="Arial" w:eastAsia="Arial" w:hAnsi="Arial" w:cs="Arial"/>
+          <w:sz w:val="18"/>
+          <w:szCs w:val="18"/>
+        </w:rPr>
+        <w:t xml:space="preserve"> </w:t>
+      </w:r>
+      <w:proofErr w:type="spellStart"/>
+      <w:r>
+        <w:rPr>
+          <w:rFonts w:ascii="Arial" w:eastAsia="Arial" w:hAnsi="Arial" w:cs="Arial"/>
+          <w:sz w:val="18"/>
+          <w:szCs w:val="18"/>
+        </w:rPr>
+        <w:t>this</w:t>
+      </w:r>
+      <w:proofErr w:type="spellEnd"/>
+      <w:r>
+        <w:rPr>
+          <w:rFonts w:ascii="Arial" w:eastAsia="Arial" w:hAnsi="Arial" w:cs="Arial"/>
+          <w:sz w:val="18"/>
+          <w:szCs w:val="18"/>
+        </w:rPr>
+        <w:t xml:space="preserve"> file, </w:t>
+      </w:r>
+      <w:proofErr w:type="spellStart"/>
+      <w:r>
+        <w:rPr>
+          <w:rFonts w:ascii="Arial" w:eastAsia="Arial" w:hAnsi="Arial" w:cs="Arial"/>
+          <w:sz w:val="18"/>
+          <w:szCs w:val="18"/>
+        </w:rPr>
+        <w:t>the</w:t>
+      </w:r>
+      <w:proofErr w:type="spellEnd"/>
+      <w:r>
+        <w:rPr>
+          <w:rFonts w:ascii="Arial" w:eastAsia="Arial" w:hAnsi="Arial" w:cs="Arial"/>
+          <w:sz w:val="18"/>
+          <w:szCs w:val="18"/>
+        </w:rPr>
+        <w:t xml:space="preserve"> </w:t>
+      </w:r>
+      <w:proofErr w:type="spellStart"/>
+      <w:r>
+        <w:rPr>
+          <w:rFonts w:ascii="Arial" w:eastAsia="Arial" w:hAnsi="Arial" w:cs="Arial"/>
+          <w:sz w:val="18"/>
+          <w:szCs w:val="18"/>
+        </w:rPr>
+        <w:t>different</w:t>
+      </w:r>
+      <w:proofErr w:type="spellEnd"/>
+      <w:r>
+        <w:rPr>
+          <w:rFonts w:ascii="Arial" w:eastAsia="Arial" w:hAnsi="Arial" w:cs="Arial"/>
+          <w:sz w:val="18"/>
+          <w:szCs w:val="18"/>
+        </w:rPr>
+        <w:t xml:space="preserve"> </w:t>
+      </w:r>
+      <w:proofErr w:type="spellStart"/>
+      <w:r>
+        <w:rPr>
+          <w:rFonts w:ascii="Arial" w:eastAsia="Arial" w:hAnsi="Arial" w:cs="Arial"/>
+          <w:sz w:val="18"/>
+          <w:szCs w:val="18"/>
+        </w:rPr>
+        <w:t>procedures</w:t>
+      </w:r>
+      <w:proofErr w:type="spellEnd"/>
+      <w:r>
+        <w:rPr>
+          <w:rFonts w:ascii="Arial" w:eastAsia="Arial" w:hAnsi="Arial" w:cs="Arial"/>
+          <w:sz w:val="18"/>
+          <w:szCs w:val="18"/>
+        </w:rPr>
+        <w:t xml:space="preserve"> </w:t>
+      </w:r>
+      <w:proofErr w:type="spellStart"/>
+      <w:r>
+        <w:rPr>
+          <w:rFonts w:ascii="Arial" w:eastAsia="Arial" w:hAnsi="Arial" w:cs="Arial"/>
+          <w:sz w:val="18"/>
+          <w:szCs w:val="18"/>
+        </w:rPr>
+        <w:t>were</w:t>
+      </w:r>
+      <w:proofErr w:type="spellEnd"/>
+      <w:r>
+        <w:rPr>
+          <w:rFonts w:ascii="Arial" w:eastAsia="Arial" w:hAnsi="Arial" w:cs="Arial"/>
+          <w:sz w:val="18"/>
+          <w:szCs w:val="18"/>
+        </w:rPr>
+        <w:t xml:space="preserve"> </w:t>
+      </w:r>
+      <w:proofErr w:type="spellStart"/>
+      <w:r>
+        <w:rPr>
+          <w:rFonts w:ascii="Arial" w:eastAsia="Arial" w:hAnsi="Arial" w:cs="Arial"/>
+          <w:sz w:val="18"/>
+          <w:szCs w:val="18"/>
+        </w:rPr>
+        <w:t>carried</w:t>
+      </w:r>
+      <w:proofErr w:type="spellEnd"/>
+      <w:r>
+        <w:rPr>
+          <w:rFonts w:ascii="Arial" w:eastAsia="Arial" w:hAnsi="Arial" w:cs="Arial"/>
+          <w:sz w:val="18"/>
+          <w:szCs w:val="18"/>
+        </w:rPr>
+        <w:t xml:space="preserve"> </w:t>
+      </w:r>
+      <w:proofErr w:type="spellStart"/>
+      <w:r>
+        <w:rPr>
+          <w:rFonts w:ascii="Arial" w:eastAsia="Arial" w:hAnsi="Arial" w:cs="Arial"/>
+          <w:sz w:val="18"/>
+          <w:szCs w:val="18"/>
+        </w:rPr>
+        <w:t>out</w:t>
+      </w:r>
+      <w:proofErr w:type="spellEnd"/>
+      <w:r>
+        <w:rPr>
+          <w:rFonts w:ascii="Arial" w:eastAsia="Arial" w:hAnsi="Arial" w:cs="Arial"/>
+          <w:sz w:val="18"/>
+          <w:szCs w:val="18"/>
+        </w:rPr>
+        <w:t xml:space="preserve"> </w:t>
+      </w:r>
+      <w:proofErr w:type="spellStart"/>
+      <w:r>
+        <w:rPr>
+          <w:rFonts w:ascii="Arial" w:eastAsia="Arial" w:hAnsi="Arial" w:cs="Arial"/>
+          <w:sz w:val="18"/>
+          <w:szCs w:val="18"/>
+        </w:rPr>
+        <w:t>with</w:t>
+      </w:r>
+      <w:proofErr w:type="spellEnd"/>
+      <w:r>
+        <w:rPr>
+          <w:rFonts w:ascii="Arial" w:eastAsia="Arial" w:hAnsi="Arial" w:cs="Arial"/>
+          <w:sz w:val="18"/>
+          <w:szCs w:val="18"/>
+        </w:rPr>
+        <w:t xml:space="preserve"> </w:t>
+      </w:r>
+      <w:proofErr w:type="spellStart"/>
+      <w:r>
+        <w:rPr>
+          <w:rFonts w:ascii="Arial" w:eastAsia="Arial" w:hAnsi="Arial" w:cs="Arial"/>
+          <w:sz w:val="18"/>
+          <w:szCs w:val="18"/>
+        </w:rPr>
+        <w:t>the</w:t>
+      </w:r>
+      <w:proofErr w:type="spellEnd"/>
+      <w:r>
+        <w:rPr>
+          <w:rFonts w:ascii="Arial" w:eastAsia="Arial" w:hAnsi="Arial" w:cs="Arial"/>
+          <w:sz w:val="18"/>
+          <w:szCs w:val="18"/>
+        </w:rPr>
+        <w:t xml:space="preserve"> </w:t>
+      </w:r>
+      <w:proofErr w:type="spellStart"/>
+      <w:r>
+        <w:rPr>
+          <w:rFonts w:ascii="Arial" w:eastAsia="Arial" w:hAnsi="Arial" w:cs="Arial"/>
+          <w:sz w:val="18"/>
+          <w:szCs w:val="18"/>
+        </w:rPr>
+        <w:t>python</w:t>
+      </w:r>
+      <w:proofErr w:type="spellEnd"/>
+      <w:r>
+        <w:rPr>
+          <w:rFonts w:ascii="Arial" w:eastAsia="Arial" w:hAnsi="Arial" w:cs="Arial"/>
+          <w:sz w:val="18"/>
+          <w:szCs w:val="18"/>
+        </w:rPr>
+        <w:t xml:space="preserve"> </w:t>
+      </w:r>
+      <w:proofErr w:type="spellStart"/>
+      <w:r>
+        <w:rPr>
+          <w:rFonts w:ascii="Arial" w:eastAsia="Arial" w:hAnsi="Arial" w:cs="Arial"/>
+          <w:sz w:val="18"/>
+          <w:szCs w:val="18"/>
+        </w:rPr>
+        <w:t>language</w:t>
+      </w:r>
+      <w:proofErr w:type="spellEnd"/>
+      <w:r>
+        <w:rPr>
+          <w:rFonts w:ascii="Arial" w:eastAsia="Arial" w:hAnsi="Arial" w:cs="Arial"/>
+          <w:sz w:val="18"/>
+          <w:szCs w:val="18"/>
+        </w:rPr>
+        <w:t xml:space="preserve"> </w:t>
+      </w:r>
+      <w:proofErr w:type="spellStart"/>
+      <w:r>
+        <w:rPr>
+          <w:rFonts w:ascii="Arial" w:eastAsia="Arial" w:hAnsi="Arial" w:cs="Arial"/>
+          <w:sz w:val="18"/>
+          <w:szCs w:val="18"/>
+        </w:rPr>
+        <w:t>such</w:t>
+      </w:r>
+      <w:proofErr w:type="spellEnd"/>
+      <w:r>
+        <w:rPr>
+          <w:rFonts w:ascii="Arial" w:eastAsia="Arial" w:hAnsi="Arial" w:cs="Arial"/>
+          <w:sz w:val="18"/>
+          <w:szCs w:val="18"/>
+        </w:rPr>
+        <w:t xml:space="preserve"> as data </w:t>
+      </w:r>
+      <w:proofErr w:type="spellStart"/>
+      <w:r>
+        <w:rPr>
+          <w:rFonts w:ascii="Arial" w:eastAsia="Arial" w:hAnsi="Arial" w:cs="Arial"/>
+          <w:sz w:val="18"/>
+          <w:szCs w:val="18"/>
+        </w:rPr>
+        <w:t>cleaning</w:t>
+      </w:r>
+      <w:proofErr w:type="spellEnd"/>
+      <w:r>
+        <w:rPr>
+          <w:rFonts w:ascii="Arial" w:eastAsia="Arial" w:hAnsi="Arial" w:cs="Arial"/>
+          <w:sz w:val="18"/>
+          <w:szCs w:val="18"/>
+        </w:rPr>
+        <w:t xml:space="preserve">, </w:t>
+      </w:r>
+      <w:proofErr w:type="spellStart"/>
+      <w:r>
+        <w:rPr>
+          <w:rFonts w:ascii="Arial" w:eastAsia="Arial" w:hAnsi="Arial" w:cs="Arial"/>
+          <w:sz w:val="18"/>
+          <w:szCs w:val="18"/>
+        </w:rPr>
+        <w:t>categorization</w:t>
+      </w:r>
+      <w:proofErr w:type="spellEnd"/>
+      <w:r>
+        <w:rPr>
+          <w:rFonts w:ascii="Arial" w:eastAsia="Arial" w:hAnsi="Arial" w:cs="Arial"/>
+          <w:sz w:val="18"/>
+          <w:szCs w:val="18"/>
+        </w:rPr>
+        <w:t xml:space="preserve">, </w:t>
+      </w:r>
+      <w:proofErr w:type="spellStart"/>
+      <w:r>
+        <w:rPr>
+          <w:rFonts w:ascii="Arial" w:eastAsia="Arial" w:hAnsi="Arial" w:cs="Arial"/>
+          <w:sz w:val="18"/>
+          <w:szCs w:val="18"/>
+        </w:rPr>
+        <w:t>normalization</w:t>
+      </w:r>
+      <w:proofErr w:type="spellEnd"/>
+      <w:r>
+        <w:rPr>
+          <w:rFonts w:ascii="Arial" w:eastAsia="Arial" w:hAnsi="Arial" w:cs="Arial"/>
+          <w:sz w:val="18"/>
+          <w:szCs w:val="18"/>
+        </w:rPr>
+        <w:t xml:space="preserve"> and </w:t>
+      </w:r>
+      <w:proofErr w:type="spellStart"/>
+      <w:r>
+        <w:rPr>
+          <w:rFonts w:ascii="Arial" w:eastAsia="Arial" w:hAnsi="Arial" w:cs="Arial"/>
+          <w:sz w:val="18"/>
+          <w:szCs w:val="18"/>
+        </w:rPr>
+        <w:t>creation</w:t>
+      </w:r>
+      <w:proofErr w:type="spellEnd"/>
+      <w:r>
+        <w:rPr>
+          <w:rFonts w:ascii="Arial" w:eastAsia="Arial" w:hAnsi="Arial" w:cs="Arial"/>
+          <w:sz w:val="18"/>
+          <w:szCs w:val="18"/>
+        </w:rPr>
+        <w:t xml:space="preserve"> </w:t>
+      </w:r>
+      <w:proofErr w:type="spellStart"/>
+      <w:r>
+        <w:rPr>
+          <w:rFonts w:ascii="Arial" w:eastAsia="Arial" w:hAnsi="Arial" w:cs="Arial"/>
+          <w:sz w:val="18"/>
+          <w:szCs w:val="18"/>
+        </w:rPr>
+        <w:t>of</w:t>
+      </w:r>
+      <w:proofErr w:type="spellEnd"/>
+      <w:r>
+        <w:rPr>
+          <w:rFonts w:ascii="Arial" w:eastAsia="Arial" w:hAnsi="Arial" w:cs="Arial"/>
+          <w:sz w:val="18"/>
+          <w:szCs w:val="18"/>
+        </w:rPr>
+        <w:t xml:space="preserve"> </w:t>
+      </w:r>
+      <w:proofErr w:type="spellStart"/>
+      <w:r>
+        <w:rPr>
+          <w:rFonts w:ascii="Arial" w:eastAsia="Arial" w:hAnsi="Arial" w:cs="Arial"/>
+          <w:sz w:val="18"/>
+          <w:szCs w:val="18"/>
+        </w:rPr>
+        <w:t>layers</w:t>
+      </w:r>
+      <w:proofErr w:type="spellEnd"/>
+      <w:r>
+        <w:rPr>
+          <w:rFonts w:ascii="Arial" w:eastAsia="Arial" w:hAnsi="Arial" w:cs="Arial"/>
+          <w:sz w:val="18"/>
+          <w:szCs w:val="18"/>
+        </w:rPr>
+        <w:t xml:space="preserve">. </w:t>
+      </w:r>
+      <w:proofErr w:type="spellStart"/>
+      <w:r>
+        <w:rPr>
+          <w:rFonts w:ascii="Arial" w:eastAsia="Arial" w:hAnsi="Arial" w:cs="Arial"/>
+          <w:sz w:val="18"/>
+          <w:szCs w:val="18"/>
+        </w:rPr>
+        <w:t>for</w:t>
+      </w:r>
+      <w:proofErr w:type="spellEnd"/>
+      <w:r>
+        <w:rPr>
+          <w:rFonts w:ascii="Arial" w:eastAsia="Arial" w:hAnsi="Arial" w:cs="Arial"/>
+          <w:sz w:val="18"/>
+          <w:szCs w:val="18"/>
+        </w:rPr>
+        <w:t xml:space="preserve"> </w:t>
+      </w:r>
+      <w:proofErr w:type="spellStart"/>
+      <w:r>
+        <w:rPr>
+          <w:rFonts w:ascii="Arial" w:eastAsia="Arial" w:hAnsi="Arial" w:cs="Arial"/>
+          <w:sz w:val="18"/>
+          <w:szCs w:val="18"/>
+        </w:rPr>
+        <w:t>the</w:t>
+      </w:r>
+      <w:proofErr w:type="spellEnd"/>
+      <w:r>
+        <w:rPr>
+          <w:rFonts w:ascii="Arial" w:eastAsia="Arial" w:hAnsi="Arial" w:cs="Arial"/>
+          <w:sz w:val="18"/>
+          <w:szCs w:val="18"/>
+        </w:rPr>
+        <w:t xml:space="preserve"> training </w:t>
+      </w:r>
+      <w:proofErr w:type="spellStart"/>
+      <w:r>
+        <w:rPr>
+          <w:rFonts w:ascii="Arial" w:eastAsia="Arial" w:hAnsi="Arial" w:cs="Arial"/>
+          <w:sz w:val="18"/>
+          <w:szCs w:val="18"/>
+        </w:rPr>
+        <w:t>of</w:t>
+      </w:r>
+      <w:proofErr w:type="spellEnd"/>
+      <w:r>
+        <w:rPr>
+          <w:rFonts w:ascii="Arial" w:eastAsia="Arial" w:hAnsi="Arial" w:cs="Arial"/>
+          <w:sz w:val="18"/>
+          <w:szCs w:val="18"/>
+        </w:rPr>
+        <w:t xml:space="preserve"> neural </w:t>
+      </w:r>
+      <w:proofErr w:type="spellStart"/>
+      <w:r>
+        <w:rPr>
+          <w:rFonts w:ascii="Arial" w:eastAsia="Arial" w:hAnsi="Arial" w:cs="Arial"/>
+          <w:sz w:val="18"/>
+          <w:szCs w:val="18"/>
+        </w:rPr>
+        <w:t>networks</w:t>
+      </w:r>
+      <w:proofErr w:type="spellEnd"/>
+      <w:r>
+        <w:rPr>
+          <w:rFonts w:ascii="Arial" w:eastAsia="Arial" w:hAnsi="Arial" w:cs="Arial"/>
+          <w:sz w:val="18"/>
+          <w:szCs w:val="18"/>
+        </w:rPr>
+        <w:t xml:space="preserve"> in </w:t>
+      </w:r>
+      <w:proofErr w:type="spellStart"/>
+      <w:r>
+        <w:rPr>
+          <w:rFonts w:ascii="Arial" w:eastAsia="Arial" w:hAnsi="Arial" w:cs="Arial"/>
+          <w:sz w:val="18"/>
+          <w:szCs w:val="18"/>
+        </w:rPr>
+        <w:t>which</w:t>
+      </w:r>
+      <w:proofErr w:type="spellEnd"/>
+      <w:r>
+        <w:rPr>
+          <w:rFonts w:ascii="Arial" w:eastAsia="Arial" w:hAnsi="Arial" w:cs="Arial"/>
+          <w:sz w:val="18"/>
+          <w:szCs w:val="18"/>
+        </w:rPr>
+        <w:t xml:space="preserve"> </w:t>
+      </w:r>
+      <w:proofErr w:type="spellStart"/>
+      <w:r>
+        <w:rPr>
+          <w:rFonts w:ascii="Arial" w:eastAsia="Arial" w:hAnsi="Arial" w:cs="Arial"/>
+          <w:sz w:val="18"/>
+          <w:szCs w:val="18"/>
+        </w:rPr>
+        <w:t>the</w:t>
+      </w:r>
+      <w:proofErr w:type="spellEnd"/>
+      <w:r>
+        <w:rPr>
+          <w:rFonts w:ascii="Arial" w:eastAsia="Arial" w:hAnsi="Arial" w:cs="Arial"/>
+          <w:sz w:val="18"/>
+          <w:szCs w:val="18"/>
+        </w:rPr>
+        <w:t xml:space="preserve"> </w:t>
+      </w:r>
+      <w:proofErr w:type="spellStart"/>
+      <w:r>
+        <w:rPr>
+          <w:rFonts w:ascii="Arial" w:eastAsia="Arial" w:hAnsi="Arial" w:cs="Arial"/>
+          <w:sz w:val="18"/>
+          <w:szCs w:val="18"/>
+        </w:rPr>
+        <w:t>different</w:t>
+      </w:r>
+      <w:proofErr w:type="spellEnd"/>
+      <w:r>
+        <w:rPr>
+          <w:rFonts w:ascii="Arial" w:eastAsia="Arial" w:hAnsi="Arial" w:cs="Arial"/>
+          <w:sz w:val="18"/>
+          <w:szCs w:val="18"/>
+        </w:rPr>
+        <w:t xml:space="preserve"> </w:t>
+      </w:r>
+      <w:proofErr w:type="spellStart"/>
+      <w:r>
+        <w:rPr>
+          <w:rFonts w:ascii="Arial" w:eastAsia="Arial" w:hAnsi="Arial" w:cs="Arial"/>
+          <w:sz w:val="18"/>
+          <w:szCs w:val="18"/>
+        </w:rPr>
+        <w:t>fields</w:t>
+      </w:r>
+      <w:proofErr w:type="spellEnd"/>
+      <w:r>
+        <w:rPr>
+          <w:rFonts w:ascii="Arial" w:eastAsia="Arial" w:hAnsi="Arial" w:cs="Arial"/>
+          <w:sz w:val="18"/>
+          <w:szCs w:val="18"/>
+        </w:rPr>
+        <w:t xml:space="preserve"> </w:t>
+      </w:r>
+      <w:proofErr w:type="spellStart"/>
+      <w:r>
+        <w:rPr>
+          <w:rFonts w:ascii="Arial" w:eastAsia="Arial" w:hAnsi="Arial" w:cs="Arial"/>
+          <w:sz w:val="18"/>
+          <w:szCs w:val="18"/>
+        </w:rPr>
+        <w:t>research</w:t>
+      </w:r>
+      <w:proofErr w:type="spellEnd"/>
+      <w:r>
+        <w:rPr>
+          <w:rFonts w:ascii="Arial" w:eastAsia="Arial" w:hAnsi="Arial" w:cs="Arial"/>
+          <w:sz w:val="18"/>
+          <w:szCs w:val="18"/>
+        </w:rPr>
+        <w:t xml:space="preserve"> output, </w:t>
+      </w:r>
+      <w:proofErr w:type="spellStart"/>
+      <w:r>
+        <w:rPr>
+          <w:rFonts w:ascii="Arial" w:eastAsia="Arial" w:hAnsi="Arial" w:cs="Arial"/>
+          <w:sz w:val="18"/>
+          <w:szCs w:val="18"/>
+        </w:rPr>
+        <w:t>international</w:t>
+      </w:r>
+      <w:proofErr w:type="spellEnd"/>
+      <w:r>
+        <w:rPr>
+          <w:rFonts w:ascii="Arial" w:eastAsia="Arial" w:hAnsi="Arial" w:cs="Arial"/>
+          <w:sz w:val="18"/>
+          <w:szCs w:val="18"/>
+        </w:rPr>
+        <w:t xml:space="preserve"> </w:t>
+      </w:r>
+      <w:proofErr w:type="spellStart"/>
+      <w:r>
+        <w:rPr>
+          <w:rFonts w:ascii="Arial" w:eastAsia="Arial" w:hAnsi="Arial" w:cs="Arial"/>
+          <w:sz w:val="18"/>
+          <w:szCs w:val="18"/>
+        </w:rPr>
+        <w:t>students</w:t>
+      </w:r>
+      <w:proofErr w:type="spellEnd"/>
+      <w:r>
+        <w:rPr>
+          <w:rFonts w:ascii="Arial" w:eastAsia="Arial" w:hAnsi="Arial" w:cs="Arial"/>
+          <w:sz w:val="18"/>
+          <w:szCs w:val="18"/>
+        </w:rPr>
+        <w:t xml:space="preserve">, </w:t>
+      </w:r>
+      <w:proofErr w:type="spellStart"/>
+      <w:r>
+        <w:rPr>
+          <w:rFonts w:ascii="Arial" w:eastAsia="Arial" w:hAnsi="Arial" w:cs="Arial"/>
+          <w:sz w:val="18"/>
+          <w:szCs w:val="18"/>
+        </w:rPr>
+        <w:t>type</w:t>
+      </w:r>
+      <w:proofErr w:type="spellEnd"/>
+      <w:r>
+        <w:rPr>
+          <w:rFonts w:ascii="Arial" w:eastAsia="Arial" w:hAnsi="Arial" w:cs="Arial"/>
+          <w:sz w:val="18"/>
+          <w:szCs w:val="18"/>
+        </w:rPr>
+        <w:t xml:space="preserve"> and score </w:t>
+      </w:r>
+      <w:proofErr w:type="spellStart"/>
+      <w:r>
+        <w:rPr>
+          <w:rFonts w:ascii="Arial" w:eastAsia="Arial" w:hAnsi="Arial" w:cs="Arial"/>
+          <w:sz w:val="18"/>
+          <w:szCs w:val="18"/>
+        </w:rPr>
+        <w:t>were</w:t>
+      </w:r>
+      <w:proofErr w:type="spellEnd"/>
+      <w:r>
+        <w:rPr>
+          <w:rFonts w:ascii="Arial" w:eastAsia="Arial" w:hAnsi="Arial" w:cs="Arial"/>
+          <w:sz w:val="18"/>
+          <w:szCs w:val="18"/>
+        </w:rPr>
+        <w:t xml:space="preserve"> </w:t>
+      </w:r>
+      <w:proofErr w:type="spellStart"/>
+      <w:r>
+        <w:rPr>
+          <w:rFonts w:ascii="Arial" w:eastAsia="Arial" w:hAnsi="Arial" w:cs="Arial"/>
+          <w:sz w:val="18"/>
+          <w:szCs w:val="18"/>
+        </w:rPr>
+        <w:t>considered</w:t>
+      </w:r>
+      <w:proofErr w:type="spellEnd"/>
+      <w:r>
+        <w:rPr>
+          <w:rFonts w:ascii="Arial" w:eastAsia="Arial" w:hAnsi="Arial" w:cs="Arial"/>
+          <w:sz w:val="18"/>
+          <w:szCs w:val="18"/>
+        </w:rPr>
+        <w:t xml:space="preserve">. In </w:t>
+      </w:r>
+      <w:proofErr w:type="spellStart"/>
+      <w:r>
+        <w:rPr>
+          <w:rFonts w:ascii="Arial" w:eastAsia="Arial" w:hAnsi="Arial" w:cs="Arial"/>
+          <w:sz w:val="18"/>
+          <w:szCs w:val="18"/>
+        </w:rPr>
+        <w:t>this</w:t>
+      </w:r>
+      <w:proofErr w:type="spellEnd"/>
+      <w:r>
+        <w:rPr>
+          <w:rFonts w:ascii="Arial" w:eastAsia="Arial" w:hAnsi="Arial" w:cs="Arial"/>
+          <w:sz w:val="18"/>
+          <w:szCs w:val="18"/>
+        </w:rPr>
+        <w:t xml:space="preserve"> </w:t>
+      </w:r>
+      <w:proofErr w:type="spellStart"/>
+      <w:r>
+        <w:rPr>
+          <w:rFonts w:ascii="Arial" w:eastAsia="Arial" w:hAnsi="Arial" w:cs="Arial"/>
+          <w:sz w:val="18"/>
+          <w:szCs w:val="18"/>
+        </w:rPr>
+        <w:t>way</w:t>
+      </w:r>
+      <w:proofErr w:type="spellEnd"/>
+      <w:r>
+        <w:rPr>
+          <w:rFonts w:ascii="Arial" w:eastAsia="Arial" w:hAnsi="Arial" w:cs="Arial"/>
+          <w:sz w:val="18"/>
+          <w:szCs w:val="18"/>
+        </w:rPr>
+        <w:t xml:space="preserve">, </w:t>
+      </w:r>
+      <w:proofErr w:type="spellStart"/>
+      <w:r>
+        <w:rPr>
+          <w:rFonts w:ascii="Arial" w:eastAsia="Arial" w:hAnsi="Arial" w:cs="Arial"/>
+          <w:sz w:val="18"/>
+          <w:szCs w:val="18"/>
+        </w:rPr>
+        <w:t>obtaining</w:t>
+      </w:r>
+      <w:proofErr w:type="spellEnd"/>
+      <w:r>
+        <w:rPr>
+          <w:rFonts w:ascii="Arial" w:eastAsia="Arial" w:hAnsi="Arial" w:cs="Arial"/>
+          <w:sz w:val="18"/>
+          <w:szCs w:val="18"/>
+        </w:rPr>
+        <w:t xml:space="preserve"> a </w:t>
+      </w:r>
+      <w:proofErr w:type="spellStart"/>
+      <w:r>
+        <w:rPr>
+          <w:rFonts w:ascii="Arial" w:eastAsia="Arial" w:hAnsi="Arial" w:cs="Arial"/>
+          <w:sz w:val="18"/>
+          <w:szCs w:val="18"/>
+        </w:rPr>
+        <w:t>certain</w:t>
+      </w:r>
+      <w:proofErr w:type="spellEnd"/>
+      <w:r>
+        <w:rPr>
+          <w:rFonts w:ascii="Arial" w:eastAsia="Arial" w:hAnsi="Arial" w:cs="Arial"/>
+          <w:sz w:val="18"/>
+          <w:szCs w:val="18"/>
+        </w:rPr>
+        <w:t xml:space="preserve"> </w:t>
+      </w:r>
+      <w:proofErr w:type="spellStart"/>
+      <w:r>
+        <w:rPr>
+          <w:rFonts w:ascii="Arial" w:eastAsia="Arial" w:hAnsi="Arial" w:cs="Arial"/>
+          <w:sz w:val="18"/>
+          <w:szCs w:val="18"/>
+        </w:rPr>
+        <w:t>graph</w:t>
+      </w:r>
+      <w:proofErr w:type="spellEnd"/>
+      <w:r>
+        <w:rPr>
+          <w:rFonts w:ascii="Arial" w:eastAsia="Arial" w:hAnsi="Arial" w:cs="Arial"/>
+          <w:sz w:val="18"/>
+          <w:szCs w:val="18"/>
+        </w:rPr>
+        <w:t xml:space="preserve"> in </w:t>
+      </w:r>
+      <w:proofErr w:type="spellStart"/>
+      <w:r>
+        <w:rPr>
+          <w:rFonts w:ascii="Arial" w:eastAsia="Arial" w:hAnsi="Arial" w:cs="Arial"/>
+          <w:sz w:val="18"/>
+          <w:szCs w:val="18"/>
+        </w:rPr>
+        <w:t>which</w:t>
+      </w:r>
+      <w:proofErr w:type="spellEnd"/>
+      <w:r>
+        <w:rPr>
+          <w:rFonts w:ascii="Arial" w:eastAsia="Arial" w:hAnsi="Arial" w:cs="Arial"/>
+          <w:sz w:val="18"/>
+          <w:szCs w:val="18"/>
+        </w:rPr>
+        <w:t xml:space="preserve"> </w:t>
+      </w:r>
+      <w:proofErr w:type="spellStart"/>
+      <w:r>
+        <w:rPr>
+          <w:rFonts w:ascii="Arial" w:eastAsia="Arial" w:hAnsi="Arial" w:cs="Arial"/>
+          <w:sz w:val="18"/>
+          <w:szCs w:val="18"/>
+        </w:rPr>
+        <w:t>the</w:t>
+      </w:r>
+      <w:proofErr w:type="spellEnd"/>
+      <w:r>
+        <w:rPr>
+          <w:rFonts w:ascii="Arial" w:eastAsia="Arial" w:hAnsi="Arial" w:cs="Arial"/>
+          <w:sz w:val="18"/>
+          <w:szCs w:val="18"/>
+        </w:rPr>
+        <w:t xml:space="preserve"> </w:t>
+      </w:r>
+      <w:proofErr w:type="spellStart"/>
+      <w:r>
+        <w:rPr>
+          <w:rFonts w:ascii="Arial" w:eastAsia="Arial" w:hAnsi="Arial" w:cs="Arial"/>
+          <w:sz w:val="18"/>
+          <w:szCs w:val="18"/>
+        </w:rPr>
+        <w:t>possible</w:t>
+      </w:r>
+      <w:proofErr w:type="spellEnd"/>
+      <w:r>
+        <w:rPr>
+          <w:rFonts w:ascii="Arial" w:eastAsia="Arial" w:hAnsi="Arial" w:cs="Arial"/>
+          <w:sz w:val="18"/>
+          <w:szCs w:val="18"/>
+        </w:rPr>
+        <w:t xml:space="preserve"> </w:t>
+      </w:r>
+      <w:proofErr w:type="spellStart"/>
+      <w:r>
+        <w:rPr>
+          <w:rFonts w:ascii="Arial" w:eastAsia="Arial" w:hAnsi="Arial" w:cs="Arial"/>
+          <w:sz w:val="18"/>
+          <w:szCs w:val="18"/>
+        </w:rPr>
+        <w:t>university</w:t>
+      </w:r>
+      <w:proofErr w:type="spellEnd"/>
+      <w:r>
+        <w:rPr>
+          <w:rFonts w:ascii="Arial" w:eastAsia="Arial" w:hAnsi="Arial" w:cs="Arial"/>
+          <w:sz w:val="18"/>
+          <w:szCs w:val="18"/>
+        </w:rPr>
+        <w:t xml:space="preserve"> </w:t>
+      </w:r>
+      <w:proofErr w:type="spellStart"/>
+      <w:r>
+        <w:rPr>
+          <w:rFonts w:ascii="Arial" w:eastAsia="Arial" w:hAnsi="Arial" w:cs="Arial"/>
+          <w:sz w:val="18"/>
+          <w:szCs w:val="18"/>
+        </w:rPr>
+        <w:t>with</w:t>
+      </w:r>
+      <w:proofErr w:type="spellEnd"/>
+      <w:r>
+        <w:rPr>
+          <w:rFonts w:ascii="Arial" w:eastAsia="Arial" w:hAnsi="Arial" w:cs="Arial"/>
+          <w:sz w:val="18"/>
+          <w:szCs w:val="18"/>
+        </w:rPr>
+        <w:t xml:space="preserve"> </w:t>
+      </w:r>
+      <w:proofErr w:type="spellStart"/>
+      <w:r>
+        <w:rPr>
+          <w:rFonts w:ascii="Arial" w:eastAsia="Arial" w:hAnsi="Arial" w:cs="Arial"/>
+          <w:sz w:val="18"/>
+          <w:szCs w:val="18"/>
+        </w:rPr>
+        <w:t>the</w:t>
+      </w:r>
+      <w:proofErr w:type="spellEnd"/>
+      <w:r>
+        <w:rPr>
+          <w:rFonts w:ascii="Arial" w:eastAsia="Arial" w:hAnsi="Arial" w:cs="Arial"/>
+          <w:sz w:val="18"/>
+          <w:szCs w:val="18"/>
+        </w:rPr>
+        <w:t xml:space="preserve"> </w:t>
+      </w:r>
+      <w:proofErr w:type="spellStart"/>
+      <w:r>
+        <w:rPr>
+          <w:rFonts w:ascii="Arial" w:eastAsia="Arial" w:hAnsi="Arial" w:cs="Arial"/>
+          <w:sz w:val="18"/>
+          <w:szCs w:val="18"/>
+        </w:rPr>
+        <w:t>best</w:t>
+      </w:r>
+      <w:proofErr w:type="spellEnd"/>
+      <w:r>
+        <w:rPr>
+          <w:rFonts w:ascii="Arial" w:eastAsia="Arial" w:hAnsi="Arial" w:cs="Arial"/>
+          <w:sz w:val="18"/>
+          <w:szCs w:val="18"/>
+        </w:rPr>
+        <w:t xml:space="preserve"> ranking in future </w:t>
+      </w:r>
+      <w:proofErr w:type="spellStart"/>
+      <w:r>
+        <w:rPr>
+          <w:rFonts w:ascii="Arial" w:eastAsia="Arial" w:hAnsi="Arial" w:cs="Arial"/>
+          <w:sz w:val="18"/>
+          <w:szCs w:val="18"/>
+        </w:rPr>
+        <w:t>years</w:t>
+      </w:r>
+      <w:proofErr w:type="spellEnd"/>
+      <w:r>
+        <w:rPr>
+          <w:rFonts w:ascii="Arial" w:eastAsia="Arial" w:hAnsi="Arial" w:cs="Arial"/>
+          <w:sz w:val="18"/>
+          <w:szCs w:val="18"/>
+        </w:rPr>
+        <w:t xml:space="preserve"> </w:t>
+      </w:r>
+      <w:proofErr w:type="spellStart"/>
+      <w:r>
+        <w:rPr>
+          <w:rFonts w:ascii="Arial" w:eastAsia="Arial" w:hAnsi="Arial" w:cs="Arial"/>
+          <w:sz w:val="18"/>
+          <w:szCs w:val="18"/>
+        </w:rPr>
+        <w:t>could</w:t>
+      </w:r>
+      <w:proofErr w:type="spellEnd"/>
+      <w:r>
+        <w:rPr>
+          <w:rFonts w:ascii="Arial" w:eastAsia="Arial" w:hAnsi="Arial" w:cs="Arial"/>
+          <w:sz w:val="18"/>
+          <w:szCs w:val="18"/>
+        </w:rPr>
+        <w:t xml:space="preserve"> be </w:t>
+      </w:r>
+      <w:proofErr w:type="spellStart"/>
+      <w:r>
+        <w:rPr>
+          <w:rFonts w:ascii="Arial" w:eastAsia="Arial" w:hAnsi="Arial" w:cs="Arial"/>
+          <w:sz w:val="18"/>
+          <w:szCs w:val="18"/>
+        </w:rPr>
+        <w:t>predicted</w:t>
+      </w:r>
+      <w:proofErr w:type="spellEnd"/>
+      <w:r>
+        <w:rPr>
+          <w:rFonts w:ascii="Arial" w:eastAsia="Arial" w:hAnsi="Arial" w:cs="Arial"/>
+          <w:sz w:val="18"/>
+          <w:szCs w:val="18"/>
+        </w:rPr>
+        <w:t>.</w:t>
+      </w:r>
+    </w:p>
+    <w:p>
+      <w:pPr>
+        <w:jc w:val="both"/>
+        <w:rPr>
+          <w:rFonts w:ascii="Arial" w:eastAsia="Arial" w:hAnsi="Arial" w:cs="Arial"/>
+          <w:sz w:val="18"/>
+          <w:szCs w:val="18"/>
+        </w:rPr>
+      </w:pPr>
+      <w:proofErr w:type="spellStart"/>
+      <w:r>
+        <w:rPr>
+          <w:rFonts w:ascii="Arial" w:eastAsia="Arial" w:hAnsi="Arial" w:cs="Arial"/>
+          <w:sz w:val="18"/>
+          <w:szCs w:val="18"/>
+        </w:rPr>
+        <w:t>Keywords</w:t>
+      </w:r>
+      <w:proofErr w:type="spellEnd"/>
+      <w:r>
+        <w:rPr>
+          <w:rFonts w:ascii="Arial" w:eastAsia="Arial" w:hAnsi="Arial" w:cs="Arial"/>
+          <w:sz w:val="18"/>
+          <w:szCs w:val="18"/>
+        </w:rPr>
+        <w:t xml:space="preserve">:  Artificial </w:t>
+      </w:r>
+      <w:proofErr w:type="spellStart"/>
+      <w:r>
+        <w:rPr>
+          <w:rFonts w:ascii="Arial" w:eastAsia="Arial" w:hAnsi="Arial" w:cs="Arial"/>
+          <w:sz w:val="18"/>
+          <w:szCs w:val="18"/>
+        </w:rPr>
+        <w:t>intelligence</w:t>
+      </w:r>
+      <w:proofErr w:type="spellEnd"/>
+      <w:r>
+        <w:rPr>
+          <w:rFonts w:ascii="Arial" w:eastAsia="Arial" w:hAnsi="Arial" w:cs="Arial"/>
+          <w:sz w:val="18"/>
+          <w:szCs w:val="18"/>
+        </w:rPr>
+        <w:t xml:space="preserve">, neural </w:t>
+      </w:r>
+      <w:proofErr w:type="spellStart"/>
+      <w:r>
+        <w:rPr>
+          <w:rFonts w:ascii="Arial" w:eastAsia="Arial" w:hAnsi="Arial" w:cs="Arial"/>
+          <w:sz w:val="18"/>
+          <w:szCs w:val="18"/>
+        </w:rPr>
+        <w:t>networks</w:t>
+      </w:r>
+      <w:proofErr w:type="spellEnd"/>
+      <w:r>
+        <w:rPr>
+          <w:rFonts w:ascii="Arial" w:eastAsia="Arial" w:hAnsi="Arial" w:cs="Arial"/>
+          <w:sz w:val="18"/>
+          <w:szCs w:val="18"/>
+        </w:rPr>
+        <w:t xml:space="preserve">, </w:t>
+      </w:r>
+      <w:proofErr w:type="spellStart"/>
+      <w:r>
+        <w:rPr>
+          <w:rFonts w:ascii="Arial" w:eastAsia="Arial" w:hAnsi="Arial" w:cs="Arial"/>
+          <w:sz w:val="18"/>
+          <w:szCs w:val="18"/>
+        </w:rPr>
+        <w:t>university</w:t>
+      </w:r>
+      <w:proofErr w:type="spellEnd"/>
+      <w:r>
+        <w:rPr>
+          <w:rFonts w:ascii="Arial" w:eastAsia="Arial" w:hAnsi="Arial" w:cs="Arial"/>
+          <w:sz w:val="18"/>
+          <w:szCs w:val="18"/>
+        </w:rPr>
+        <w:t xml:space="preserve"> ranking, </w:t>
+      </w:r>
+      <w:proofErr w:type="spellStart"/>
+      <w:r>
+        <w:rPr>
+          <w:rFonts w:ascii="Arial" w:eastAsia="Arial" w:hAnsi="Arial" w:cs="Arial"/>
+          <w:sz w:val="18"/>
+          <w:szCs w:val="18"/>
+        </w:rPr>
+        <w:t>Prediction</w:t>
+      </w:r>
+      <w:proofErr w:type="spellEnd"/>
+      <w:r>
+        <w:rPr>
+          <w:rFonts w:ascii="Arial" w:eastAsia="Arial" w:hAnsi="Arial" w:cs="Arial"/>
+          <w:sz w:val="18"/>
+          <w:szCs w:val="18"/>
+        </w:rPr>
+        <w:t xml:space="preserve">, </w:t>
+      </w:r>
+      <w:proofErr w:type="spellStart"/>
+      <w:r>
+        <w:rPr>
+          <w:rFonts w:ascii="Arial" w:eastAsia="Arial" w:hAnsi="Arial" w:cs="Arial"/>
+          <w:sz w:val="18"/>
+          <w:szCs w:val="18"/>
+        </w:rPr>
+        <w:t>Forecast</w:t>
+      </w:r>
+      <w:proofErr w:type="spellEnd"/>
+    </w:p>
+    <w:p>
+      <w:pPr>
+        <w:ind w:firstLine="720"/>
+        <w:jc w:val="both"/>
+        <w:rPr>
+          <w:rFonts w:ascii="Arial" w:eastAsia="Arial" w:hAnsi="Arial" w:cs="Arial"/>
           <w:i/>
           <w:sz w:val="18"/>
           <w:szCs w:val="18"/>
         </w:rPr>
-        <w:t>RESUMEN</w:t>
-      </w:r>
-      <w:r>
-        <w:rPr>
-          <w:rFonts w:ascii="Arial" w:eastAsia="Arial" w:hAnsi="Arial" w:cs="Arial"/>
-          <w:i/>
+      </w:pPr>
+    </w:p>
+    <w:p>
+      <w:pPr>
+        <w:jc w:val="center"/>
+        <w:rPr>
+          <w:rFonts w:ascii="Arial" w:eastAsia="Arial" w:hAnsi="Arial" w:cs="Arial"/>
+          <w:b/>
+        </w:rPr>
+      </w:pPr>
+      <w:r>
+        <w:rPr>
+          <w:rFonts w:ascii="Arial" w:eastAsia="Arial" w:hAnsi="Arial" w:cs="Arial"/>
+          <w:b/>
+        </w:rPr>
+        <w:t>INTRODUCCIÓN</w:t>
+      </w:r>
+    </w:p>
+    <w:p>
+      <w:pPr>
+        <w:jc w:val="both"/>
+        <w:rPr>
+          <w:rFonts w:ascii="Arial" w:eastAsia="Arial" w:hAnsi="Arial" w:cs="Arial"/>
+          <w:sz w:val="18"/>
+          <w:szCs w:val="18"/>
+        </w:rPr>
+      </w:pPr>
+      <w:r>
+        <w:rPr>
+          <w:rFonts w:ascii="Arial" w:eastAsia="Arial" w:hAnsi="Arial" w:cs="Arial"/>
+          <w:sz w:val="18"/>
+          <w:szCs w:val="18"/>
+        </w:rPr>
+        <w:tab/>
+      </w:r>
+    </w:p>
+    <w:p>
+      <w:pPr>
+        <w:jc w:val="both"/>
+        <w:rPr>
+          <w:rFonts w:ascii="Arial" w:eastAsia="Arial" w:hAnsi="Arial" w:cs="Arial"/>
+          <w:sz w:val="18"/>
+          <w:szCs w:val="18"/>
+        </w:rPr>
+      </w:pPr>
+      <w:r>
+        <w:rPr>
+          <w:rFonts w:ascii="Arial" w:eastAsia="Arial" w:hAnsi="Arial" w:cs="Arial"/>
+          <w:sz w:val="18"/>
+          <w:szCs w:val="18"/>
+        </w:rPr>
+        <w:tab/>
+      </w:r>
+      <w:r>
+        <w:rPr>
+          <w:rFonts w:ascii="Arial" w:eastAsia="Arial" w:hAnsi="Arial" w:cs="Arial"/>
+          <w:sz w:val="18"/>
+          <w:szCs w:val="18"/>
+        </w:rPr>
+        <w:t>el análisis del desempeño y la evaluación comparativa de las universidades han atraído un creciente interés de los investigadores, los encargados de formular políticas y los medios de comunicación (ihep2007). las clasificaciones universitarias son utilizadas para diferentes propósitos por</w:t>
+      </w:r>
+    </w:p>
+    <w:p>
+      <w:pPr>
+        <w:jc w:val="both"/>
+        <w:rPr>
+          <w:rFonts w:ascii="Arial" w:eastAsia="Arial" w:hAnsi="Arial" w:cs="Arial"/>
+          <w:sz w:val="18"/>
+          <w:szCs w:val="18"/>
+        </w:rPr>
+      </w:pPr>
+      <w:r>
+        <w:rPr>
+          <w:rFonts w:ascii="Arial" w:eastAsia="Arial" w:hAnsi="Arial" w:cs="Arial"/>
+          <w:sz w:val="18"/>
+          <w:szCs w:val="18"/>
+        </w:rPr>
+        <w:t>varios actores de la sociedad (</w:t>
+      </w:r>
+      <w:proofErr w:type="spellStart"/>
+      <w:r>
+        <w:rPr>
+          <w:rFonts w:ascii="Arial" w:eastAsia="Arial" w:hAnsi="Arial" w:cs="Arial"/>
+          <w:sz w:val="18"/>
+          <w:szCs w:val="18"/>
+        </w:rPr>
+        <w:t>dill</w:t>
+      </w:r>
+      <w:proofErr w:type="spellEnd"/>
+      <w:r>
+        <w:rPr>
+          <w:rFonts w:ascii="Arial" w:eastAsia="Arial" w:hAnsi="Arial" w:cs="Arial"/>
+          <w:sz w:val="18"/>
+          <w:szCs w:val="18"/>
+        </w:rPr>
+        <w:t xml:space="preserve"> y soo2005). los futuros estudiantes y sus familias son la audiencia más</w:t>
+      </w:r>
+    </w:p>
+    <w:p>
+      <w:pPr>
+        <w:jc w:val="both"/>
+        <w:rPr>
+          <w:rFonts w:ascii="Arial" w:eastAsia="Arial" w:hAnsi="Arial" w:cs="Arial"/>
+          <w:sz w:val="18"/>
+          <w:szCs w:val="18"/>
+        </w:rPr>
+      </w:pPr>
+      <w:r>
+        <w:rPr>
+          <w:rFonts w:ascii="Arial" w:eastAsia="Arial" w:hAnsi="Arial" w:cs="Arial"/>
+          <w:sz w:val="18"/>
+          <w:szCs w:val="18"/>
+        </w:rPr>
+        <w:t>interesada en las clasificaciones universitarias, dado lo que está en juego al elegir una universidad</w:t>
+      </w:r>
+    </w:p>
+    <w:p>
+      <w:pPr>
+        <w:jc w:val="both"/>
+        <w:rPr>
+          <w:rFonts w:ascii="Arial" w:eastAsia="Arial" w:hAnsi="Arial" w:cs="Arial"/>
+          <w:sz w:val="18"/>
+          <w:szCs w:val="18"/>
+        </w:rPr>
+      </w:pPr>
+      <w:r>
+        <w:rPr>
+          <w:rFonts w:ascii="Arial" w:eastAsia="Arial" w:hAnsi="Arial" w:cs="Arial"/>
+          <w:sz w:val="18"/>
+          <w:szCs w:val="18"/>
+        </w:rPr>
+        <w:t>adecuada en términos de inversión de tiempo, perspectivas profesionales futuras y recursos financieros</w:t>
+      </w:r>
+    </w:p>
+    <w:p>
+      <w:pPr>
+        <w:jc w:val="both"/>
+        <w:rPr>
+          <w:rFonts w:ascii="Arial" w:eastAsia="Arial" w:hAnsi="Arial" w:cs="Arial"/>
+          <w:sz w:val="18"/>
+          <w:szCs w:val="18"/>
+        </w:rPr>
+      </w:pPr>
+      <w:r>
+        <w:rPr>
+          <w:rFonts w:ascii="Arial" w:eastAsia="Arial" w:hAnsi="Arial" w:cs="Arial"/>
+          <w:sz w:val="18"/>
+          <w:szCs w:val="18"/>
+        </w:rPr>
+        <w:t>(</w:t>
+      </w:r>
+      <w:proofErr w:type="spellStart"/>
+      <w:r>
+        <w:rPr>
+          <w:rFonts w:ascii="Arial" w:eastAsia="Arial" w:hAnsi="Arial" w:cs="Arial"/>
+          <w:sz w:val="18"/>
+          <w:szCs w:val="18"/>
+        </w:rPr>
+        <w:t>bowman</w:t>
+      </w:r>
+      <w:proofErr w:type="spellEnd"/>
+      <w:r>
+        <w:rPr>
+          <w:rFonts w:ascii="Arial" w:eastAsia="Arial" w:hAnsi="Arial" w:cs="Arial"/>
+          <w:sz w:val="18"/>
+          <w:szCs w:val="18"/>
+        </w:rPr>
+        <w:t xml:space="preserve"> y bastedo2009; </w:t>
+      </w:r>
+      <w:proofErr w:type="spellStart"/>
+      <w:r>
+        <w:rPr>
+          <w:rFonts w:ascii="Arial" w:eastAsia="Arial" w:hAnsi="Arial" w:cs="Arial"/>
+          <w:sz w:val="18"/>
+          <w:szCs w:val="18"/>
+        </w:rPr>
+        <w:t>griffith</w:t>
+      </w:r>
+      <w:proofErr w:type="spellEnd"/>
+      <w:r>
+        <w:rPr>
+          <w:rFonts w:ascii="Arial" w:eastAsia="Arial" w:hAnsi="Arial" w:cs="Arial"/>
+          <w:sz w:val="18"/>
+          <w:szCs w:val="18"/>
+        </w:rPr>
+        <w:t xml:space="preserve"> y rask2007). las clasificaciones brindan información importante,</w:t>
+      </w:r>
+    </w:p>
+    <w:p>
+      <w:pPr>
+        <w:jc w:val="both"/>
+        <w:rPr>
+          <w:rFonts w:ascii="Arial" w:eastAsia="Arial" w:hAnsi="Arial" w:cs="Arial"/>
+          <w:sz w:val="18"/>
+          <w:szCs w:val="18"/>
+        </w:rPr>
+      </w:pPr>
+      <w:r>
+        <w:rPr>
+          <w:rFonts w:ascii="Arial" w:eastAsia="Arial" w:hAnsi="Arial" w:cs="Arial"/>
+          <w:sz w:val="18"/>
+          <w:szCs w:val="18"/>
+        </w:rPr>
+        <w:t>especialmente para aquellos estudiantes que planean ir al extranjero para recibir educación superior.</w:t>
+      </w:r>
+    </w:p>
+    <w:p>
+      <w:pPr>
+        <w:jc w:val="both"/>
+        <w:rPr>
+          <w:rFonts w:ascii="Arial" w:eastAsia="Arial" w:hAnsi="Arial" w:cs="Arial"/>
+          <w:sz w:val="18"/>
+          <w:szCs w:val="18"/>
+        </w:rPr>
+      </w:pPr>
+      <w:r>
+        <w:rPr>
+          <w:rFonts w:ascii="Arial" w:eastAsia="Arial" w:hAnsi="Arial" w:cs="Arial"/>
+          <w:sz w:val="18"/>
+          <w:szCs w:val="18"/>
+        </w:rPr>
+        <w:t>además de esto, los administradores universitarios ven cada vez más las clasificaciones como un medio</w:t>
+      </w:r>
+    </w:p>
+    <w:p>
+      <w:pPr>
+        <w:jc w:val="both"/>
+        <w:rPr>
+          <w:rFonts w:ascii="Arial" w:eastAsia="Arial" w:hAnsi="Arial" w:cs="Arial"/>
+          <w:sz w:val="18"/>
+          <w:szCs w:val="18"/>
+        </w:rPr>
+      </w:pPr>
+      <w:r>
+        <w:rPr>
+          <w:rFonts w:ascii="Arial" w:eastAsia="Arial" w:hAnsi="Arial" w:cs="Arial"/>
+          <w:sz w:val="18"/>
+          <w:szCs w:val="18"/>
+        </w:rPr>
+        <w:t>para desarrollar estrategias para fomentar el crecimiento y desarrollo de sus instituciones (</w:t>
+      </w:r>
+      <w:proofErr w:type="spellStart"/>
+      <w:r>
+        <w:rPr>
+          <w:rFonts w:ascii="Arial" w:eastAsia="Arial" w:hAnsi="Arial" w:cs="Arial"/>
+          <w:sz w:val="18"/>
+          <w:szCs w:val="18"/>
+        </w:rPr>
+        <w:t>bastedo</w:t>
+      </w:r>
+      <w:proofErr w:type="spellEnd"/>
+      <w:r>
+        <w:rPr>
+          <w:rFonts w:ascii="Arial" w:eastAsia="Arial" w:hAnsi="Arial" w:cs="Arial"/>
+          <w:sz w:val="18"/>
+          <w:szCs w:val="18"/>
+        </w:rPr>
+        <w:t xml:space="preserve"> y</w:t>
+      </w:r>
+    </w:p>
+    <w:p>
+      <w:pPr>
+        <w:jc w:val="both"/>
+        <w:rPr>
+          <w:rFonts w:ascii="Arial" w:eastAsia="Arial" w:hAnsi="Arial" w:cs="Arial"/>
+          <w:sz w:val="18"/>
+          <w:szCs w:val="18"/>
+        </w:rPr>
+      </w:pPr>
+      <w:r>
+        <w:rPr>
+          <w:rFonts w:ascii="Arial" w:eastAsia="Arial" w:hAnsi="Arial" w:cs="Arial"/>
+          <w:sz w:val="18"/>
+          <w:szCs w:val="18"/>
+        </w:rPr>
+        <w:t>bowman2011; avellana2008). a nivel nacional, los formuladores de políticas pueden emplear la</w:t>
+      </w:r>
+    </w:p>
+    <w:p>
+      <w:pPr>
+        <w:jc w:val="both"/>
+        <w:rPr>
+          <w:rFonts w:ascii="Arial" w:eastAsia="Arial" w:hAnsi="Arial" w:cs="Arial"/>
+          <w:sz w:val="18"/>
+          <w:szCs w:val="18"/>
+        </w:rPr>
+      </w:pPr>
+      <w:r>
+        <w:rPr>
+          <w:rFonts w:ascii="Arial" w:eastAsia="Arial" w:hAnsi="Arial" w:cs="Arial"/>
+          <w:sz w:val="18"/>
+          <w:szCs w:val="18"/>
+        </w:rPr>
+        <w:t>información proporcionada por las clasificaciones para evaluar las tendencias en los sistemas de</w:t>
+      </w:r>
+    </w:p>
+    <w:p>
+      <w:pPr>
+        <w:jc w:val="both"/>
+        <w:rPr>
+          <w:rFonts w:ascii="Arial" w:eastAsia="Arial" w:hAnsi="Arial" w:cs="Arial"/>
+          <w:sz w:val="18"/>
+          <w:szCs w:val="18"/>
+        </w:rPr>
+      </w:pPr>
+      <w:r>
+        <w:rPr>
+          <w:rFonts w:ascii="Arial" w:eastAsia="Arial" w:hAnsi="Arial" w:cs="Arial"/>
+          <w:sz w:val="18"/>
+          <w:szCs w:val="18"/>
+        </w:rPr>
+        <w:t xml:space="preserve">educación superior en el mundo, así como en sus propios países (hazelkorn2007; </w:t>
+      </w:r>
+      <w:proofErr w:type="spellStart"/>
+      <w:r>
+        <w:rPr>
+          <w:rFonts w:ascii="Arial" w:eastAsia="Arial" w:hAnsi="Arial" w:cs="Arial"/>
+          <w:sz w:val="18"/>
+          <w:szCs w:val="18"/>
+        </w:rPr>
+        <w:t>salmi</w:t>
+      </w:r>
+      <w:proofErr w:type="spellEnd"/>
+      <w:r>
+        <w:rPr>
+          <w:rFonts w:ascii="Arial" w:eastAsia="Arial" w:hAnsi="Arial" w:cs="Arial"/>
+          <w:sz w:val="18"/>
+          <w:szCs w:val="18"/>
+        </w:rPr>
+        <w:t xml:space="preserve"> y saroyan2007;</w:t>
+      </w:r>
+    </w:p>
+    <w:p>
+      <w:pPr>
+        <w:jc w:val="both"/>
+        <w:rPr>
+          <w:rFonts w:ascii="Arial" w:eastAsia="Arial" w:hAnsi="Arial" w:cs="Arial"/>
+          <w:sz w:val="18"/>
+          <w:szCs w:val="18"/>
+        </w:rPr>
+      </w:pPr>
+      <w:r>
+        <w:rPr>
+          <w:rFonts w:ascii="Arial" w:eastAsia="Arial" w:hAnsi="Arial" w:cs="Arial"/>
+          <w:sz w:val="18"/>
+          <w:szCs w:val="18"/>
+        </w:rPr>
+        <w:t>patrocinador2009). finalmente, los medios de comunicación utilizan los rankings universitarios como un</w:t>
+      </w:r>
+    </w:p>
+    <w:p>
+      <w:pPr>
+        <w:jc w:val="both"/>
+        <w:rPr>
+          <w:rFonts w:ascii="Arial" w:eastAsia="Arial" w:hAnsi="Arial" w:cs="Arial"/>
+          <w:sz w:val="18"/>
+          <w:szCs w:val="18"/>
+        </w:rPr>
+      </w:pPr>
+      <w:r>
+        <w:rPr>
+          <w:rFonts w:ascii="Arial" w:eastAsia="Arial" w:hAnsi="Arial" w:cs="Arial"/>
+          <w:sz w:val="18"/>
+          <w:szCs w:val="18"/>
+        </w:rPr>
+        <w:t>medio para informar a la sociedad sobre el estado de las instituciones de educación superior en el país y</w:t>
+      </w:r>
+    </w:p>
+    <w:p>
+      <w:pPr>
+        <w:jc w:val="both"/>
+        <w:rPr>
+          <w:rFonts w:ascii="Arial" w:eastAsia="Arial" w:hAnsi="Arial" w:cs="Arial"/>
+          <w:sz w:val="18"/>
+          <w:szCs w:val="18"/>
+        </w:rPr>
+      </w:pPr>
+      <w:r>
+        <w:rPr>
+          <w:rFonts w:ascii="Arial" w:eastAsia="Arial" w:hAnsi="Arial" w:cs="Arial"/>
+          <w:sz w:val="18"/>
+          <w:szCs w:val="18"/>
+        </w:rPr>
+        <w:t>en el mundo. las noticias sobre los resultados del ranking atraen el interés de una amplia variedad de</w:t>
+      </w:r>
+    </w:p>
+    <w:p>
+      <w:pPr>
+        <w:jc w:val="both"/>
+        <w:rPr>
+          <w:rFonts w:ascii="Arial" w:eastAsia="Arial" w:hAnsi="Arial" w:cs="Arial"/>
+          <w:sz w:val="18"/>
+          <w:szCs w:val="18"/>
+        </w:rPr>
+      </w:pPr>
+      <w:r>
+        <w:rPr>
+          <w:rFonts w:ascii="Arial" w:eastAsia="Arial" w:hAnsi="Arial" w:cs="Arial"/>
+          <w:sz w:val="18"/>
+          <w:szCs w:val="18"/>
+        </w:rPr>
+        <w:t>lectores cada año.</w:t>
+      </w:r>
+    </w:p>
+    <w:p>
+      <w:pPr>
+        <w:jc w:val="both"/>
+        <w:rPr>
+          <w:rFonts w:ascii="Arial" w:eastAsia="Arial" w:hAnsi="Arial" w:cs="Arial"/>
+          <w:sz w:val="18"/>
+          <w:szCs w:val="18"/>
+        </w:rPr>
+      </w:pPr>
+    </w:p>
+    <w:p>
+      <w:pPr>
+        <w:jc w:val="both"/>
+        <w:rPr>
+          <w:rFonts w:ascii="Arial" w:eastAsia="Arial" w:hAnsi="Arial" w:cs="Arial"/>
+          <w:sz w:val="18"/>
+          <w:szCs w:val="18"/>
+        </w:rPr>
+      </w:pPr>
+    </w:p>
+    <w:p>
+      <w:pPr>
+        <w:jc w:val="center"/>
+        <w:rPr>
+          <w:rFonts w:ascii="Arial" w:eastAsia="Arial" w:hAnsi="Arial" w:cs="Arial"/>
+          <w:b/>
+        </w:rPr>
+      </w:pPr>
+      <w:r>
+        <w:rPr>
+          <w:rFonts w:ascii="Arial" w:eastAsia="Arial" w:hAnsi="Arial" w:cs="Arial"/>
+          <w:b/>
+        </w:rPr>
+        <w:t>CARACTERÍSTICAS GENERALES</w:t>
+      </w:r>
+    </w:p>
+    <w:p>
+      <w:pPr>
+        <w:jc w:val="both"/>
+        <w:rPr>
+          <w:rFonts w:ascii="Arial" w:eastAsia="Arial" w:hAnsi="Arial" w:cs="Arial"/>
+          <w:b/>
+          <w:sz w:val="18"/>
+          <w:szCs w:val="18"/>
+        </w:rPr>
+      </w:pPr>
+    </w:p>
+    <w:p>
+      <w:pPr>
+        <w:jc w:val="both"/>
+        <w:rPr>
+          <w:rFonts w:ascii="Arial" w:eastAsia="Arial" w:hAnsi="Arial" w:cs="Arial"/>
+          <w:sz w:val="18"/>
+          <w:szCs w:val="18"/>
+        </w:rPr>
+      </w:pPr>
+      <w:r>
+        <w:rPr>
+          <w:rFonts w:ascii="Arial" w:eastAsia="Arial" w:hAnsi="Arial" w:cs="Arial"/>
+          <w:sz w:val="18"/>
+          <w:szCs w:val="18"/>
+        </w:rPr>
+        <w:t xml:space="preserve">MATERIAL Y MÉTODOS. </w:t>
+      </w:r>
+    </w:p>
+    <w:p>
+      <w:pPr>
+        <w:jc w:val="both"/>
+        <w:rPr>
+          <w:rFonts w:ascii="Arial" w:eastAsia="Arial" w:hAnsi="Arial" w:cs="Arial"/>
+          <w:sz w:val="18"/>
+          <w:szCs w:val="18"/>
+        </w:rPr>
+      </w:pPr>
+      <w:r>
+        <w:rPr>
+          <w:rFonts w:ascii="Arial" w:eastAsia="Arial" w:hAnsi="Arial" w:cs="Arial"/>
+          <w:sz w:val="18"/>
+          <w:szCs w:val="18"/>
+        </w:rPr>
+        <w:t xml:space="preserve">El siguiente material a Utilizar será descargado de la siguiente </w:t>
+      </w:r>
+      <w:proofErr w:type="spellStart"/>
+      <w:r>
+        <w:rPr>
+          <w:rFonts w:ascii="Arial" w:eastAsia="Arial" w:hAnsi="Arial" w:cs="Arial"/>
+          <w:sz w:val="18"/>
+          <w:szCs w:val="18"/>
+        </w:rPr>
+        <w:t>pagina</w:t>
+      </w:r>
+      <w:proofErr w:type="spellEnd"/>
+      <w:r>
+        <w:rPr>
+          <w:rFonts w:ascii="Arial" w:eastAsia="Arial" w:hAnsi="Arial" w:cs="Arial"/>
+          <w:sz w:val="18"/>
+          <w:szCs w:val="18"/>
+        </w:rPr>
+        <w:t xml:space="preserve"> https://www.kaggle.com/ titulado (QS </w:t>
+      </w:r>
+      <w:proofErr w:type="spellStart"/>
+      <w:r>
+        <w:rPr>
+          <w:rFonts w:ascii="Arial" w:eastAsia="Arial" w:hAnsi="Arial" w:cs="Arial"/>
+          <w:sz w:val="18"/>
+          <w:szCs w:val="18"/>
+        </w:rPr>
+        <w:t>World</w:t>
+      </w:r>
+      <w:proofErr w:type="spellEnd"/>
+      <w:r>
+        <w:rPr>
+          <w:rFonts w:ascii="Arial" w:eastAsia="Arial" w:hAnsi="Arial" w:cs="Arial"/>
           <w:sz w:val="18"/>
           <w:szCs w:val="18"/>
         </w:rPr>
         <w:t xml:space="preserve"> </w:t>
       </w:r>
-      <w:r>
-        <w:rPr>
-          <w:rFonts w:ascii="Arial" w:eastAsia="Arial" w:hAnsi="Arial" w:cs="Arial"/>
-          <w:i/>
+      <w:proofErr w:type="spellStart"/>
+      <w:r>
+        <w:rPr>
+          <w:rFonts w:ascii="Arial" w:eastAsia="Arial" w:hAnsi="Arial" w:cs="Arial"/>
+          <w:sz w:val="18"/>
+          <w:szCs w:val="18"/>
+        </w:rPr>
+        <w:t>University</w:t>
+      </w:r>
+      <w:proofErr w:type="spellEnd"/>
+      <w:r>
+        <w:rPr>
+          <w:rFonts w:ascii="Arial" w:eastAsia="Arial" w:hAnsi="Arial" w:cs="Arial"/>
+          <w:sz w:val="18"/>
+          <w:szCs w:val="18"/>
+        </w:rPr>
+        <w:t xml:space="preserve"> Rankings 2017 - 2022) </w:t>
+      </w:r>
+    </w:p>
+    <w:p>
+      <w:pPr>
+        <w:jc w:val="both"/>
+        <w:rPr>
+          <w:rFonts w:ascii="Arial" w:eastAsia="Arial" w:hAnsi="Arial" w:cs="Arial"/>
+          <w:sz w:val="18"/>
+          <w:szCs w:val="18"/>
+        </w:rPr>
+      </w:pPr>
+      <w:r>
+        <w:rPr>
+          <w:rFonts w:ascii="Arial" w:eastAsia="Arial" w:hAnsi="Arial" w:cs="Arial"/>
+          <w:sz w:val="18"/>
+          <w:szCs w:val="18"/>
+        </w:rPr>
+        <w:t xml:space="preserve">es una publicación anual de rankings universitarios globales de </w:t>
+      </w:r>
+      <w:proofErr w:type="spellStart"/>
+      <w:r>
+        <w:rPr>
+          <w:rFonts w:ascii="Arial" w:eastAsia="Arial" w:hAnsi="Arial" w:cs="Arial"/>
+          <w:sz w:val="18"/>
+          <w:szCs w:val="18"/>
+        </w:rPr>
+        <w:t>Quacquarelli</w:t>
+      </w:r>
+      <w:proofErr w:type="spellEnd"/>
+      <w:r>
+        <w:rPr>
+          <w:rFonts w:ascii="Arial" w:eastAsia="Arial" w:hAnsi="Arial" w:cs="Arial"/>
+          <w:sz w:val="18"/>
+          <w:szCs w:val="18"/>
+        </w:rPr>
+        <w:t xml:space="preserve"> Symonds. El ranking QS recibe la aprobación del International Ranking Expert </w:t>
+      </w:r>
+      <w:proofErr w:type="spellStart"/>
+      <w:r>
+        <w:rPr>
+          <w:rFonts w:ascii="Arial" w:eastAsia="Arial" w:hAnsi="Arial" w:cs="Arial"/>
+          <w:sz w:val="18"/>
+          <w:szCs w:val="18"/>
+        </w:rPr>
+        <w:t>Group</w:t>
+      </w:r>
+      <w:proofErr w:type="spellEnd"/>
+      <w:r>
+        <w:rPr>
+          <w:rFonts w:ascii="Arial" w:eastAsia="Arial" w:hAnsi="Arial" w:cs="Arial"/>
+          <w:sz w:val="18"/>
+          <w:szCs w:val="18"/>
+        </w:rPr>
+        <w:t xml:space="preserve"> (IREG) y se considera uno de los tres rankings universitarios más leídos del mundo. QS publica sus clasificaciones universitarias en colaboración con Elsevier.</w:t>
+      </w:r>
+    </w:p>
+    <w:p>
+      <w:pPr>
+        <w:jc w:val="both"/>
+        <w:rPr>
+          <w:rFonts w:ascii="Arial" w:eastAsia="Arial" w:hAnsi="Arial" w:cs="Arial"/>
+          <w:sz w:val="18"/>
+          <w:szCs w:val="18"/>
+        </w:rPr>
+      </w:pPr>
+      <w:r>
+        <w:rPr>
+          <w:rFonts w:ascii="Arial" w:eastAsia="Arial" w:hAnsi="Arial" w:cs="Arial"/>
+          <w:sz w:val="18"/>
+          <w:szCs w:val="18"/>
+        </w:rPr>
+        <w:t xml:space="preserve">Conceptos Para dar solución al problema identificado es necesario conocer el concepto de Inteligencia </w:t>
+      </w:r>
+      <w:proofErr w:type="spellStart"/>
+      <w:proofErr w:type="gramStart"/>
+      <w:r>
+        <w:rPr>
+          <w:rFonts w:ascii="Arial" w:eastAsia="Arial" w:hAnsi="Arial" w:cs="Arial"/>
+          <w:sz w:val="18"/>
+          <w:szCs w:val="18"/>
+        </w:rPr>
+        <w:t>Artificial,google</w:t>
+      </w:r>
+      <w:proofErr w:type="spellEnd"/>
+      <w:proofErr w:type="gramEnd"/>
+      <w:r>
+        <w:rPr>
+          <w:rFonts w:ascii="Arial" w:eastAsia="Arial" w:hAnsi="Arial" w:cs="Arial"/>
           <w:sz w:val="18"/>
           <w:szCs w:val="18"/>
         </w:rPr>
         <w:t xml:space="preserve"> </w:t>
       </w:r>
-    </w:p>
-    <w:p>
-      <w:pPr>
-        <w:ind w:firstLine="720"/>
-        <w:jc w:val="both"/>
-        <w:rPr>
-          <w:rFonts w:ascii="Arial" w:eastAsia="Arial" w:hAnsi="Arial" w:cs="Arial"/>
-          <w:i/>
-          <w:sz w:val="18"/>
-          <w:szCs w:val="18"/>
-        </w:rPr>
-      </w:pPr>
-      <w:r>
-        <w:rPr>
-          <w:rFonts w:ascii="Arial" w:eastAsia="Arial" w:hAnsi="Arial" w:cs="Arial"/>
-          <w:i/>
-          <w:sz w:val="18"/>
-          <w:szCs w:val="18"/>
-        </w:rPr>
-        <w:t xml:space="preserve">El siguiente proyecto “ranking de universidades” se desarrolla con la finalidad de </w:t>
-      </w:r>
-      <w:r>
-        <w:rPr>
-          <w:rFonts w:ascii="Arial" w:eastAsia="Arial" w:hAnsi="Arial" w:cs="Arial"/>
-          <w:i/>
-          <w:sz w:val="18"/>
-          <w:szCs w:val="18"/>
-        </w:rPr>
-        <w:t>determinar en</w:t>
-      </w:r>
-      <w:r>
-        <w:rPr>
-          <w:rFonts w:ascii="Arial" w:eastAsia="Arial" w:hAnsi="Arial" w:cs="Arial"/>
-          <w:i/>
-          <w:sz w:val="18"/>
-          <w:szCs w:val="18"/>
-        </w:rPr>
-        <w:t xml:space="preserve"> la actualidad que universidad a nivel mundial se considera la mejor, respecto a todas las características que influyen para su determinada clasificación en cual los integrantes de este </w:t>
-      </w:r>
-      <w:r>
-        <w:rPr>
-          <w:rFonts w:ascii="Arial" w:eastAsia="Arial" w:hAnsi="Arial" w:cs="Arial"/>
-          <w:i/>
-          <w:sz w:val="18"/>
-          <w:szCs w:val="18"/>
-        </w:rPr>
-        <w:t>grupo tomaron un</w:t>
-      </w:r>
-      <w:r>
-        <w:rPr>
-          <w:rFonts w:ascii="Arial" w:eastAsia="Arial" w:hAnsi="Arial" w:cs="Arial"/>
-          <w:i/>
+      <w:proofErr w:type="spellStart"/>
+      <w:r>
+        <w:rPr>
+          <w:rFonts w:ascii="Arial" w:eastAsia="Arial" w:hAnsi="Arial" w:cs="Arial"/>
+          <w:sz w:val="18"/>
+          <w:szCs w:val="18"/>
+        </w:rPr>
+        <w:t>collaboratory</w:t>
+      </w:r>
+      <w:proofErr w:type="spellEnd"/>
+      <w:r>
+        <w:rPr>
+          <w:rFonts w:ascii="Arial" w:eastAsia="Arial" w:hAnsi="Arial" w:cs="Arial"/>
+          <w:sz w:val="18"/>
+          <w:szCs w:val="18"/>
+        </w:rPr>
+        <w:t xml:space="preserve">, las Principales librerías utilizadas en Python. </w:t>
+      </w:r>
+    </w:p>
+    <w:p>
+      <w:pPr>
+        <w:jc w:val="both"/>
+        <w:rPr>
+          <w:rFonts w:ascii="Arial" w:eastAsia="Arial" w:hAnsi="Arial" w:cs="Arial"/>
+          <w:sz w:val="18"/>
+          <w:szCs w:val="18"/>
+        </w:rPr>
+      </w:pPr>
+      <w:r>
+        <w:rPr>
+          <w:rFonts w:ascii="Arial" w:eastAsia="Arial" w:hAnsi="Arial" w:cs="Arial"/>
+          <w:sz w:val="18"/>
+          <w:szCs w:val="18"/>
+        </w:rPr>
+        <w:t xml:space="preserve">Inteligencia Artificial. Una de las definiciones que se puede considerar más ajustada a la realidad es la reflejada en la </w:t>
+      </w:r>
+      <w:proofErr w:type="spellStart"/>
+      <w:r>
+        <w:rPr>
+          <w:rFonts w:ascii="Arial" w:eastAsia="Arial" w:hAnsi="Arial" w:cs="Arial"/>
+          <w:sz w:val="18"/>
+          <w:szCs w:val="18"/>
+        </w:rPr>
+        <w:t>Encyclopedia</w:t>
+      </w:r>
+      <w:proofErr w:type="spellEnd"/>
+      <w:r>
+        <w:rPr>
+          <w:rFonts w:ascii="Arial" w:eastAsia="Arial" w:hAnsi="Arial" w:cs="Arial"/>
           <w:sz w:val="18"/>
           <w:szCs w:val="18"/>
         </w:rPr>
         <w:t xml:space="preserve"> </w:t>
       </w:r>
-      <w:r>
-        <w:rPr>
-          <w:rFonts w:ascii="Arial" w:eastAsia="Arial" w:hAnsi="Arial" w:cs="Arial"/>
-          <w:i/>
-          <w:sz w:val="18"/>
-          <w:szCs w:val="18"/>
-        </w:rPr>
-        <w:t>data set</w:t>
-      </w:r>
-      <w:r>
-        <w:rPr>
-          <w:rFonts w:ascii="Arial" w:eastAsia="Arial" w:hAnsi="Arial" w:cs="Arial"/>
-          <w:i/>
-          <w:sz w:val="18"/>
-          <w:szCs w:val="18"/>
-        </w:rPr>
-        <w:t xml:space="preserve"> de tipo “</w:t>
-      </w:r>
-      <w:r>
-        <w:rPr>
-          <w:rFonts w:ascii="Arial" w:eastAsia="Arial" w:hAnsi="Arial" w:cs="Arial"/>
-          <w:i/>
-          <w:sz w:val="18"/>
-          <w:szCs w:val="18"/>
-        </w:rPr>
-        <w:t>csv” del</w:t>
-      </w:r>
-      <w:r>
-        <w:rPr>
-          <w:rFonts w:ascii="Arial" w:eastAsia="Arial" w:hAnsi="Arial" w:cs="Arial"/>
-          <w:i/>
-          <w:sz w:val="18"/>
-          <w:szCs w:val="18"/>
-        </w:rPr>
-        <w:t xml:space="preserve"> periodo 2017-2022. lo cual ya teniendo este archivo se realizó los diferentes procedimientos con el lenguaje de </w:t>
-      </w:r>
-      <w:r>
-        <w:rPr>
-          <w:rFonts w:ascii="Arial" w:eastAsia="Arial" w:hAnsi="Arial" w:cs="Arial"/>
-          <w:i/>
-          <w:sz w:val="18"/>
-          <w:szCs w:val="18"/>
-        </w:rPr>
-        <w:t>Python</w:t>
-      </w:r>
-      <w:r>
-        <w:rPr>
-          <w:rFonts w:ascii="Arial" w:eastAsia="Arial" w:hAnsi="Arial" w:cs="Arial"/>
-          <w:i/>
-          <w:sz w:val="18"/>
-          <w:szCs w:val="18"/>
-        </w:rPr>
-        <w:t xml:space="preserve"> como limpieza de </w:t>
-      </w:r>
-      <w:r>
-        <w:rPr>
-          <w:rFonts w:ascii="Arial" w:eastAsia="Arial" w:hAnsi="Arial" w:cs="Arial"/>
-          <w:i/>
-          <w:sz w:val="18"/>
-          <w:szCs w:val="18"/>
-        </w:rPr>
-        <w:t>datos, categorización, normalización</w:t>
-      </w:r>
-      <w:r>
-        <w:rPr>
-          <w:rFonts w:ascii="Arial" w:eastAsia="Arial" w:hAnsi="Arial" w:cs="Arial"/>
-          <w:i/>
-          <w:sz w:val="18"/>
-          <w:szCs w:val="18"/>
-        </w:rPr>
-        <w:t xml:space="preserve"> y creación de capas. para </w:t>
-      </w:r>
-      <w:r>
-        <w:rPr>
-          <w:rFonts w:ascii="Arial" w:eastAsia="Arial" w:hAnsi="Arial" w:cs="Arial"/>
-          <w:i/>
-          <w:sz w:val="18"/>
-          <w:szCs w:val="18"/>
-        </w:rPr>
-        <w:t>el entrenamiento</w:t>
-      </w:r>
-      <w:r>
-        <w:rPr>
-          <w:rFonts w:ascii="Arial" w:eastAsia="Arial" w:hAnsi="Arial" w:cs="Arial"/>
-          <w:i/>
-          <w:sz w:val="18"/>
-          <w:szCs w:val="18"/>
-        </w:rPr>
-        <w:t xml:space="preserve"> de </w:t>
-      </w:r>
-      <w:r>
-        <w:rPr>
-          <w:rFonts w:ascii="Arial" w:eastAsia="Arial" w:hAnsi="Arial" w:cs="Arial"/>
-          <w:i/>
-          <w:sz w:val="18"/>
-          <w:szCs w:val="18"/>
-        </w:rPr>
-        <w:t>redes neuronales</w:t>
-      </w:r>
-      <w:r>
-        <w:rPr>
-          <w:rFonts w:ascii="Arial" w:eastAsia="Arial" w:hAnsi="Arial" w:cs="Arial"/>
-          <w:i/>
-          <w:sz w:val="18"/>
-          <w:szCs w:val="18"/>
-        </w:rPr>
-        <w:t xml:space="preserve"> en cual se consideró los diferentes campos research </w:t>
-      </w:r>
-      <w:r>
-        <w:rPr>
-          <w:rFonts w:ascii="Arial" w:eastAsia="Arial" w:hAnsi="Arial" w:cs="Arial"/>
-          <w:i/>
-          <w:sz w:val="18"/>
-          <w:szCs w:val="18"/>
-        </w:rPr>
-        <w:t>output, internacional</w:t>
-      </w:r>
-      <w:r>
-        <w:rPr>
-          <w:rFonts w:ascii="Arial" w:eastAsia="Arial" w:hAnsi="Arial" w:cs="Arial"/>
-          <w:i/>
+      <w:proofErr w:type="spellStart"/>
+      <w:r>
+        <w:rPr>
+          <w:rFonts w:ascii="Arial" w:eastAsia="Arial" w:hAnsi="Arial" w:cs="Arial"/>
+          <w:sz w:val="18"/>
+          <w:szCs w:val="18"/>
+        </w:rPr>
+        <w:t>Of</w:t>
+      </w:r>
+      <w:proofErr w:type="spellEnd"/>
+      <w:r>
+        <w:rPr>
+          <w:rFonts w:ascii="Arial" w:eastAsia="Arial" w:hAnsi="Arial" w:cs="Arial"/>
+          <w:sz w:val="18"/>
+          <w:szCs w:val="18"/>
+        </w:rPr>
+        <w:t xml:space="preserve"> Artificial </w:t>
+      </w:r>
+      <w:proofErr w:type="spellStart"/>
+      <w:r>
+        <w:rPr>
+          <w:rFonts w:ascii="Arial" w:eastAsia="Arial" w:hAnsi="Arial" w:cs="Arial"/>
+          <w:sz w:val="18"/>
+          <w:szCs w:val="18"/>
+        </w:rPr>
+        <w:t>Intelligence</w:t>
+      </w:r>
+      <w:proofErr w:type="spellEnd"/>
+      <w:r>
+        <w:rPr>
+          <w:rFonts w:ascii="Arial" w:eastAsia="Arial" w:hAnsi="Arial" w:cs="Arial"/>
+          <w:sz w:val="18"/>
+          <w:szCs w:val="18"/>
+        </w:rPr>
+        <w:t>:</w:t>
+      </w:r>
+    </w:p>
+    <w:p>
+      <w:pPr>
+        <w:jc w:val="both"/>
+        <w:rPr>
+          <w:rFonts w:ascii="Arial" w:eastAsia="Arial" w:hAnsi="Arial" w:cs="Arial"/>
+          <w:sz w:val="18"/>
+          <w:szCs w:val="18"/>
+        </w:rPr>
+      </w:pPr>
+      <w:proofErr w:type="spellStart"/>
+      <w:r>
+        <w:rPr>
+          <w:rFonts w:ascii="Arial" w:eastAsia="Arial" w:hAnsi="Arial" w:cs="Arial"/>
+          <w:sz w:val="18"/>
+          <w:szCs w:val="18"/>
+        </w:rPr>
+        <w:t>google</w:t>
+      </w:r>
+      <w:proofErr w:type="spellEnd"/>
+      <w:r>
+        <w:rPr>
+          <w:rFonts w:ascii="Arial" w:eastAsia="Arial" w:hAnsi="Arial" w:cs="Arial"/>
           <w:sz w:val="18"/>
           <w:szCs w:val="18"/>
         </w:rPr>
         <w:t xml:space="preserve"> </w:t>
       </w:r>
-      <w:r>
-        <w:rPr>
-          <w:rFonts w:ascii="Arial" w:eastAsia="Arial" w:hAnsi="Arial" w:cs="Arial"/>
-          <w:i/>
-          <w:sz w:val="18"/>
-          <w:szCs w:val="18"/>
-        </w:rPr>
-        <w:t>students, type</w:t>
-      </w:r>
-      <w:r>
-        <w:rPr>
-          <w:rFonts w:ascii="Arial" w:eastAsia="Arial" w:hAnsi="Arial" w:cs="Arial"/>
-          <w:i/>
-          <w:sz w:val="18"/>
-          <w:szCs w:val="18"/>
-        </w:rPr>
-        <w:t xml:space="preserve"> y score.</w:t>
-      </w:r>
-    </w:p>
-    <w:p>
-      <w:pPr>
-        <w:jc w:val="both"/>
-        <w:rPr>
-          <w:rFonts w:ascii="Arial" w:eastAsia="Arial" w:hAnsi="Arial" w:cs="Arial"/>
-          <w:i/>
-          <w:sz w:val="18"/>
-          <w:szCs w:val="18"/>
-        </w:rPr>
-      </w:pPr>
-      <w:r>
-        <w:rPr>
-          <w:rFonts w:ascii="Arial" w:eastAsia="Arial" w:hAnsi="Arial" w:cs="Arial"/>
-          <w:i/>
-          <w:sz w:val="18"/>
-          <w:szCs w:val="18"/>
-        </w:rPr>
-        <w:t>De esta</w:t>
-      </w:r>
-      <w:r>
-        <w:rPr>
-          <w:rFonts w:ascii="Arial" w:eastAsia="Arial" w:hAnsi="Arial" w:cs="Arial"/>
-          <w:i/>
-          <w:sz w:val="18"/>
-          <w:szCs w:val="18"/>
-        </w:rPr>
-        <w:t xml:space="preserve"> forma obteniendo un determinado gráfico en cual se pudo predecir la posible universidad con mejor ranking a futuros años</w:t>
-      </w:r>
-    </w:p>
-    <w:p>
-      <w:pPr>
-        <w:ind w:firstLine="720"/>
-        <w:jc w:val="both"/>
-        <w:rPr>
-          <w:rFonts w:ascii="Arial" w:eastAsia="Arial" w:hAnsi="Arial" w:cs="Arial"/>
-          <w:i/>
-          <w:sz w:val="18"/>
-          <w:szCs w:val="18"/>
-        </w:rPr>
-      </w:pPr>
-    </w:p>
-    <w:p>
-      <w:pPr>
-        <w:ind w:firstLine="720"/>
-        <w:jc w:val="both"/>
-        <w:rPr>
-          <w:rFonts w:ascii="Arial" w:eastAsia="Arial" w:hAnsi="Arial" w:cs="Arial"/>
-          <w:i/>
-          <w:sz w:val="18"/>
-          <w:szCs w:val="18"/>
-        </w:rPr>
-      </w:pPr>
-      <w:r>
-        <w:rPr>
-          <w:rFonts w:ascii="Arial" w:eastAsia="Arial" w:hAnsi="Arial" w:cs="Arial"/>
-          <w:b/>
-          <w:i/>
-          <w:sz w:val="18"/>
-          <w:szCs w:val="18"/>
-        </w:rPr>
-        <w:t>PALABRA CLAVE</w:t>
-      </w:r>
-      <w:r>
-        <w:rPr>
-          <w:rFonts w:ascii="Arial" w:eastAsia="Arial" w:hAnsi="Arial" w:cs="Arial"/>
-          <w:i/>
-          <w:sz w:val="18"/>
-          <w:szCs w:val="18"/>
-        </w:rPr>
-        <w:t>: Se sugiere no más de ocho palabras o frases cortas en orden alfabético, separados por comas, que representan su reporte.</w:t>
-      </w:r>
-    </w:p>
-    <w:p>
-      <w:pPr>
-        <w:ind w:firstLine="720"/>
-        <w:jc w:val="both"/>
-        <w:rPr>
-          <w:rFonts w:ascii="Arial" w:eastAsia="Arial" w:hAnsi="Arial" w:cs="Arial"/>
-          <w:i/>
-          <w:sz w:val="18"/>
-          <w:szCs w:val="18"/>
-        </w:rPr>
-      </w:pPr>
-    </w:p>
-    <w:p>
-      <w:pPr>
-        <w:ind w:firstLine="720"/>
-        <w:jc w:val="both"/>
-        <w:rPr>
-          <w:rFonts w:ascii="Arial" w:eastAsia="Arial" w:hAnsi="Arial" w:cs="Arial"/>
-          <w:i/>
-          <w:sz w:val="18"/>
-          <w:szCs w:val="18"/>
-        </w:rPr>
-      </w:pPr>
-      <w:r>
-        <w:rPr>
-          <w:rFonts w:ascii="Arial" w:eastAsia="Arial" w:hAnsi="Arial" w:cs="Arial"/>
-          <w:b/>
-          <w:i/>
-          <w:sz w:val="18"/>
-          <w:szCs w:val="18"/>
-        </w:rPr>
-        <w:t xml:space="preserve">ABSTRACT. </w:t>
-      </w:r>
-      <w:r>
-        <w:rPr>
-          <w:rFonts w:ascii="Arial" w:eastAsia="Arial" w:hAnsi="Arial" w:cs="Arial"/>
-          <w:i/>
-          <w:sz w:val="18"/>
-          <w:szCs w:val="18"/>
-        </w:rPr>
-        <w:t xml:space="preserve">El </w:t>
-      </w:r>
-      <w:proofErr w:type="spellStart"/>
-      <w:r>
-        <w:rPr>
-          <w:rFonts w:ascii="Arial" w:eastAsia="Arial" w:hAnsi="Arial" w:cs="Arial"/>
-          <w:i/>
-          <w:sz w:val="18"/>
-          <w:szCs w:val="18"/>
-        </w:rPr>
-        <w:t>abstract</w:t>
-      </w:r>
-      <w:proofErr w:type="spellEnd"/>
-      <w:r>
-        <w:rPr>
-          <w:rFonts w:ascii="Arial" w:eastAsia="Arial" w:hAnsi="Arial" w:cs="Arial"/>
-          <w:i/>
-          <w:sz w:val="18"/>
-          <w:szCs w:val="18"/>
-        </w:rPr>
-        <w:t xml:space="preserve"> debe escribirse en inglés, realmente es traducción fiel al inglés del resumen, no debe exceder de 300 palabras Arial, 9 </w:t>
-      </w:r>
-      <w:proofErr w:type="spellStart"/>
-      <w:r>
-        <w:rPr>
-          <w:rFonts w:ascii="Arial" w:eastAsia="Arial" w:hAnsi="Arial" w:cs="Arial"/>
-          <w:i/>
-          <w:sz w:val="18"/>
-          <w:szCs w:val="18"/>
-        </w:rPr>
-        <w:t>Pts</w:t>
-      </w:r>
-      <w:proofErr w:type="spellEnd"/>
-      <w:r>
-        <w:rPr>
-          <w:rFonts w:ascii="Arial" w:eastAsia="Arial" w:hAnsi="Arial" w:cs="Arial"/>
-          <w:i/>
-          <w:sz w:val="18"/>
-          <w:szCs w:val="18"/>
-        </w:rPr>
-        <w:t>, defecto en esta planilla.</w:t>
-      </w:r>
-    </w:p>
-    <w:p>
-      <w:pPr>
-        <w:ind w:firstLine="720"/>
-        <w:jc w:val="both"/>
-        <w:rPr>
-          <w:rFonts w:ascii="Arial" w:eastAsia="Arial" w:hAnsi="Arial" w:cs="Arial"/>
-          <w:i/>
-          <w:sz w:val="18"/>
-          <w:szCs w:val="18"/>
-        </w:rPr>
-      </w:pPr>
-      <w:proofErr w:type="spellStart"/>
-      <w:r>
-        <w:rPr>
-          <w:rFonts w:ascii="Arial" w:eastAsia="Arial" w:hAnsi="Arial" w:cs="Arial"/>
-          <w:i/>
-          <w:sz w:val="18"/>
-          <w:szCs w:val="18"/>
-        </w:rPr>
-        <w:t>Keywords</w:t>
-      </w:r>
-      <w:proofErr w:type="spellEnd"/>
-      <w:r>
-        <w:rPr>
-          <w:rFonts w:ascii="Arial" w:eastAsia="Arial" w:hAnsi="Arial" w:cs="Arial"/>
-          <w:i/>
-          <w:sz w:val="18"/>
-          <w:szCs w:val="18"/>
-        </w:rPr>
-        <w:t>. Las mismas palabras claves traducidas en inglés.</w:t>
-      </w:r>
-    </w:p>
-    <w:p>
-      <w:pPr>
-        <w:ind w:firstLine="720"/>
-        <w:jc w:val="both"/>
-        <w:rPr>
-          <w:rFonts w:ascii="Arial" w:eastAsia="Arial" w:hAnsi="Arial" w:cs="Arial"/>
-          <w:i/>
-          <w:sz w:val="18"/>
-          <w:szCs w:val="18"/>
-        </w:rPr>
-      </w:pPr>
-    </w:p>
-    <w:p>
-      <w:pPr>
-        <w:jc w:val="both"/>
-        <w:rPr>
-          <w:rFonts w:ascii="Arial" w:eastAsia="Arial" w:hAnsi="Arial" w:cs="Arial"/>
-          <w:b/>
-          <w:sz w:val="18"/>
-          <w:szCs w:val="18"/>
-        </w:rPr>
-      </w:pPr>
-      <w:r>
-        <w:rPr>
-          <w:rFonts w:ascii="Arial" w:eastAsia="Arial" w:hAnsi="Arial" w:cs="Arial"/>
-          <w:b/>
-          <w:sz w:val="18"/>
-          <w:szCs w:val="18"/>
-        </w:rPr>
-        <w:t>1 INTRODUCCIÓN</w:t>
-      </w:r>
-    </w:p>
-    <w:p>
-      <w:pPr>
-        <w:jc w:val="both"/>
-        <w:rPr>
-          <w:rFonts w:ascii="Arial" w:eastAsia="Arial" w:hAnsi="Arial" w:cs="Arial"/>
-          <w:sz w:val="18"/>
-          <w:szCs w:val="18"/>
-        </w:rPr>
-      </w:pPr>
-      <w:r>
-        <w:rPr>
-          <w:rFonts w:ascii="Arial" w:eastAsia="Arial" w:hAnsi="Arial" w:cs="Arial"/>
-          <w:sz w:val="18"/>
-          <w:szCs w:val="18"/>
-        </w:rPr>
-        <w:tab/>
-      </w:r>
-    </w:p>
-    <w:p>
-      <w:pPr>
-        <w:jc w:val="both"/>
-        <w:rPr>
-          <w:rFonts w:ascii="Arial" w:eastAsia="Arial" w:hAnsi="Arial" w:cs="Arial"/>
-          <w:sz w:val="18"/>
-          <w:szCs w:val="18"/>
-        </w:rPr>
-      </w:pPr>
-      <w:r>
-        <w:rPr>
-          <w:rFonts w:ascii="Arial" w:eastAsia="Arial" w:hAnsi="Arial" w:cs="Arial"/>
-          <w:sz w:val="18"/>
-          <w:szCs w:val="18"/>
-        </w:rPr>
-        <w:tab/>
-        <w:t>Esta guía incluye las descripciones completas de los tipos de letra, del espaciamiento, y la información relacionada para elaborar sus reportes, basados en los formatos utilizados por la IEEE. Este documento es un ejemplo del formato de representación deseado, y contiene información concerniente al diseño general del documento, familiar tipográficas, y tamaños de tipografía apropiados.</w:t>
-      </w:r>
-    </w:p>
-    <w:p>
-      <w:pPr>
-        <w:jc w:val="both"/>
-        <w:rPr>
-          <w:rFonts w:ascii="Arial" w:eastAsia="Arial" w:hAnsi="Arial" w:cs="Arial"/>
-          <w:sz w:val="18"/>
-          <w:szCs w:val="18"/>
-        </w:rPr>
-      </w:pPr>
-    </w:p>
-    <w:p>
-      <w:pPr>
-        <w:jc w:val="both"/>
-        <w:rPr>
-          <w:rFonts w:ascii="Arial" w:eastAsia="Arial" w:hAnsi="Arial" w:cs="Arial"/>
-          <w:b/>
-          <w:sz w:val="18"/>
-          <w:szCs w:val="18"/>
-        </w:rPr>
-      </w:pPr>
-      <w:r>
-        <w:rPr>
-          <w:rFonts w:ascii="Arial" w:eastAsia="Arial" w:hAnsi="Arial" w:cs="Arial"/>
-          <w:b/>
-          <w:sz w:val="18"/>
-          <w:szCs w:val="18"/>
-        </w:rPr>
-        <w:t>2 FORMATO</w:t>
-      </w:r>
-    </w:p>
-    <w:p>
-      <w:pPr>
-        <w:jc w:val="both"/>
-        <w:rPr>
-          <w:rFonts w:ascii="Arial" w:eastAsia="Arial" w:hAnsi="Arial" w:cs="Arial"/>
-          <w:sz w:val="18"/>
-          <w:szCs w:val="18"/>
-        </w:rPr>
-      </w:pPr>
-    </w:p>
-    <w:p>
-      <w:pPr>
-        <w:jc w:val="both"/>
-        <w:rPr>
-          <w:rFonts w:ascii="Arial" w:eastAsia="Arial" w:hAnsi="Arial" w:cs="Arial"/>
-          <w:b/>
-          <w:sz w:val="18"/>
-          <w:szCs w:val="18"/>
-        </w:rPr>
-      </w:pPr>
-      <w:r>
-        <w:rPr>
-          <w:rFonts w:ascii="Arial" w:eastAsia="Arial" w:hAnsi="Arial" w:cs="Arial"/>
-          <w:b/>
-          <w:sz w:val="18"/>
-          <w:szCs w:val="18"/>
-        </w:rPr>
-        <w:t>2.1 CARACTERÍSTICAS GENERALES</w:t>
-      </w:r>
-    </w:p>
-    <w:p>
-      <w:pPr>
-        <w:jc w:val="both"/>
-        <w:rPr>
-          <w:rFonts w:ascii="Arial" w:eastAsia="Arial" w:hAnsi="Arial" w:cs="Arial"/>
-          <w:sz w:val="18"/>
-          <w:szCs w:val="18"/>
-        </w:rPr>
-      </w:pPr>
-    </w:p>
-    <w:p>
-      <w:pPr>
-        <w:jc w:val="both"/>
-        <w:rPr>
-          <w:rFonts w:ascii="Arial" w:eastAsia="Arial" w:hAnsi="Arial" w:cs="Arial"/>
-          <w:sz w:val="18"/>
-          <w:szCs w:val="18"/>
-        </w:rPr>
-      </w:pPr>
-      <w:r>
-        <w:rPr>
-          <w:rFonts w:ascii="Arial" w:eastAsia="Arial" w:hAnsi="Arial" w:cs="Arial"/>
-          <w:sz w:val="18"/>
-          <w:szCs w:val="18"/>
-        </w:rPr>
-        <w:t>El trabajo tendrá una extensión no superior a 16 páginas. El trabajo tendrá una extensión no superior a 16 páginas. Deberá contener los siguientes capítulos o secciones:</w:t>
-      </w:r>
-    </w:p>
-    <w:p>
-      <w:pPr>
-        <w:jc w:val="both"/>
-        <w:rPr>
-          <w:rFonts w:ascii="Arial" w:eastAsia="Arial" w:hAnsi="Arial" w:cs="Arial"/>
-          <w:sz w:val="18"/>
-          <w:szCs w:val="18"/>
-        </w:rPr>
-      </w:pPr>
-      <w:r>
-        <w:rPr>
-          <w:rFonts w:ascii="Arial" w:eastAsia="Arial" w:hAnsi="Arial" w:cs="Arial"/>
-          <w:b/>
-          <w:sz w:val="18"/>
-          <w:szCs w:val="18"/>
-        </w:rPr>
-        <w:t>a) TÍTULO</w:t>
-      </w:r>
-      <w:r>
-        <w:rPr>
-          <w:rFonts w:ascii="Arial" w:eastAsia="Arial" w:hAnsi="Arial" w:cs="Arial"/>
-          <w:sz w:val="18"/>
-          <w:szCs w:val="18"/>
-        </w:rPr>
-        <w:t xml:space="preserve"> del artículo. debe ser conciso, preciso indicando el contenido del trabajo con un máximo de 20 palabras.</w:t>
-      </w:r>
-    </w:p>
-    <w:p>
-      <w:pPr>
-        <w:jc w:val="both"/>
-        <w:rPr>
-          <w:rFonts w:ascii="Arial" w:eastAsia="Arial" w:hAnsi="Arial" w:cs="Arial"/>
-          <w:sz w:val="18"/>
-          <w:szCs w:val="18"/>
-        </w:rPr>
-      </w:pPr>
-      <w:r>
-        <w:rPr>
-          <w:rFonts w:ascii="Arial" w:eastAsia="Arial" w:hAnsi="Arial" w:cs="Arial"/>
-          <w:b/>
-          <w:sz w:val="18"/>
-          <w:szCs w:val="18"/>
-        </w:rPr>
-        <w:t xml:space="preserve">b) RESUMEN. </w:t>
-      </w:r>
-      <w:r>
-        <w:rPr>
-          <w:rFonts w:ascii="Arial" w:eastAsia="Arial" w:hAnsi="Arial" w:cs="Arial"/>
-          <w:sz w:val="18"/>
-          <w:szCs w:val="18"/>
-        </w:rPr>
-        <w:t>Debe ser redactado de manera directa precisando los aspectos metodológicos importantes y enfatizando los resultados y conclusiones más relevantes. No debe sobrepasar las 300 palabras.</w:t>
-      </w:r>
-    </w:p>
-    <w:p>
-      <w:pPr>
-        <w:jc w:val="both"/>
-        <w:rPr>
-          <w:rFonts w:ascii="Arial" w:eastAsia="Arial" w:hAnsi="Arial" w:cs="Arial"/>
-          <w:sz w:val="18"/>
-          <w:szCs w:val="18"/>
-        </w:rPr>
-      </w:pPr>
-      <w:r>
-        <w:rPr>
-          <w:rFonts w:ascii="Arial" w:eastAsia="Arial" w:hAnsi="Arial" w:cs="Arial"/>
-          <w:b/>
-          <w:sz w:val="18"/>
-          <w:szCs w:val="18"/>
-        </w:rPr>
-        <w:t>c) ABSTRACT.</w:t>
-      </w:r>
-      <w:r>
-        <w:rPr>
-          <w:rFonts w:ascii="Arial" w:eastAsia="Arial" w:hAnsi="Arial" w:cs="Arial"/>
-          <w:sz w:val="18"/>
-          <w:szCs w:val="18"/>
-        </w:rPr>
-        <w:t xml:space="preserve"> Es la traducción fiel al inglés del resumen.</w:t>
-      </w:r>
-    </w:p>
-    <w:p>
-      <w:pPr>
-        <w:jc w:val="both"/>
-        <w:rPr>
-          <w:rFonts w:ascii="Arial" w:eastAsia="Arial" w:hAnsi="Arial" w:cs="Arial"/>
-          <w:sz w:val="18"/>
-          <w:szCs w:val="18"/>
-        </w:rPr>
-      </w:pPr>
-      <w:r>
-        <w:rPr>
-          <w:rFonts w:ascii="Arial" w:eastAsia="Arial" w:hAnsi="Arial" w:cs="Arial"/>
-          <w:b/>
-          <w:sz w:val="18"/>
-          <w:szCs w:val="18"/>
-        </w:rPr>
-        <w:t xml:space="preserve">d) PALABRAS CLAVE (KEY WORDS). </w:t>
-      </w:r>
-      <w:r>
-        <w:rPr>
-          <w:rFonts w:ascii="Arial" w:eastAsia="Arial" w:hAnsi="Arial" w:cs="Arial"/>
-          <w:sz w:val="18"/>
-          <w:szCs w:val="18"/>
-        </w:rPr>
-        <w:t xml:space="preserve">Usar palabras que indiquen temas importantes del trabajo. Tras el resumen los autores deberán presentar e identificar </w:t>
-      </w:r>
-      <w:r>
-        <w:rPr>
-          <w:rFonts w:ascii="Arial" w:eastAsia="Arial" w:hAnsi="Arial" w:cs="Arial"/>
-          <w:sz w:val="18"/>
-          <w:szCs w:val="18"/>
-        </w:rPr>
-        <w:t xml:space="preserve">como tales, de 3 a 8 </w:t>
-      </w:r>
-      <w:r>
-        <w:rPr>
-          <w:rFonts w:ascii="Arial" w:eastAsia="Arial" w:hAnsi="Arial" w:cs="Arial"/>
-          <w:b/>
-          <w:sz w:val="18"/>
-          <w:szCs w:val="18"/>
-        </w:rPr>
-        <w:t>palabras clave</w:t>
-      </w:r>
-      <w:r>
-        <w:rPr>
-          <w:rFonts w:ascii="Arial" w:eastAsia="Arial" w:hAnsi="Arial" w:cs="Arial"/>
-          <w:sz w:val="18"/>
-          <w:szCs w:val="18"/>
-        </w:rPr>
-        <w:t xml:space="preserve"> que faciliten a los documentos el análisis documental del artículo.</w:t>
-      </w:r>
-    </w:p>
-    <w:p>
-      <w:pPr>
-        <w:jc w:val="both"/>
-        <w:rPr>
-          <w:rFonts w:ascii="Arial" w:eastAsia="Arial" w:hAnsi="Arial" w:cs="Arial"/>
-          <w:sz w:val="18"/>
-          <w:szCs w:val="18"/>
-        </w:rPr>
-      </w:pPr>
-      <w:r>
-        <w:rPr>
-          <w:rFonts w:ascii="Arial" w:eastAsia="Arial" w:hAnsi="Arial" w:cs="Arial"/>
-          <w:sz w:val="18"/>
-          <w:szCs w:val="18"/>
-        </w:rPr>
-        <w:t xml:space="preserve">e) </w:t>
-      </w:r>
-      <w:r>
-        <w:rPr>
-          <w:rFonts w:ascii="Arial" w:eastAsia="Arial" w:hAnsi="Arial" w:cs="Arial"/>
-          <w:b/>
-          <w:sz w:val="18"/>
-          <w:szCs w:val="18"/>
-        </w:rPr>
-        <w:t>INTRODUCCIÓN.</w:t>
-      </w:r>
-      <w:r>
-        <w:rPr>
-          <w:rFonts w:ascii="Arial" w:eastAsia="Arial" w:hAnsi="Arial" w:cs="Arial"/>
-          <w:sz w:val="18"/>
-          <w:szCs w:val="18"/>
-        </w:rPr>
-        <w:t xml:space="preserve"> Debe ser breve, esclareciendo la naturaleza del problema de investigación estudiado con su correspondiente sustento teórico. Debe considerar la(s) hipótesis del trabajo, con citación bibliográfica específica (entre paréntesis y en orden numérico de las citas); finalizando son los objetivos de la investigación.</w:t>
-      </w:r>
-    </w:p>
-    <w:p>
-      <w:pPr>
-        <w:jc w:val="both"/>
-        <w:rPr>
-          <w:rFonts w:ascii="Arial" w:eastAsia="Arial" w:hAnsi="Arial" w:cs="Arial"/>
-          <w:sz w:val="18"/>
-          <w:szCs w:val="18"/>
-        </w:rPr>
-      </w:pPr>
-      <w:r>
-        <w:rPr>
-          <w:rFonts w:ascii="Arial" w:eastAsia="Arial" w:hAnsi="Arial" w:cs="Arial"/>
-          <w:b/>
-          <w:sz w:val="18"/>
-          <w:szCs w:val="18"/>
-        </w:rPr>
-        <w:t>f) MATERIAL Y MÉTODOS.</w:t>
-      </w:r>
-      <w:r>
-        <w:rPr>
-          <w:rFonts w:ascii="Arial" w:eastAsia="Arial" w:hAnsi="Arial" w:cs="Arial"/>
-          <w:sz w:val="18"/>
-          <w:szCs w:val="18"/>
-        </w:rPr>
-        <w:t xml:space="preserve"> Debe considerar: lugar de ejecución del trabajo, procedencia del material usado. Población y muestra. Métodos, técnicas, equipos, diseño metodológico y materiales, además precisar las metodologías de análisis, diseño experimental, factores y niveles en estudio, tratamientos, procedimientos, factores y pruebas estadísticos realizadas en la </w:t>
-      </w:r>
-      <w:proofErr w:type="spellStart"/>
-      <w:r>
-        <w:rPr>
-          <w:rFonts w:ascii="Arial" w:eastAsia="Arial" w:hAnsi="Arial" w:cs="Arial"/>
-          <w:sz w:val="18"/>
-          <w:szCs w:val="18"/>
-        </w:rPr>
-        <w:t>contrastación</w:t>
-      </w:r>
-      <w:proofErr w:type="spellEnd"/>
-      <w:r>
-        <w:rPr>
-          <w:rFonts w:ascii="Arial" w:eastAsia="Arial" w:hAnsi="Arial" w:cs="Arial"/>
-          <w:sz w:val="18"/>
-          <w:szCs w:val="18"/>
-        </w:rPr>
-        <w:t xml:space="preserve"> de la hipótesis. Asimismo, deberá utilizar el sistema internacional de unidades (los </w:t>
-      </w:r>
-      <w:proofErr w:type="spellStart"/>
-      <w:r>
-        <w:rPr>
-          <w:rFonts w:ascii="Arial" w:eastAsia="Arial" w:hAnsi="Arial" w:cs="Arial"/>
-          <w:sz w:val="18"/>
-          <w:szCs w:val="18"/>
-        </w:rPr>
-        <w:t>ítemes</w:t>
-      </w:r>
-      <w:proofErr w:type="spellEnd"/>
-      <w:r>
-        <w:rPr>
-          <w:rFonts w:ascii="Arial" w:eastAsia="Arial" w:hAnsi="Arial" w:cs="Arial"/>
-          <w:sz w:val="18"/>
-          <w:szCs w:val="18"/>
-        </w:rPr>
-        <w:t xml:space="preserve"> a ser considerados en ésta, debe ajustarse a la naturaleza de la investigación).</w:t>
-      </w:r>
-    </w:p>
-    <w:p>
-      <w:pPr>
-        <w:jc w:val="both"/>
-        <w:rPr>
-          <w:rFonts w:ascii="Arial" w:eastAsia="Arial" w:hAnsi="Arial" w:cs="Arial"/>
-          <w:sz w:val="18"/>
-          <w:szCs w:val="18"/>
-        </w:rPr>
-      </w:pPr>
-      <w:r>
-        <w:rPr>
-          <w:rFonts w:ascii="Arial" w:eastAsia="Arial" w:hAnsi="Arial" w:cs="Arial"/>
-          <w:b/>
-          <w:sz w:val="18"/>
-          <w:szCs w:val="18"/>
-        </w:rPr>
-        <w:t xml:space="preserve">RESULTADOS. </w:t>
-      </w:r>
-      <w:r>
-        <w:rPr>
-          <w:rFonts w:ascii="Arial" w:eastAsia="Arial" w:hAnsi="Arial" w:cs="Arial"/>
-          <w:sz w:val="18"/>
-          <w:szCs w:val="18"/>
-        </w:rPr>
-        <w:t>Deben contener una información precisa de los datos obtenidos, los resultados principales de estudio o análisis. Los cuadros, diagramas, gráficos son auto explicativos, éstos deben estar referidos en el texto, numerados en arábigos y en orden correlativo.</w:t>
-      </w:r>
-    </w:p>
-    <w:p>
-      <w:pPr>
-        <w:jc w:val="both"/>
-        <w:rPr>
-          <w:rFonts w:ascii="Arial" w:eastAsia="Arial" w:hAnsi="Arial" w:cs="Arial"/>
-          <w:sz w:val="18"/>
-          <w:szCs w:val="18"/>
-        </w:rPr>
-      </w:pPr>
-      <w:r>
-        <w:rPr>
-          <w:rFonts w:ascii="Arial" w:eastAsia="Arial" w:hAnsi="Arial" w:cs="Arial"/>
-          <w:b/>
-          <w:sz w:val="18"/>
-          <w:szCs w:val="18"/>
-        </w:rPr>
-        <w:t>h) DISCUSIÓN.</w:t>
-      </w:r>
-      <w:r>
-        <w:rPr>
-          <w:rFonts w:ascii="Arial" w:eastAsia="Arial" w:hAnsi="Arial" w:cs="Arial"/>
-          <w:sz w:val="18"/>
-          <w:szCs w:val="18"/>
-        </w:rPr>
-        <w:t xml:space="preserve"> Los resultados deben ser analizados tomando en consideración las referencias bibliográficas. El análisis crítico debe ser direccionado por la hipótesis del trabajo de investigación. Se debe estimular conjeturar basado en los datos obtenidos, fundamentados firmemente en sustentos teóricos del conocimiento científico. Si el fenómeno es estudio es complejo y extenso se recomienda desglosarlo en partes con sus respectivos epígrafes. Se debe mencionar los trabajos de investigación.</w:t>
-      </w:r>
-    </w:p>
-    <w:p>
-      <w:pPr>
-        <w:jc w:val="both"/>
-        <w:rPr>
-          <w:rFonts w:ascii="Arial" w:eastAsia="Arial" w:hAnsi="Arial" w:cs="Arial"/>
-          <w:sz w:val="18"/>
-          <w:szCs w:val="18"/>
-        </w:rPr>
-      </w:pPr>
-      <w:r>
-        <w:rPr>
-          <w:rFonts w:ascii="Arial" w:eastAsia="Arial" w:hAnsi="Arial" w:cs="Arial"/>
-          <w:b/>
-          <w:sz w:val="18"/>
-          <w:szCs w:val="18"/>
-        </w:rPr>
-        <w:t>i) CONCLUSIONES.</w:t>
-      </w:r>
-      <w:r>
-        <w:rPr>
-          <w:rFonts w:ascii="Arial" w:eastAsia="Arial" w:hAnsi="Arial" w:cs="Arial"/>
-          <w:sz w:val="18"/>
-          <w:szCs w:val="18"/>
-        </w:rPr>
-        <w:t xml:space="preserve"> Deben basarse solamente en los datos presentados en el trabajo de investigación y deberán ser separada cada conclusión con viñetas.</w:t>
-      </w:r>
-    </w:p>
-    <w:p>
-      <w:pPr>
-        <w:jc w:val="both"/>
-        <w:rPr>
-          <w:rFonts w:ascii="Arial" w:eastAsia="Arial" w:hAnsi="Arial" w:cs="Arial"/>
-          <w:sz w:val="18"/>
-          <w:szCs w:val="18"/>
-        </w:rPr>
-      </w:pPr>
-      <w:r>
-        <w:rPr>
-          <w:rFonts w:ascii="Arial" w:eastAsia="Arial" w:hAnsi="Arial" w:cs="Arial"/>
-          <w:b/>
-          <w:sz w:val="18"/>
-          <w:szCs w:val="18"/>
-        </w:rPr>
-        <w:t>j) AGRADECIMIENTO.</w:t>
-      </w:r>
-      <w:r>
-        <w:rPr>
-          <w:rFonts w:ascii="Arial" w:eastAsia="Arial" w:hAnsi="Arial" w:cs="Arial"/>
-          <w:sz w:val="18"/>
-          <w:szCs w:val="18"/>
-        </w:rPr>
-        <w:t xml:space="preserve"> Es opcional.</w:t>
+      <w:proofErr w:type="spellStart"/>
+      <w:r>
+        <w:rPr>
+          <w:rFonts w:ascii="Arial" w:eastAsia="Arial" w:hAnsi="Arial" w:cs="Arial"/>
+          <w:sz w:val="18"/>
+          <w:szCs w:val="18"/>
+        </w:rPr>
+        <w:t>colaboratory</w:t>
+      </w:r>
+      <w:proofErr w:type="spellEnd"/>
+      <w:r>
+        <w:rPr>
+          <w:rFonts w:ascii="Arial" w:eastAsia="Arial" w:hAnsi="Arial" w:cs="Arial"/>
+          <w:sz w:val="18"/>
+          <w:szCs w:val="18"/>
+        </w:rPr>
+        <w:t>. es un entorno de desarrollo en la nube en este</w:t>
+      </w:r>
+    </w:p>
+    <w:p>
+      <w:pPr>
+        <w:jc w:val="both"/>
+        <w:rPr>
+          <w:rFonts w:ascii="Arial" w:eastAsia="Arial" w:hAnsi="Arial" w:cs="Arial"/>
+          <w:sz w:val="18"/>
+          <w:szCs w:val="18"/>
+        </w:rPr>
+      </w:pPr>
+    </w:p>
+    <w:p>
+      <w:pPr>
+        <w:jc w:val="both"/>
+        <w:rPr>
+          <w:rFonts w:ascii="Arial" w:eastAsia="Arial" w:hAnsi="Arial" w:cs="Arial"/>
+          <w:sz w:val="18"/>
+          <w:szCs w:val="18"/>
+        </w:rPr>
+      </w:pPr>
+      <w:r>
+        <w:rPr>
+          <w:rFonts w:ascii="Arial" w:eastAsia="Arial" w:hAnsi="Arial" w:cs="Arial"/>
+          <w:sz w:val="18"/>
+          <w:szCs w:val="18"/>
+        </w:rPr>
+        <w:t xml:space="preserve">Principales librerías de Python para Machine </w:t>
+      </w:r>
+      <w:proofErr w:type="spellStart"/>
+      <w:r>
+        <w:rPr>
+          <w:rFonts w:ascii="Arial" w:eastAsia="Arial" w:hAnsi="Arial" w:cs="Arial"/>
+          <w:sz w:val="18"/>
+          <w:szCs w:val="18"/>
+        </w:rPr>
+        <w:t>Learning</w:t>
+      </w:r>
+      <w:proofErr w:type="spellEnd"/>
+    </w:p>
+    <w:p>
+      <w:pPr>
+        <w:jc w:val="both"/>
+        <w:rPr>
+          <w:rFonts w:ascii="Arial" w:eastAsia="Arial" w:hAnsi="Arial" w:cs="Arial"/>
+          <w:sz w:val="18"/>
+          <w:szCs w:val="18"/>
+        </w:rPr>
+      </w:pPr>
+      <w:r>
+        <w:rPr>
+          <w:rFonts w:ascii="Arial" w:eastAsia="Arial" w:hAnsi="Arial" w:cs="Arial"/>
+          <w:sz w:val="18"/>
+          <w:szCs w:val="18"/>
+        </w:rPr>
+        <w:t>● Pandas: Librería más utilizada para el tratamiento de datos en Python, una de sus grandes virtudes que tiene esta librería es la carga de datos como los archivos de texto plano como CSV “</w:t>
+      </w:r>
+      <w:proofErr w:type="spellStart"/>
+      <w:r>
+        <w:rPr>
+          <w:rFonts w:ascii="Arial" w:eastAsia="Arial" w:hAnsi="Arial" w:cs="Arial"/>
+          <w:sz w:val="18"/>
+          <w:szCs w:val="18"/>
+        </w:rPr>
+        <w:t>Comma</w:t>
+      </w:r>
+      <w:proofErr w:type="spellEnd"/>
+      <w:r>
+        <w:rPr>
+          <w:rFonts w:ascii="Arial" w:eastAsia="Arial" w:hAnsi="Arial" w:cs="Arial"/>
+          <w:sz w:val="18"/>
+          <w:szCs w:val="18"/>
+        </w:rPr>
+        <w:t xml:space="preserve"> </w:t>
+      </w:r>
+      <w:proofErr w:type="spellStart"/>
+      <w:r>
+        <w:rPr>
+          <w:rFonts w:ascii="Arial" w:eastAsia="Arial" w:hAnsi="Arial" w:cs="Arial"/>
+          <w:sz w:val="18"/>
+          <w:szCs w:val="18"/>
+        </w:rPr>
+        <w:t>Separated</w:t>
+      </w:r>
+      <w:proofErr w:type="spellEnd"/>
+      <w:r>
+        <w:rPr>
+          <w:rFonts w:ascii="Arial" w:eastAsia="Arial" w:hAnsi="Arial" w:cs="Arial"/>
+          <w:sz w:val="18"/>
+          <w:szCs w:val="18"/>
+        </w:rPr>
+        <w:t xml:space="preserve"> </w:t>
+      </w:r>
+      <w:proofErr w:type="spellStart"/>
+      <w:r>
+        <w:rPr>
+          <w:rFonts w:ascii="Arial" w:eastAsia="Arial" w:hAnsi="Arial" w:cs="Arial"/>
+          <w:sz w:val="18"/>
+          <w:szCs w:val="18"/>
+        </w:rPr>
+        <w:t>Values</w:t>
+      </w:r>
+      <w:proofErr w:type="spellEnd"/>
+      <w:r>
+        <w:rPr>
+          <w:rFonts w:ascii="Arial" w:eastAsia="Arial" w:hAnsi="Arial" w:cs="Arial"/>
+          <w:sz w:val="18"/>
+          <w:szCs w:val="18"/>
+        </w:rPr>
+        <w:t>”</w:t>
+      </w:r>
+    </w:p>
+    <w:p>
+      <w:pPr>
+        <w:jc w:val="both"/>
+        <w:rPr>
+          <w:rFonts w:ascii="Arial" w:eastAsia="Arial" w:hAnsi="Arial" w:cs="Arial"/>
+          <w:sz w:val="18"/>
+          <w:szCs w:val="18"/>
+        </w:rPr>
+      </w:pPr>
+      <w:r>
+        <w:rPr>
+          <w:rFonts w:ascii="Arial" w:eastAsia="Arial" w:hAnsi="Arial" w:cs="Arial"/>
+          <w:sz w:val="18"/>
+          <w:szCs w:val="18"/>
+        </w:rPr>
+        <w:t xml:space="preserve">● </w:t>
+      </w:r>
+      <w:proofErr w:type="spellStart"/>
+      <w:r>
+        <w:rPr>
+          <w:rFonts w:ascii="Arial" w:eastAsia="Arial" w:hAnsi="Arial" w:cs="Arial"/>
+          <w:sz w:val="18"/>
+          <w:szCs w:val="18"/>
+        </w:rPr>
+        <w:t>Numpy</w:t>
+      </w:r>
+      <w:proofErr w:type="spellEnd"/>
+      <w:r>
+        <w:rPr>
+          <w:rFonts w:ascii="Arial" w:eastAsia="Arial" w:hAnsi="Arial" w:cs="Arial"/>
+          <w:sz w:val="18"/>
+          <w:szCs w:val="18"/>
+        </w:rPr>
+        <w:t xml:space="preserve">: Librería que por excelencia tiene su virtud en el procesamiento de </w:t>
+      </w:r>
+      <w:proofErr w:type="spellStart"/>
+      <w:r>
+        <w:rPr>
+          <w:rFonts w:ascii="Arial" w:eastAsia="Arial" w:hAnsi="Arial" w:cs="Arial"/>
+          <w:sz w:val="18"/>
+          <w:szCs w:val="18"/>
+        </w:rPr>
+        <w:t>arrays</w:t>
+      </w:r>
+      <w:proofErr w:type="spellEnd"/>
+      <w:r>
+        <w:rPr>
+          <w:rFonts w:ascii="Arial" w:eastAsia="Arial" w:hAnsi="Arial" w:cs="Arial"/>
+          <w:sz w:val="18"/>
+          <w:szCs w:val="18"/>
+        </w:rPr>
+        <w:t xml:space="preserve">. Debido a que contiene una gran colección de funciones que permite realizar cálculos matemáticos complejos sobre </w:t>
+      </w:r>
+      <w:proofErr w:type="spellStart"/>
+      <w:r>
+        <w:rPr>
+          <w:rFonts w:ascii="Arial" w:eastAsia="Arial" w:hAnsi="Arial" w:cs="Arial"/>
+          <w:sz w:val="18"/>
+          <w:szCs w:val="18"/>
+        </w:rPr>
+        <w:t>arrays</w:t>
+      </w:r>
+      <w:proofErr w:type="spellEnd"/>
+      <w:r>
+        <w:rPr>
+          <w:rFonts w:ascii="Arial" w:eastAsia="Arial" w:hAnsi="Arial" w:cs="Arial"/>
+          <w:sz w:val="18"/>
+          <w:szCs w:val="18"/>
+        </w:rPr>
+        <w:t xml:space="preserve"> multidimensionales.  </w:t>
+      </w:r>
+    </w:p>
+    <w:p>
+      <w:pPr>
+        <w:jc w:val="both"/>
+        <w:rPr>
+          <w:rFonts w:ascii="Arial" w:eastAsia="Arial" w:hAnsi="Arial" w:cs="Arial"/>
+          <w:sz w:val="18"/>
+          <w:szCs w:val="18"/>
+        </w:rPr>
+      </w:pPr>
+      <w:r>
+        <w:rPr>
+          <w:rFonts w:ascii="Arial" w:eastAsia="Arial" w:hAnsi="Arial" w:cs="Arial"/>
+          <w:sz w:val="18"/>
+          <w:szCs w:val="18"/>
+        </w:rPr>
+        <w:t xml:space="preserve">● </w:t>
+      </w:r>
+      <w:proofErr w:type="spellStart"/>
+      <w:r>
+        <w:rPr>
+          <w:rFonts w:ascii="Arial" w:eastAsia="Arial" w:hAnsi="Arial" w:cs="Arial"/>
+          <w:sz w:val="18"/>
+          <w:szCs w:val="18"/>
+        </w:rPr>
+        <w:t>Matplotlib</w:t>
+      </w:r>
+      <w:proofErr w:type="spellEnd"/>
+      <w:r>
+        <w:rPr>
+          <w:rFonts w:ascii="Arial" w:eastAsia="Arial" w:hAnsi="Arial" w:cs="Arial"/>
+          <w:sz w:val="18"/>
+          <w:szCs w:val="18"/>
+        </w:rPr>
+        <w:t xml:space="preserve">: Esta librería es importante en las tareas de visualización y entre sus cualidades destacan que es open </w:t>
+      </w:r>
+      <w:proofErr w:type="spellStart"/>
+      <w:r>
+        <w:rPr>
+          <w:rFonts w:ascii="Arial" w:eastAsia="Arial" w:hAnsi="Arial" w:cs="Arial"/>
+          <w:sz w:val="18"/>
+          <w:szCs w:val="18"/>
+        </w:rPr>
+        <w:t>source</w:t>
+      </w:r>
+      <w:proofErr w:type="spellEnd"/>
+      <w:r>
+        <w:rPr>
+          <w:rFonts w:ascii="Arial" w:eastAsia="Arial" w:hAnsi="Arial" w:cs="Arial"/>
+          <w:sz w:val="18"/>
+          <w:szCs w:val="18"/>
+        </w:rPr>
+        <w:t xml:space="preserve"> y trabaja a bajo nivel.</w:t>
       </w:r>
     </w:p>
     <w:p>
@@ -1419,7 +3342,6 @@
           <w:sz w:val="18"/>
           <w:szCs w:val="18"/>
         </w:rPr>
-        <w:lastRenderedPageBreak/>
         <w:tab/>
         <w:t>las características generales del texto deben respetar los siguientes criterios:</w:t>
       </w:r>
@@ -2705,6 +4627,7 @@
           <w:sz w:val="18"/>
           <w:szCs w:val="18"/>
         </w:rPr>
+        <w:lastRenderedPageBreak/>
         <w:tab/>
         <w:t>Enmarque las figuras con líneas de 1 punto de grosor.</w:t>
       </w:r>
@@ -3282,7 +5205,6 @@
           <w:sz w:val="18"/>
           <w:szCs w:val="18"/>
         </w:rPr>
-        <w:lastRenderedPageBreak/>
         <w:drawing>
           <wp:inline distT="114300" distB="114300" distL="114300" distR="114300" wp14:anchorId="4BD38827" wp14:editId="0D1B2374">
             <wp:extent cx="2828925" cy="1943100"/>
@@ -4862,6 +6784,7 @@
           <w:sz w:val="18"/>
           <w:szCs w:val="18"/>
         </w:rPr>
+        <w:lastRenderedPageBreak/>
         <w:t>Defina las abreviaturas y acrónimos la primera vez que sean utilizadas en el texto. Evite emplear abreviaturas en el título, salvo que resulte imprescindible.</w:t>
       </w:r>
     </w:p>
@@ -4988,16 +6911,7 @@
           <w:szCs w:val="18"/>
         </w:rPr>
         <w:tab/>
-        <w:t xml:space="preserve">Los apéndices, si son necesarios, aparecen antes del reconocimiento. Los apéndices irán ubicados después de las Conclusiones, y antes de los </w:t>
-      </w:r>
-      <w:r>
-        <w:rPr>
-          <w:rFonts w:ascii="Arial" w:eastAsia="Arial" w:hAnsi="Arial" w:cs="Arial"/>
-          <w:sz w:val="18"/>
-          <w:szCs w:val="18"/>
-        </w:rPr>
-        <w:lastRenderedPageBreak/>
-        <w:t>Argumentos y las Referencias. Se numerarán con números romanos, tal como en el título de esta sección</w:t>
+        <w:t>Los apéndices, si son necesarios, aparecen antes del reconocimiento. Los apéndices irán ubicados después de las Conclusiones, y antes de los Argumentos y las Referencias. Se numerarán con números romanos, tal como en el título de esta sección</w:t>
       </w:r>
     </w:p>
     <w:p>

</xml_diff>

<commit_message>
mejorando la documentacion del articulo
</commit_message>
<xml_diff>
--- a/Articulo.docx
+++ b/Articulo.docx
@@ -30,95 +30,397 @@
       <w:pPr>
         <w:jc w:val="center"/>
         <w:rPr>
+          <w:rFonts w:ascii="Arial" w:hAnsi="Arial" w:cs="Arial"/>
           <w:b/>
           <w:bCs/>
           <w:color w:val="000000"/>
-        </w:rPr>
-      </w:pPr>
-      <w:r>
-        <w:rPr>
-          <w:b/>
-          <w:bCs/>
+          <w:sz w:val="28"/>
+          <w:szCs w:val="28"/>
+        </w:rPr>
+      </w:pPr>
+    </w:p>
+    <w:p>
+      <w:pPr>
+        <w:jc w:val="center"/>
+        <w:rPr>
+          <w:rFonts w:ascii="Times New Roman" w:eastAsia="Times New Roman" w:hAnsi="Times New Roman" w:cs="Times New Roman"/>
+        </w:rPr>
+      </w:pPr>
+      <w:r>
+        <w:rPr>
+          <w:rFonts w:ascii="Arial" w:eastAsia="Times New Roman" w:hAnsi="Arial" w:cs="Arial"/>
           <w:color w:val="000000"/>
+          <w:sz w:val="22"/>
+          <w:szCs w:val="22"/>
+        </w:rPr>
+        <w:t>Oscar Alcides Choquehuallpa Hurtado</w:t>
+      </w:r>
+      <w:r>
+        <w:rPr>
+          <w:rFonts w:ascii="Arial" w:eastAsia="Times New Roman" w:hAnsi="Arial" w:cs="Arial"/>
+          <w:color w:val="000000"/>
+          <w:sz w:val="22"/>
+          <w:szCs w:val="22"/>
+          <w:vertAlign w:val="superscript"/>
+        </w:rPr>
+        <w:t>(1)</w:t>
+      </w:r>
+    </w:p>
+    <w:p>
+      <w:pPr>
+        <w:jc w:val="center"/>
+        <w:rPr>
+          <w:rFonts w:ascii="Times New Roman" w:eastAsia="Times New Roman" w:hAnsi="Times New Roman" w:cs="Times New Roman"/>
+          <w:sz w:val="20"/>
+          <w:szCs w:val="20"/>
+        </w:rPr>
+      </w:pPr>
+      <w:r>
+        <w:rPr>
+          <w:rFonts w:ascii="Arial" w:eastAsia="Times New Roman" w:hAnsi="Arial" w:cs="Arial"/>
+          <w:color w:val="000000"/>
+          <w:sz w:val="20"/>
+          <w:szCs w:val="20"/>
         </w:rPr>
         <w:t>161139@unamba.edu.pe</w:t>
       </w:r>
+      <w:r>
+        <w:rPr>
+          <w:rFonts w:ascii="Arial" w:eastAsia="Times New Roman" w:hAnsi="Arial" w:cs="Arial"/>
+          <w:color w:val="000000"/>
+          <w:sz w:val="20"/>
+          <w:szCs w:val="20"/>
+          <w:vertAlign w:val="superscript"/>
+        </w:rPr>
+        <w:t>(1)</w:t>
+      </w:r>
     </w:p>
     <w:p>
       <w:pPr>
         <w:jc w:val="center"/>
         <w:rPr>
-          <w:b/>
-          <w:bCs/>
+          <w:rFonts w:ascii="Times New Roman" w:eastAsia="Times New Roman" w:hAnsi="Times New Roman" w:cs="Times New Roman"/>
+        </w:rPr>
+      </w:pPr>
+      <w:r>
+        <w:rPr>
+          <w:rFonts w:ascii="Arial" w:eastAsia="Times New Roman" w:hAnsi="Arial" w:cs="Arial"/>
           <w:color w:val="000000"/>
-        </w:rPr>
-      </w:pPr>
-      <w:r>
-        <w:rPr>
-          <w:b/>
-          <w:bCs/>
+          <w:sz w:val="22"/>
+          <w:szCs w:val="22"/>
+        </w:rPr>
+        <w:t xml:space="preserve">Eli Serrano </w:t>
+      </w:r>
+      <w:r>
+        <w:rPr>
+          <w:rFonts w:ascii="Arial" w:eastAsia="Times New Roman" w:hAnsi="Arial" w:cs="Arial"/>
           <w:color w:val="000000"/>
+          <w:sz w:val="22"/>
+          <w:szCs w:val="22"/>
+        </w:rPr>
+        <w:t>Pérez</w:t>
+      </w:r>
+      <w:r>
+        <w:rPr>
+          <w:rFonts w:ascii="Arial" w:eastAsia="Times New Roman" w:hAnsi="Arial" w:cs="Arial"/>
+          <w:color w:val="000000"/>
+          <w:sz w:val="13"/>
+          <w:szCs w:val="13"/>
+          <w:vertAlign w:val="superscript"/>
+        </w:rPr>
+        <w:t>(2)</w:t>
+      </w:r>
+    </w:p>
+    <w:p>
+      <w:pPr>
+        <w:jc w:val="center"/>
+        <w:rPr>
+          <w:rFonts w:ascii="Times New Roman" w:eastAsia="Times New Roman" w:hAnsi="Times New Roman" w:cs="Times New Roman"/>
+        </w:rPr>
+      </w:pPr>
+      <w:r>
+        <w:rPr>
+          <w:rFonts w:ascii="Arial" w:eastAsia="Times New Roman" w:hAnsi="Arial" w:cs="Arial"/>
+          <w:color w:val="000000"/>
+          <w:sz w:val="20"/>
+          <w:szCs w:val="20"/>
         </w:rPr>
         <w:t>121183@unamba.edu.pe</w:t>
       </w:r>
+      <w:r>
+        <w:rPr>
+          <w:rFonts w:ascii="Arial" w:eastAsia="Times New Roman" w:hAnsi="Arial" w:cs="Arial"/>
+          <w:color w:val="000000"/>
+          <w:sz w:val="12"/>
+          <w:szCs w:val="12"/>
+          <w:vertAlign w:val="superscript"/>
+        </w:rPr>
+        <w:t>(2)</w:t>
+      </w:r>
     </w:p>
     <w:p>
       <w:pPr>
         <w:jc w:val="center"/>
         <w:rPr>
-          <w:b/>
-          <w:bCs/>
+          <w:rFonts w:ascii="Times New Roman" w:eastAsia="Times New Roman" w:hAnsi="Times New Roman" w:cs="Times New Roman"/>
+        </w:rPr>
+      </w:pPr>
+      <w:r>
+        <w:rPr>
+          <w:rFonts w:ascii="Arial" w:eastAsia="Times New Roman" w:hAnsi="Arial" w:cs="Arial"/>
           <w:color w:val="000000"/>
-        </w:rPr>
-      </w:pPr>
-      <w:hyperlink r:id="rId5" w:history="1">
+          <w:sz w:val="22"/>
+          <w:szCs w:val="22"/>
+        </w:rPr>
+        <w:t xml:space="preserve">Alexander Chipa </w:t>
+      </w:r>
+      <w:r>
+        <w:rPr>
+          <w:rFonts w:ascii="Arial" w:eastAsia="Times New Roman" w:hAnsi="Arial" w:cs="Arial"/>
+          <w:color w:val="000000"/>
+          <w:sz w:val="22"/>
+          <w:szCs w:val="22"/>
+        </w:rPr>
+        <w:t>Cárdenas</w:t>
+      </w:r>
+      <w:r>
+        <w:rPr>
+          <w:rFonts w:ascii="Arial" w:eastAsia="Times New Roman" w:hAnsi="Arial" w:cs="Arial"/>
+          <w:color w:val="000000"/>
+          <w:sz w:val="13"/>
+          <w:szCs w:val="13"/>
+          <w:vertAlign w:val="superscript"/>
+        </w:rPr>
+        <w:t>(3)</w:t>
+      </w:r>
+    </w:p>
+    <w:p>
+      <w:pPr>
+        <w:jc w:val="center"/>
+        <w:rPr>
+          <w:rFonts w:ascii="Times New Roman" w:eastAsia="Times New Roman" w:hAnsi="Times New Roman" w:cs="Times New Roman"/>
+        </w:rPr>
+      </w:pPr>
+      <w:hyperlink r:id="rId6" w:history="1">
         <w:r>
           <w:rPr>
-            <w:b/>
-            <w:bCs/>
+            <w:rFonts w:ascii="Arial" w:eastAsia="Times New Roman" w:hAnsi="Arial" w:cs="Arial"/>
             <w:color w:val="000000"/>
+            <w:sz w:val="20"/>
+            <w:szCs w:val="20"/>
+            <w:u w:val="single"/>
+          </w:rPr>
+          <w:t>162141@unamba.edu.pe</w:t>
+        </w:r>
+      </w:hyperlink>
+      <w:r>
+        <w:rPr>
+          <w:rFonts w:ascii="Arial" w:eastAsia="Times New Roman" w:hAnsi="Arial" w:cs="Arial"/>
+          <w:color w:val="000000"/>
+          <w:sz w:val="12"/>
+          <w:szCs w:val="12"/>
+          <w:vertAlign w:val="superscript"/>
+        </w:rPr>
+        <w:t>(3)</w:t>
+      </w:r>
+    </w:p>
+    <w:p>
+      <w:pPr>
+        <w:jc w:val="center"/>
+        <w:rPr>
+          <w:rFonts w:ascii="Times New Roman" w:eastAsia="Times New Roman" w:hAnsi="Times New Roman" w:cs="Times New Roman"/>
+        </w:rPr>
+      </w:pPr>
+      <w:r>
+        <w:rPr>
+          <w:rFonts w:ascii="Roboto" w:eastAsia="Times New Roman" w:hAnsi="Roboto" w:cs="Times New Roman"/>
+          <w:color w:val="202124"/>
+          <w:sz w:val="22"/>
+          <w:szCs w:val="22"/>
+        </w:rPr>
+        <w:t>Jonathan Bustinza Mendoza</w:t>
+      </w:r>
+      <w:r>
+        <w:rPr>
+          <w:rFonts w:ascii="Arial" w:eastAsia="Times New Roman" w:hAnsi="Arial" w:cs="Arial"/>
+          <w:color w:val="000000"/>
+          <w:sz w:val="13"/>
+          <w:szCs w:val="13"/>
+          <w:vertAlign w:val="superscript"/>
+        </w:rPr>
+        <w:t>(4)</w:t>
+      </w:r>
+    </w:p>
+    <w:p>
+      <w:pPr>
+        <w:jc w:val="center"/>
+        <w:rPr>
+          <w:rFonts w:ascii="Times New Roman" w:eastAsia="Times New Roman" w:hAnsi="Times New Roman" w:cs="Times New Roman"/>
+        </w:rPr>
+      </w:pPr>
+      <w:hyperlink r:id="rId7" w:history="1">
+        <w:r>
+          <w:rPr>
+            <w:rFonts w:ascii="Arial" w:eastAsia="Times New Roman" w:hAnsi="Arial" w:cs="Arial"/>
+            <w:color w:val="000000"/>
+            <w:sz w:val="20"/>
+            <w:szCs w:val="20"/>
+            <w:u w:val="single"/>
           </w:rPr>
           <w:t>162134@unamba.edu.pe</w:t>
         </w:r>
       </w:hyperlink>
+      <w:r>
+        <w:rPr>
+          <w:rFonts w:ascii="Arial" w:eastAsia="Times New Roman" w:hAnsi="Arial" w:cs="Arial"/>
+          <w:color w:val="000000"/>
+          <w:sz w:val="12"/>
+          <w:szCs w:val="12"/>
+          <w:vertAlign w:val="superscript"/>
+        </w:rPr>
+        <w:t>(4)</w:t>
+      </w:r>
     </w:p>
     <w:p>
       <w:pPr>
         <w:jc w:val="center"/>
         <w:rPr>
+          <w:rFonts w:ascii="Times New Roman" w:eastAsia="Times New Roman" w:hAnsi="Times New Roman" w:cs="Times New Roman"/>
+        </w:rPr>
+      </w:pPr>
+      <w:r>
+        <w:rPr>
+          <w:rFonts w:ascii="Roboto" w:eastAsia="Times New Roman" w:hAnsi="Roboto" w:cs="Times New Roman"/>
+          <w:color w:val="202124"/>
+          <w:sz w:val="22"/>
+          <w:szCs w:val="22"/>
+        </w:rPr>
+        <w:t>Marcial Salazar Cahuana</w:t>
+      </w:r>
+      <w:r>
+        <w:rPr>
+          <w:rFonts w:ascii="Arial" w:eastAsia="Times New Roman" w:hAnsi="Arial" w:cs="Arial"/>
+          <w:color w:val="000000"/>
+          <w:sz w:val="13"/>
+          <w:szCs w:val="13"/>
+          <w:vertAlign w:val="superscript"/>
+        </w:rPr>
+        <w:t>(5)</w:t>
+      </w:r>
+    </w:p>
+    <w:p>
+      <w:pPr>
+        <w:jc w:val="center"/>
+        <w:rPr>
+          <w:rFonts w:ascii="Times New Roman" w:eastAsia="Times New Roman" w:hAnsi="Times New Roman" w:cs="Times New Roman"/>
+        </w:rPr>
+      </w:pPr>
+      <w:r>
+        <w:rPr>
+          <w:rFonts w:ascii="Arial" w:eastAsia="Times New Roman" w:hAnsi="Arial" w:cs="Arial"/>
+          <w:color w:val="000000"/>
+          <w:sz w:val="20"/>
+          <w:szCs w:val="20"/>
+        </w:rPr>
+        <w:t>121179</w:t>
+      </w:r>
+      <w:hyperlink r:id="rId8" w:history="1">
+        <w:r>
+          <w:rPr>
+            <w:rFonts w:ascii="Arial" w:eastAsia="Times New Roman" w:hAnsi="Arial" w:cs="Arial"/>
+            <w:color w:val="000000"/>
+            <w:sz w:val="20"/>
+            <w:szCs w:val="20"/>
+            <w:u w:val="single"/>
+          </w:rPr>
+          <w:t>@unamba.edu.pe</w:t>
+        </w:r>
+      </w:hyperlink>
+      <w:r>
+        <w:rPr>
+          <w:rFonts w:ascii="Arial" w:eastAsia="Times New Roman" w:hAnsi="Arial" w:cs="Arial"/>
+          <w:color w:val="000000"/>
+          <w:sz w:val="12"/>
+          <w:szCs w:val="12"/>
+          <w:vertAlign w:val="superscript"/>
+        </w:rPr>
+        <w:t>(5)</w:t>
+      </w:r>
+    </w:p>
+    <w:p>
+      <w:pPr>
+        <w:jc w:val="center"/>
+        <w:rPr>
+          <w:rFonts w:ascii="Times New Roman" w:eastAsia="Times New Roman" w:hAnsi="Times New Roman" w:cs="Times New Roman"/>
+        </w:rPr>
+      </w:pPr>
+      <w:r>
+        <w:rPr>
+          <w:rFonts w:ascii="Roboto" w:eastAsia="Times New Roman" w:hAnsi="Roboto" w:cs="Times New Roman"/>
+          <w:color w:val="202124"/>
+          <w:sz w:val="22"/>
+          <w:szCs w:val="22"/>
+        </w:rPr>
+        <w:t>Nilton Rojas Carrasco</w:t>
+      </w:r>
+      <w:r>
+        <w:rPr>
+          <w:rFonts w:ascii="Arial" w:eastAsia="Times New Roman" w:hAnsi="Arial" w:cs="Arial"/>
+          <w:color w:val="000000"/>
+          <w:sz w:val="13"/>
+          <w:szCs w:val="13"/>
+          <w:vertAlign w:val="superscript"/>
+        </w:rPr>
+        <w:t>(6)</w:t>
+      </w:r>
+    </w:p>
+    <w:p>
+      <w:pPr>
+        <w:jc w:val="center"/>
+        <w:rPr>
+          <w:rFonts w:ascii="Arial" w:eastAsia="Times New Roman" w:hAnsi="Arial" w:cs="Arial"/>
+          <w:color w:val="000000" w:themeColor="text1"/>
+          <w:sz w:val="12"/>
+          <w:szCs w:val="12"/>
+          <w:vertAlign w:val="superscript"/>
+        </w:rPr>
+      </w:pPr>
+      <w:hyperlink r:id="rId9" w:history="1">
+        <w:r>
+          <w:rPr>
+            <w:rStyle w:val="Hipervnculo"/>
+            <w:rFonts w:ascii="Arial" w:eastAsia="Times New Roman" w:hAnsi="Arial" w:cs="Arial"/>
+            <w:color w:val="000000" w:themeColor="text1"/>
+            <w:sz w:val="20"/>
+            <w:szCs w:val="20"/>
+          </w:rPr>
+          <w:t>121178@unamba.edu.pe</w:t>
+        </w:r>
+        <w:r>
+          <w:rPr>
+            <w:rStyle w:val="Hipervnculo"/>
+            <w:rFonts w:ascii="Arial" w:eastAsia="Times New Roman" w:hAnsi="Arial" w:cs="Arial"/>
+            <w:color w:val="000000" w:themeColor="text1"/>
+            <w:sz w:val="12"/>
+            <w:szCs w:val="12"/>
+            <w:vertAlign w:val="superscript"/>
+          </w:rPr>
+          <w:t>(6)</w:t>
+        </w:r>
+      </w:hyperlink>
+    </w:p>
+    <w:p>
+      <w:pPr>
+        <w:jc w:val="center"/>
+        <w:rPr>
+          <w:rFonts w:ascii="Arial" w:hAnsi="Arial" w:cs="Arial"/>
           <w:b/>
           <w:bCs/>
           <w:color w:val="000000"/>
-        </w:rPr>
-      </w:pPr>
-      <w:hyperlink r:id="rId6" w:history="1">
-        <w:r>
-          <w:rPr>
-            <w:b/>
-            <w:bCs/>
-            <w:color w:val="000000"/>
-          </w:rPr>
-          <w:t>121178@unamba.edu.pe</w:t>
-        </w:r>
-      </w:hyperlink>
-    </w:p>
-    <w:p>
-      <w:pPr>
-        <w:jc w:val="center"/>
-        <w:rPr>
-          <w:b/>
-          <w:bCs/>
-          <w:color w:val="000000"/>
-        </w:rPr>
-      </w:pPr>
-      <w:r>
-        <w:rPr>
-          <w:b/>
-          <w:bCs/>
-          <w:color w:val="000000"/>
-        </w:rPr>
-        <w:t>162141@unamba.edu.pe</w:t>
-      </w:r>
+          <w:sz w:val="28"/>
+          <w:szCs w:val="28"/>
+        </w:rPr>
+      </w:pPr>
     </w:p>
     <w:p>
       <w:pPr>
@@ -207,6 +509,15 @@
     </w:p>
     <w:p>
       <w:pPr>
+        <w:jc w:val="center"/>
+        <w:rPr>
+          <w:rFonts w:ascii="Arial" w:eastAsia="Arial" w:hAnsi="Arial" w:cs="Arial"/>
+          <w:b/>
+        </w:rPr>
+      </w:pPr>
+    </w:p>
+    <w:p>
+      <w:pPr>
         <w:jc w:val="both"/>
         <w:rPr>
           <w:rFonts w:ascii="Arial" w:eastAsia="Arial" w:hAnsi="Arial" w:cs="Arial"/>
@@ -271,6 +582,15 @@
     </w:p>
     <w:p>
       <w:pPr>
+        <w:jc w:val="center"/>
+        <w:rPr>
+          <w:rFonts w:ascii="Arial" w:eastAsia="Arial" w:hAnsi="Arial" w:cs="Arial"/>
+          <w:b/>
+        </w:rPr>
+      </w:pPr>
+    </w:p>
+    <w:p>
+      <w:pPr>
         <w:jc w:val="both"/>
         <w:rPr>
           <w:rFonts w:ascii="Arial" w:eastAsia="Arial" w:hAnsi="Arial" w:cs="Arial"/>
@@ -289,6 +609,16 @@
     </w:p>
     <w:p>
       <w:pPr>
+        <w:jc w:val="both"/>
+        <w:rPr>
+          <w:rFonts w:ascii="Arial" w:eastAsia="Arial" w:hAnsi="Arial" w:cs="Arial"/>
+          <w:sz w:val="18"/>
+          <w:szCs w:val="18"/>
+        </w:rPr>
+      </w:pPr>
+    </w:p>
+    <w:p>
+      <w:pPr>
         <w:jc w:val="center"/>
         <w:rPr>
           <w:rFonts w:ascii="Arial" w:eastAsia="Arial" w:hAnsi="Arial" w:cs="Arial"/>
@@ -305,48 +635,29 @@
     </w:p>
     <w:p>
       <w:pPr>
-        <w:jc w:val="both"/>
-        <w:rPr>
-          <w:rFonts w:ascii="Arial" w:eastAsia="Arial" w:hAnsi="Arial" w:cs="Arial"/>
-          <w:sz w:val="18"/>
-          <w:szCs w:val="18"/>
-        </w:rPr>
-      </w:pPr>
-      <w:proofErr w:type="spellStart"/>
-      <w:r>
-        <w:rPr>
-          <w:rFonts w:ascii="Arial" w:eastAsia="Arial" w:hAnsi="Arial" w:cs="Arial"/>
-          <w:sz w:val="18"/>
-          <w:szCs w:val="18"/>
-        </w:rPr>
-        <w:t>The</w:t>
-      </w:r>
-      <w:proofErr w:type="spellEnd"/>
-      <w:r>
-        <w:rPr>
-          <w:rFonts w:ascii="Arial" w:eastAsia="Arial" w:hAnsi="Arial" w:cs="Arial"/>
-          <w:sz w:val="18"/>
-          <w:szCs w:val="18"/>
-        </w:rPr>
-        <w:t xml:space="preserve"> </w:t>
-      </w:r>
-      <w:proofErr w:type="spellStart"/>
-      <w:r>
-        <w:rPr>
-          <w:rFonts w:ascii="Arial" w:eastAsia="Arial" w:hAnsi="Arial" w:cs="Arial"/>
-          <w:sz w:val="18"/>
-          <w:szCs w:val="18"/>
-        </w:rPr>
-        <w:t>following</w:t>
-      </w:r>
-      <w:proofErr w:type="spellEnd"/>
-      <w:r>
-        <w:rPr>
-          <w:rFonts w:ascii="Arial" w:eastAsia="Arial" w:hAnsi="Arial" w:cs="Arial"/>
-          <w:sz w:val="18"/>
-          <w:szCs w:val="18"/>
-        </w:rPr>
-        <w:t xml:space="preserve"> </w:t>
+        <w:jc w:val="center"/>
+        <w:rPr>
+          <w:rFonts w:ascii="Arial" w:eastAsia="Arial" w:hAnsi="Arial" w:cs="Arial"/>
+          <w:b/>
+        </w:rPr>
+      </w:pPr>
+    </w:p>
+    <w:p>
+      <w:pPr>
+        <w:jc w:val="both"/>
+        <w:rPr>
+          <w:rFonts w:ascii="Arial" w:eastAsia="Arial" w:hAnsi="Arial" w:cs="Arial"/>
+          <w:sz w:val="18"/>
+          <w:szCs w:val="18"/>
+        </w:rPr>
+      </w:pPr>
+      <w:r>
+        <w:rPr>
+          <w:rFonts w:ascii="Arial" w:eastAsia="Arial" w:hAnsi="Arial" w:cs="Arial"/>
+          <w:sz w:val="18"/>
+          <w:szCs w:val="18"/>
+        </w:rPr>
+        <w:t xml:space="preserve">The following </w:t>
       </w:r>
       <w:proofErr w:type="spellStart"/>
       <w:r>
@@ -2184,43 +2495,25 @@
           <w:sz w:val="18"/>
           <w:szCs w:val="18"/>
         </w:rPr>
-        <w:t>el análisis del desempeño y la evaluación comparativa de las universidades han atraído un creciente interés de los investigadores, los encargados de formular políticas y los medios de comunicación (ihep2007). las clasificaciones universitarias son utilizadas para diferentes propósitos por</w:t>
-      </w:r>
-    </w:p>
-    <w:p>
-      <w:pPr>
-        <w:jc w:val="both"/>
-        <w:rPr>
-          <w:rFonts w:ascii="Arial" w:eastAsia="Arial" w:hAnsi="Arial" w:cs="Arial"/>
-          <w:sz w:val="18"/>
-          <w:szCs w:val="18"/>
-        </w:rPr>
-      </w:pPr>
-      <w:r>
-        <w:rPr>
-          <w:rFonts w:ascii="Arial" w:eastAsia="Arial" w:hAnsi="Arial" w:cs="Arial"/>
-          <w:sz w:val="18"/>
-          <w:szCs w:val="18"/>
-        </w:rPr>
-        <w:t>varios actores de la sociedad (</w:t>
-      </w:r>
-      <w:proofErr w:type="spellStart"/>
-      <w:r>
-        <w:rPr>
-          <w:rFonts w:ascii="Arial" w:eastAsia="Arial" w:hAnsi="Arial" w:cs="Arial"/>
-          <w:sz w:val="18"/>
-          <w:szCs w:val="18"/>
-        </w:rPr>
-        <w:t>dill</w:t>
-      </w:r>
-      <w:proofErr w:type="spellEnd"/>
-      <w:r>
-        <w:rPr>
-          <w:rFonts w:ascii="Arial" w:eastAsia="Arial" w:hAnsi="Arial" w:cs="Arial"/>
-          <w:sz w:val="18"/>
-          <w:szCs w:val="18"/>
-        </w:rPr>
-        <w:t xml:space="preserve"> y soo2005). los futuros estudiantes y sus familias son la audiencia más</w:t>
+        <w:t>el análisis del desempeño y la evaluación comparativa de las universidades han atraído un creciente interés de los investigadores, los encargados de formular políticas y los medios de comunicación. las clasificaciones universitarias son utilizadas para diferentes propósitos por</w:t>
+      </w:r>
+    </w:p>
+    <w:p>
+      <w:pPr>
+        <w:jc w:val="both"/>
+        <w:rPr>
+          <w:rFonts w:ascii="Arial" w:eastAsia="Arial" w:hAnsi="Arial" w:cs="Arial"/>
+          <w:sz w:val="18"/>
+          <w:szCs w:val="18"/>
+        </w:rPr>
+      </w:pPr>
+      <w:r>
+        <w:rPr>
+          <w:rFonts w:ascii="Arial" w:eastAsia="Arial" w:hAnsi="Arial" w:cs="Arial"/>
+          <w:sz w:val="18"/>
+          <w:szCs w:val="18"/>
+        </w:rPr>
+        <w:t>varios actores de la sociedad. los futuros estudiantes y sus familias son la audiencia más</w:t>
       </w:r>
     </w:p>
     <w:p>
@@ -2256,234 +2549,96 @@
           <w:sz w:val="18"/>
           <w:szCs w:val="18"/>
         </w:rPr>
-        <w:t>adecuada en términos de inversión de tiempo, perspectivas profesionales futuras y recursos financieros</w:t>
-      </w:r>
-    </w:p>
-    <w:p>
-      <w:pPr>
-        <w:jc w:val="both"/>
-        <w:rPr>
-          <w:rFonts w:ascii="Arial" w:eastAsia="Arial" w:hAnsi="Arial" w:cs="Arial"/>
-          <w:sz w:val="18"/>
-          <w:szCs w:val="18"/>
-        </w:rPr>
-      </w:pPr>
-      <w:r>
-        <w:rPr>
-          <w:rFonts w:ascii="Arial" w:eastAsia="Arial" w:hAnsi="Arial" w:cs="Arial"/>
-          <w:sz w:val="18"/>
-          <w:szCs w:val="18"/>
-        </w:rPr>
-        <w:t>(</w:t>
-      </w:r>
-      <w:proofErr w:type="spellStart"/>
-      <w:r>
-        <w:rPr>
-          <w:rFonts w:ascii="Arial" w:eastAsia="Arial" w:hAnsi="Arial" w:cs="Arial"/>
-          <w:sz w:val="18"/>
-          <w:szCs w:val="18"/>
-        </w:rPr>
-        <w:t>bowman</w:t>
-      </w:r>
-      <w:proofErr w:type="spellEnd"/>
-      <w:r>
-        <w:rPr>
-          <w:rFonts w:ascii="Arial" w:eastAsia="Arial" w:hAnsi="Arial" w:cs="Arial"/>
-          <w:sz w:val="18"/>
-          <w:szCs w:val="18"/>
-        </w:rPr>
-        <w:t xml:space="preserve"> y bastedo2009; </w:t>
-      </w:r>
-      <w:proofErr w:type="spellStart"/>
-      <w:r>
-        <w:rPr>
-          <w:rFonts w:ascii="Arial" w:eastAsia="Arial" w:hAnsi="Arial" w:cs="Arial"/>
-          <w:sz w:val="18"/>
-          <w:szCs w:val="18"/>
-        </w:rPr>
-        <w:t>griffith</w:t>
-      </w:r>
-      <w:proofErr w:type="spellEnd"/>
-      <w:r>
-        <w:rPr>
-          <w:rFonts w:ascii="Arial" w:eastAsia="Arial" w:hAnsi="Arial" w:cs="Arial"/>
-          <w:sz w:val="18"/>
-          <w:szCs w:val="18"/>
-        </w:rPr>
-        <w:t xml:space="preserve"> y rask2007). las clasificaciones brindan información importante,</w:t>
-      </w:r>
-    </w:p>
-    <w:p>
-      <w:pPr>
-        <w:jc w:val="both"/>
-        <w:rPr>
-          <w:rFonts w:ascii="Arial" w:eastAsia="Arial" w:hAnsi="Arial" w:cs="Arial"/>
-          <w:sz w:val="18"/>
-          <w:szCs w:val="18"/>
-        </w:rPr>
-      </w:pPr>
-      <w:r>
-        <w:rPr>
-          <w:rFonts w:ascii="Arial" w:eastAsia="Arial" w:hAnsi="Arial" w:cs="Arial"/>
-          <w:sz w:val="18"/>
-          <w:szCs w:val="18"/>
-        </w:rPr>
-        <w:t>especialmente para aquellos estudiantes que planean ir al extranjero para recibir educación superior.</w:t>
-      </w:r>
-    </w:p>
-    <w:p>
-      <w:pPr>
-        <w:jc w:val="both"/>
-        <w:rPr>
-          <w:rFonts w:ascii="Arial" w:eastAsia="Arial" w:hAnsi="Arial" w:cs="Arial"/>
-          <w:sz w:val="18"/>
-          <w:szCs w:val="18"/>
-        </w:rPr>
-      </w:pPr>
-      <w:r>
-        <w:rPr>
-          <w:rFonts w:ascii="Arial" w:eastAsia="Arial" w:hAnsi="Arial" w:cs="Arial"/>
-          <w:sz w:val="18"/>
-          <w:szCs w:val="18"/>
-        </w:rPr>
-        <w:t>además de esto, los administradores universitarios ven cada vez más las clasificaciones como un medio</w:t>
-      </w:r>
-    </w:p>
-    <w:p>
-      <w:pPr>
-        <w:jc w:val="both"/>
-        <w:rPr>
-          <w:rFonts w:ascii="Arial" w:eastAsia="Arial" w:hAnsi="Arial" w:cs="Arial"/>
-          <w:sz w:val="18"/>
-          <w:szCs w:val="18"/>
-        </w:rPr>
-      </w:pPr>
-      <w:r>
-        <w:rPr>
-          <w:rFonts w:ascii="Arial" w:eastAsia="Arial" w:hAnsi="Arial" w:cs="Arial"/>
-          <w:sz w:val="18"/>
-          <w:szCs w:val="18"/>
-        </w:rPr>
-        <w:t>para desarrollar estrategias para fomentar el crecimiento y desarrollo de sus instituciones (</w:t>
-      </w:r>
-      <w:proofErr w:type="spellStart"/>
-      <w:r>
-        <w:rPr>
-          <w:rFonts w:ascii="Arial" w:eastAsia="Arial" w:hAnsi="Arial" w:cs="Arial"/>
-          <w:sz w:val="18"/>
-          <w:szCs w:val="18"/>
-        </w:rPr>
-        <w:t>bastedo</w:t>
-      </w:r>
-      <w:proofErr w:type="spellEnd"/>
-      <w:r>
-        <w:rPr>
-          <w:rFonts w:ascii="Arial" w:eastAsia="Arial" w:hAnsi="Arial" w:cs="Arial"/>
-          <w:sz w:val="18"/>
-          <w:szCs w:val="18"/>
-        </w:rPr>
-        <w:t xml:space="preserve"> y</w:t>
-      </w:r>
-    </w:p>
-    <w:p>
-      <w:pPr>
-        <w:jc w:val="both"/>
-        <w:rPr>
-          <w:rFonts w:ascii="Arial" w:eastAsia="Arial" w:hAnsi="Arial" w:cs="Arial"/>
-          <w:sz w:val="18"/>
-          <w:szCs w:val="18"/>
-        </w:rPr>
-      </w:pPr>
-      <w:r>
-        <w:rPr>
-          <w:rFonts w:ascii="Arial" w:eastAsia="Arial" w:hAnsi="Arial" w:cs="Arial"/>
-          <w:sz w:val="18"/>
-          <w:szCs w:val="18"/>
-        </w:rPr>
-        <w:t>bowman2011; avellana2008). a nivel nacional, los formuladores de políticas pueden emplear la</w:t>
-      </w:r>
-    </w:p>
-    <w:p>
-      <w:pPr>
-        <w:jc w:val="both"/>
-        <w:rPr>
-          <w:rFonts w:ascii="Arial" w:eastAsia="Arial" w:hAnsi="Arial" w:cs="Arial"/>
-          <w:sz w:val="18"/>
-          <w:szCs w:val="18"/>
-        </w:rPr>
-      </w:pPr>
-      <w:r>
-        <w:rPr>
-          <w:rFonts w:ascii="Arial" w:eastAsia="Arial" w:hAnsi="Arial" w:cs="Arial"/>
-          <w:sz w:val="18"/>
-          <w:szCs w:val="18"/>
-        </w:rPr>
-        <w:t>información proporcionada por las clasificaciones para evaluar las tendencias en los sistemas de</w:t>
-      </w:r>
-    </w:p>
-    <w:p>
-      <w:pPr>
-        <w:jc w:val="both"/>
-        <w:rPr>
-          <w:rFonts w:ascii="Arial" w:eastAsia="Arial" w:hAnsi="Arial" w:cs="Arial"/>
-          <w:sz w:val="18"/>
-          <w:szCs w:val="18"/>
-        </w:rPr>
-      </w:pPr>
-      <w:r>
-        <w:rPr>
-          <w:rFonts w:ascii="Arial" w:eastAsia="Arial" w:hAnsi="Arial" w:cs="Arial"/>
-          <w:sz w:val="18"/>
-          <w:szCs w:val="18"/>
-        </w:rPr>
-        <w:t xml:space="preserve">educación superior en el mundo, así como en sus propios países (hazelkorn2007; </w:t>
-      </w:r>
-      <w:proofErr w:type="spellStart"/>
-      <w:r>
-        <w:rPr>
-          <w:rFonts w:ascii="Arial" w:eastAsia="Arial" w:hAnsi="Arial" w:cs="Arial"/>
-          <w:sz w:val="18"/>
-          <w:szCs w:val="18"/>
-        </w:rPr>
-        <w:t>salmi</w:t>
-      </w:r>
-      <w:proofErr w:type="spellEnd"/>
-      <w:r>
-        <w:rPr>
-          <w:rFonts w:ascii="Arial" w:eastAsia="Arial" w:hAnsi="Arial" w:cs="Arial"/>
-          <w:sz w:val="18"/>
-          <w:szCs w:val="18"/>
-        </w:rPr>
-        <w:t xml:space="preserve"> y saroyan2007;</w:t>
-      </w:r>
-    </w:p>
-    <w:p>
-      <w:pPr>
-        <w:jc w:val="both"/>
-        <w:rPr>
-          <w:rFonts w:ascii="Arial" w:eastAsia="Arial" w:hAnsi="Arial" w:cs="Arial"/>
-          <w:sz w:val="18"/>
-          <w:szCs w:val="18"/>
-        </w:rPr>
-      </w:pPr>
-      <w:r>
-        <w:rPr>
-          <w:rFonts w:ascii="Arial" w:eastAsia="Arial" w:hAnsi="Arial" w:cs="Arial"/>
-          <w:sz w:val="18"/>
-          <w:szCs w:val="18"/>
-        </w:rPr>
-        <w:t>patrocinador2009). finalmente, los medios de comunicación utilizan los rankings universitarios como un</w:t>
-      </w:r>
-    </w:p>
-    <w:p>
-      <w:pPr>
-        <w:jc w:val="both"/>
-        <w:rPr>
-          <w:rFonts w:ascii="Arial" w:eastAsia="Arial" w:hAnsi="Arial" w:cs="Arial"/>
-          <w:sz w:val="18"/>
-          <w:szCs w:val="18"/>
-        </w:rPr>
-      </w:pPr>
+        <w:t xml:space="preserve">adecuada en términos de inversión de tiempo, perspectivas profesionales futuras y recursos financieros. las clasificaciones brindan información </w:t>
+      </w:r>
+      <w:r>
+        <w:rPr>
+          <w:rFonts w:ascii="Arial" w:eastAsia="Arial" w:hAnsi="Arial" w:cs="Arial"/>
+          <w:sz w:val="18"/>
+          <w:szCs w:val="18"/>
+        </w:rPr>
+        <w:t>importante, especialmente</w:t>
+      </w:r>
+      <w:r>
+        <w:rPr>
+          <w:rFonts w:ascii="Arial" w:eastAsia="Arial" w:hAnsi="Arial" w:cs="Arial"/>
+          <w:sz w:val="18"/>
+          <w:szCs w:val="18"/>
+        </w:rPr>
+        <w:t xml:space="preserve"> para aquellos estudiantes que planean ir al extranjero para recibir educación </w:t>
+      </w:r>
+      <w:r>
+        <w:rPr>
+          <w:rFonts w:ascii="Arial" w:eastAsia="Arial" w:hAnsi="Arial" w:cs="Arial"/>
+          <w:sz w:val="18"/>
+          <w:szCs w:val="18"/>
+        </w:rPr>
+        <w:t>superior. Además</w:t>
+      </w:r>
+      <w:r>
+        <w:rPr>
+          <w:rFonts w:ascii="Arial" w:eastAsia="Arial" w:hAnsi="Arial" w:cs="Arial"/>
+          <w:sz w:val="18"/>
+          <w:szCs w:val="18"/>
+        </w:rPr>
+        <w:t xml:space="preserve"> de esto, los administradores universitarios ven cada vez más las clasificaciones como un medio</w:t>
+      </w:r>
+      <w:r>
+        <w:rPr>
+          <w:rFonts w:ascii="Arial" w:eastAsia="Arial" w:hAnsi="Arial" w:cs="Arial"/>
+          <w:sz w:val="18"/>
+          <w:szCs w:val="18"/>
+        </w:rPr>
+        <w:t xml:space="preserve"> </w:t>
+      </w:r>
+      <w:r>
+        <w:rPr>
+          <w:rFonts w:ascii="Arial" w:eastAsia="Arial" w:hAnsi="Arial" w:cs="Arial"/>
+          <w:sz w:val="18"/>
+          <w:szCs w:val="18"/>
+        </w:rPr>
+        <w:t>para desarrollar estrategias para fomentar el crecimiento y desarrollo de sus instituciones. a nivel nacional, los formuladores de políticas pueden emplear la</w:t>
+      </w:r>
+      <w:r>
+        <w:rPr>
+          <w:rFonts w:ascii="Arial" w:eastAsia="Arial" w:hAnsi="Arial" w:cs="Arial"/>
+          <w:sz w:val="18"/>
+          <w:szCs w:val="18"/>
+        </w:rPr>
+        <w:t xml:space="preserve"> </w:t>
+      </w:r>
+      <w:r>
+        <w:rPr>
+          <w:rFonts w:ascii="Arial" w:eastAsia="Arial" w:hAnsi="Arial" w:cs="Arial"/>
+          <w:sz w:val="18"/>
+          <w:szCs w:val="18"/>
+        </w:rPr>
+        <w:t xml:space="preserve">información proporcionada por las clasificaciones para evaluar las tendencias en los sistemas </w:t>
+      </w:r>
+      <w:r>
+        <w:rPr>
+          <w:rFonts w:ascii="Arial" w:eastAsia="Arial" w:hAnsi="Arial" w:cs="Arial"/>
+          <w:sz w:val="18"/>
+          <w:szCs w:val="18"/>
+        </w:rPr>
+        <w:t>de educación</w:t>
+      </w:r>
+      <w:r>
+        <w:rPr>
+          <w:rFonts w:ascii="Arial" w:eastAsia="Arial" w:hAnsi="Arial" w:cs="Arial"/>
+          <w:sz w:val="18"/>
+          <w:szCs w:val="18"/>
+        </w:rPr>
+        <w:t xml:space="preserve"> superior en el mundo, así como en sus propios países. finalmente, los medios de comunicación utilizan los rankings universitarios como un</w:t>
+      </w:r>
+      <w:r>
+        <w:rPr>
+          <w:rFonts w:ascii="Arial" w:eastAsia="Arial" w:hAnsi="Arial" w:cs="Arial"/>
+          <w:sz w:val="18"/>
+          <w:szCs w:val="18"/>
+        </w:rPr>
+        <w:t xml:space="preserve"> </w:t>
+      </w:r>
       <w:r>
         <w:rPr>
           <w:rFonts w:ascii="Arial" w:eastAsia="Arial" w:hAnsi="Arial" w:cs="Arial"/>
@@ -2492,16 +2647,14 @@
         </w:rPr>
         <w:t>medio para informar a la sociedad sobre el estado de las instituciones de educación superior en el país y</w:t>
       </w:r>
-    </w:p>
-    <w:p>
-      <w:pPr>
-        <w:jc w:val="both"/>
-        <w:rPr>
-          <w:rFonts w:ascii="Arial" w:eastAsia="Arial" w:hAnsi="Arial" w:cs="Arial"/>
-          <w:sz w:val="18"/>
-          <w:szCs w:val="18"/>
-        </w:rPr>
-      </w:pPr>
+      <w:r>
+        <w:rPr>
+          <w:rFonts w:ascii="Arial" w:eastAsia="Arial" w:hAnsi="Arial" w:cs="Arial"/>
+          <w:sz w:val="18"/>
+          <w:szCs w:val="18"/>
+        </w:rPr>
+        <w:t xml:space="preserve"> </w:t>
+      </w:r>
       <w:r>
         <w:rPr>
           <w:rFonts w:ascii="Arial" w:eastAsia="Arial" w:hAnsi="Arial" w:cs="Arial"/>
@@ -2510,23 +2663,95 @@
         </w:rPr>
         <w:t>en el mundo. las noticias sobre los resultados del ranking atraen el interés de una amplia variedad de</w:t>
       </w:r>
-    </w:p>
-    <w:p>
-      <w:pPr>
-        <w:jc w:val="both"/>
-        <w:rPr>
-          <w:rFonts w:ascii="Arial" w:eastAsia="Arial" w:hAnsi="Arial" w:cs="Arial"/>
-          <w:sz w:val="18"/>
-          <w:szCs w:val="18"/>
-        </w:rPr>
-      </w:pPr>
-      <w:r>
-        <w:rPr>
-          <w:rFonts w:ascii="Arial" w:eastAsia="Arial" w:hAnsi="Arial" w:cs="Arial"/>
-          <w:sz w:val="18"/>
-          <w:szCs w:val="18"/>
-        </w:rPr>
-        <w:t>lectores cada año.</w:t>
+      <w:r>
+        <w:rPr>
+          <w:rFonts w:ascii="Arial" w:eastAsia="Arial" w:hAnsi="Arial" w:cs="Arial"/>
+          <w:sz w:val="18"/>
+          <w:szCs w:val="18"/>
+        </w:rPr>
+        <w:t xml:space="preserve"> </w:t>
+      </w:r>
+      <w:r>
+        <w:rPr>
+          <w:rFonts w:ascii="Arial" w:eastAsia="Arial" w:hAnsi="Arial" w:cs="Arial"/>
+          <w:sz w:val="18"/>
+          <w:szCs w:val="18"/>
+        </w:rPr>
+        <w:t>lectores cada año</w:t>
+      </w:r>
+      <w:sdt>
+        <w:sdtPr>
+          <w:rPr>
+            <w:rFonts w:ascii="Arial" w:eastAsia="Arial" w:hAnsi="Arial" w:cs="Arial"/>
+            <w:sz w:val="18"/>
+            <w:szCs w:val="18"/>
+          </w:rPr>
+          <w:id w:val="986982658"/>
+          <w:citation/>
+        </w:sdtPr>
+        <w:sdtContent>
+          <w:r>
+            <w:rPr>
+              <w:rFonts w:ascii="Arial" w:eastAsia="Arial" w:hAnsi="Arial" w:cs="Arial"/>
+              <w:sz w:val="18"/>
+              <w:szCs w:val="18"/>
+            </w:rPr>
+            <w:fldChar w:fldCharType="begin"/>
+          </w:r>
+          <w:r>
+            <w:rPr>
+              <w:rFonts w:ascii="Arial" w:eastAsia="Arial" w:hAnsi="Arial" w:cs="Arial"/>
+              <w:sz w:val="18"/>
+              <w:szCs w:val="18"/>
+              <w:lang w:val="es-ES"/>
+            </w:rPr>
+            <w:instrText xml:space="preserve">CITATION MUR14 \l 3082 </w:instrText>
+          </w:r>
+          <w:r>
+            <w:rPr>
+              <w:rFonts w:ascii="Arial" w:eastAsia="Arial" w:hAnsi="Arial" w:cs="Arial"/>
+              <w:sz w:val="18"/>
+              <w:szCs w:val="18"/>
+            </w:rPr>
+            <w:fldChar w:fldCharType="separate"/>
+          </w:r>
+          <w:r>
+            <w:rPr>
+              <w:rFonts w:ascii="Arial" w:eastAsia="Arial" w:hAnsi="Arial" w:cs="Arial"/>
+              <w:noProof/>
+              <w:sz w:val="18"/>
+              <w:szCs w:val="18"/>
+              <w:lang w:val="es-ES"/>
+            </w:rPr>
+            <w:t xml:space="preserve"> </w:t>
+          </w:r>
+          <w:r>
+            <w:rPr>
+              <w:rFonts w:ascii="Arial" w:eastAsia="Arial" w:hAnsi="Arial" w:cs="Arial"/>
+              <w:noProof/>
+              <w:sz w:val="18"/>
+              <w:szCs w:val="18"/>
+              <w:lang w:val="es-ES"/>
+            </w:rPr>
+            <w:t>[1]</w:t>
+          </w:r>
+          <w:r>
+            <w:rPr>
+              <w:rFonts w:ascii="Arial" w:eastAsia="Arial" w:hAnsi="Arial" w:cs="Arial"/>
+              <w:sz w:val="18"/>
+              <w:szCs w:val="18"/>
+            </w:rPr>
+            <w:fldChar w:fldCharType="end"/>
+          </w:r>
+        </w:sdtContent>
+      </w:sdt>
+      <w:r>
+        <w:rPr>
+          <w:rFonts w:ascii="Arial" w:eastAsia="Arial" w:hAnsi="Arial" w:cs="Arial"/>
+          <w:sz w:val="18"/>
+          <w:szCs w:val="18"/>
+        </w:rPr>
+        <w:t>.</w:t>
       </w:r>
     </w:p>
     <w:p>
@@ -2557,11 +2782,98 @@
           <w:b/>
         </w:rPr>
       </w:pPr>
-      <w:r>
+    </w:p>
+    <w:p>
+      <w:pPr>
+        <w:jc w:val="center"/>
         <w:rPr>
           <w:rFonts w:ascii="Arial" w:eastAsia="Arial" w:hAnsi="Arial" w:cs="Arial"/>
           <w:b/>
         </w:rPr>
+      </w:pPr>
+    </w:p>
+    <w:p>
+      <w:pPr>
+        <w:jc w:val="center"/>
+        <w:rPr>
+          <w:rFonts w:ascii="Arial" w:eastAsia="Arial" w:hAnsi="Arial" w:cs="Arial"/>
+          <w:b/>
+        </w:rPr>
+      </w:pPr>
+    </w:p>
+    <w:p>
+      <w:pPr>
+        <w:jc w:val="center"/>
+        <w:rPr>
+          <w:rFonts w:ascii="Arial" w:eastAsia="Arial" w:hAnsi="Arial" w:cs="Arial"/>
+          <w:b/>
+          <w:sz w:val="22"/>
+          <w:szCs w:val="22"/>
+        </w:rPr>
+      </w:pPr>
+    </w:p>
+    <w:p>
+      <w:pPr>
+        <w:jc w:val="center"/>
+        <w:rPr>
+          <w:rFonts w:ascii="Arial" w:eastAsia="Arial" w:hAnsi="Arial" w:cs="Arial"/>
+          <w:b/>
+          <w:sz w:val="22"/>
+          <w:szCs w:val="22"/>
+        </w:rPr>
+      </w:pPr>
+    </w:p>
+    <w:p>
+      <w:pPr>
+        <w:jc w:val="center"/>
+        <w:rPr>
+          <w:rFonts w:ascii="Arial" w:eastAsia="Arial" w:hAnsi="Arial" w:cs="Arial"/>
+          <w:b/>
+          <w:sz w:val="22"/>
+          <w:szCs w:val="22"/>
+        </w:rPr>
+      </w:pPr>
+    </w:p>
+    <w:p>
+      <w:pPr>
+        <w:jc w:val="center"/>
+        <w:rPr>
+          <w:rFonts w:ascii="Arial" w:eastAsia="Arial" w:hAnsi="Arial" w:cs="Arial"/>
+          <w:b/>
+          <w:sz w:val="22"/>
+          <w:szCs w:val="22"/>
+        </w:rPr>
+      </w:pPr>
+    </w:p>
+    <w:p>
+      <w:pPr>
+        <w:jc w:val="center"/>
+        <w:rPr>
+          <w:rFonts w:ascii="Arial" w:eastAsia="Arial" w:hAnsi="Arial" w:cs="Arial"/>
+          <w:b/>
+          <w:sz w:val="22"/>
+          <w:szCs w:val="22"/>
+        </w:rPr>
+      </w:pPr>
+    </w:p>
+    <w:p>
+      <w:pPr>
+        <w:jc w:val="center"/>
+        <w:rPr>
+          <w:rFonts w:ascii="Arial" w:eastAsia="Arial" w:hAnsi="Arial" w:cs="Arial"/>
+          <w:b/>
+          <w:sz w:val="22"/>
+          <w:szCs w:val="22"/>
+        </w:rPr>
+      </w:pPr>
+      <w:r>
+        <w:rPr>
+          <w:rFonts w:ascii="Arial" w:eastAsia="Arial" w:hAnsi="Arial" w:cs="Arial"/>
+          <w:b/>
+          <w:sz w:val="22"/>
+          <w:szCs w:val="22"/>
+        </w:rPr>
+        <w:lastRenderedPageBreak/>
         <w:t>CARACTERÍSTICAS GENERALES</w:t>
       </w:r>
     </w:p>
@@ -2581,18 +2893,32 @@
         <w:jc w:val="both"/>
         <w:rPr>
           <w:rFonts w:ascii="Arial" w:eastAsia="Arial" w:hAnsi="Arial" w:cs="Arial"/>
-          <w:sz w:val="18"/>
-          <w:szCs w:val="18"/>
-        </w:rPr>
-      </w:pPr>
-      <w:r>
-        <w:rPr>
-          <w:rFonts w:ascii="Arial" w:eastAsia="Arial" w:hAnsi="Arial" w:cs="Arial"/>
-          <w:sz w:val="18"/>
-          <w:szCs w:val="18"/>
-        </w:rPr>
-        <w:t xml:space="preserve">MATERIAL Y MÉTODOS. </w:t>
-      </w:r>
+          <w:b/>
+          <w:bCs/>
+          <w:sz w:val="18"/>
+          <w:szCs w:val="18"/>
+        </w:rPr>
+      </w:pPr>
+      <w:r>
+        <w:rPr>
+          <w:rFonts w:ascii="Arial" w:eastAsia="Arial" w:hAnsi="Arial" w:cs="Arial"/>
+          <w:b/>
+          <w:bCs/>
+          <w:sz w:val="18"/>
+          <w:szCs w:val="18"/>
+        </w:rPr>
+        <w:t xml:space="preserve">MATERIAL Y MÉTODOS </w:t>
+      </w:r>
+    </w:p>
+    <w:p>
+      <w:pPr>
+        <w:jc w:val="both"/>
+        <w:rPr>
+          <w:rFonts w:ascii="Arial" w:eastAsia="Arial" w:hAnsi="Arial" w:cs="Arial"/>
+          <w:sz w:val="18"/>
+          <w:szCs w:val="18"/>
+        </w:rPr>
+      </w:pPr>
     </w:p>
     <w:p>
       <w:pPr>
@@ -2611,95 +2937,39 @@
         </w:rPr>
         <w:t xml:space="preserve">El siguiente material a Utilizar será descargado de la siguiente </w:t>
       </w:r>
-      <w:proofErr w:type="spellStart"/>
-      <w:r>
-        <w:rPr>
-          <w:rFonts w:ascii="Arial" w:eastAsia="Arial" w:hAnsi="Arial" w:cs="Arial"/>
-          <w:sz w:val="18"/>
-          <w:szCs w:val="18"/>
-        </w:rPr>
-        <w:t>pagina</w:t>
-      </w:r>
-      <w:proofErr w:type="spellEnd"/>
-      <w:r>
-        <w:rPr>
-          <w:rFonts w:ascii="Arial" w:eastAsia="Arial" w:hAnsi="Arial" w:cs="Arial"/>
-          <w:sz w:val="18"/>
-          <w:szCs w:val="18"/>
-        </w:rPr>
-        <w:t xml:space="preserve"> https://www.kaggle.com/ titulado (QS </w:t>
-      </w:r>
-      <w:proofErr w:type="spellStart"/>
-      <w:r>
-        <w:rPr>
-          <w:rFonts w:ascii="Arial" w:eastAsia="Arial" w:hAnsi="Arial" w:cs="Arial"/>
-          <w:sz w:val="18"/>
-          <w:szCs w:val="18"/>
-        </w:rPr>
-        <w:t>World</w:t>
-      </w:r>
-      <w:proofErr w:type="spellEnd"/>
-      <w:r>
-        <w:rPr>
-          <w:rFonts w:ascii="Arial" w:eastAsia="Arial" w:hAnsi="Arial" w:cs="Arial"/>
-          <w:sz w:val="18"/>
-          <w:szCs w:val="18"/>
-        </w:rPr>
-        <w:t xml:space="preserve"> </w:t>
-      </w:r>
-      <w:proofErr w:type="spellStart"/>
-      <w:r>
-        <w:rPr>
-          <w:rFonts w:ascii="Arial" w:eastAsia="Arial" w:hAnsi="Arial" w:cs="Arial"/>
-          <w:sz w:val="18"/>
-          <w:szCs w:val="18"/>
-        </w:rPr>
-        <w:t>University</w:t>
-      </w:r>
-      <w:proofErr w:type="spellEnd"/>
-      <w:r>
-        <w:rPr>
-          <w:rFonts w:ascii="Arial" w:eastAsia="Arial" w:hAnsi="Arial" w:cs="Arial"/>
-          <w:sz w:val="18"/>
-          <w:szCs w:val="18"/>
-        </w:rPr>
-        <w:t xml:space="preserve"> Rankings 2017 - 2022) </w:t>
-      </w:r>
-    </w:p>
-    <w:p>
-      <w:pPr>
-        <w:jc w:val="both"/>
-        <w:rPr>
-          <w:rFonts w:ascii="Arial" w:eastAsia="Arial" w:hAnsi="Arial" w:cs="Arial"/>
-          <w:sz w:val="18"/>
-          <w:szCs w:val="18"/>
-        </w:rPr>
-      </w:pPr>
-      <w:r>
-        <w:rPr>
-          <w:rFonts w:ascii="Arial" w:eastAsia="Arial" w:hAnsi="Arial" w:cs="Arial"/>
-          <w:sz w:val="18"/>
-          <w:szCs w:val="18"/>
-        </w:rPr>
-        <w:t xml:space="preserve">es una publicación anual de rankings universitarios globales de </w:t>
-      </w:r>
-      <w:proofErr w:type="spellStart"/>
-      <w:r>
-        <w:rPr>
-          <w:rFonts w:ascii="Arial" w:eastAsia="Arial" w:hAnsi="Arial" w:cs="Arial"/>
-          <w:sz w:val="18"/>
-          <w:szCs w:val="18"/>
-        </w:rPr>
-        <w:t>Quacquarelli</w:t>
-      </w:r>
-      <w:proofErr w:type="spellEnd"/>
-      <w:r>
-        <w:rPr>
-          <w:rFonts w:ascii="Arial" w:eastAsia="Arial" w:hAnsi="Arial" w:cs="Arial"/>
-          <w:sz w:val="18"/>
-          <w:szCs w:val="18"/>
-        </w:rPr>
-        <w:t xml:space="preserve"> Symonds. El ranking QS recibe la aprobación del International Ranking Expert </w:t>
+      <w:r>
+        <w:rPr>
+          <w:rFonts w:ascii="Arial" w:eastAsia="Arial" w:hAnsi="Arial" w:cs="Arial"/>
+          <w:sz w:val="18"/>
+          <w:szCs w:val="18"/>
+        </w:rPr>
+        <w:t>página</w:t>
+      </w:r>
+      <w:r>
+        <w:rPr>
+          <w:rFonts w:ascii="Arial" w:eastAsia="Arial" w:hAnsi="Arial" w:cs="Arial"/>
+          <w:sz w:val="18"/>
+          <w:szCs w:val="18"/>
+        </w:rPr>
+        <w:t xml:space="preserve"> https://www.kaggle.com/ titulado (QS World University Rankings 2017 - 2022) </w:t>
+      </w:r>
+    </w:p>
+    <w:p>
+      <w:pPr>
+        <w:jc w:val="both"/>
+        <w:rPr>
+          <w:rFonts w:ascii="Arial" w:eastAsia="Arial" w:hAnsi="Arial" w:cs="Arial"/>
+          <w:sz w:val="18"/>
+          <w:szCs w:val="18"/>
+        </w:rPr>
+      </w:pPr>
+      <w:r>
+        <w:rPr>
+          <w:rFonts w:ascii="Arial" w:eastAsia="Arial" w:hAnsi="Arial" w:cs="Arial"/>
+          <w:sz w:val="18"/>
+          <w:szCs w:val="18"/>
+        </w:rPr>
+        <w:t xml:space="preserve">es una publicación anual de rankings universitarios globales de Quacquarelli Symonds. El ranking QS recibe la aprobación del International Ranking Expert </w:t>
       </w:r>
       <w:proofErr w:type="spellStart"/>
       <w:r>
@@ -2735,27 +3005,7 @@
           <w:sz w:val="18"/>
           <w:szCs w:val="18"/>
         </w:rPr>
-        <w:t xml:space="preserve">Conceptos Para dar solución al problema identificado es necesario conocer el concepto de Inteligencia </w:t>
-      </w:r>
-      <w:proofErr w:type="spellStart"/>
-      <w:proofErr w:type="gramStart"/>
-      <w:r>
-        <w:rPr>
-          <w:rFonts w:ascii="Arial" w:eastAsia="Arial" w:hAnsi="Arial" w:cs="Arial"/>
-          <w:sz w:val="18"/>
-          <w:szCs w:val="18"/>
-        </w:rPr>
-        <w:t>Artificial,google</w:t>
-      </w:r>
-      <w:proofErr w:type="spellEnd"/>
-      <w:proofErr w:type="gramEnd"/>
-      <w:r>
-        <w:rPr>
-          <w:rFonts w:ascii="Arial" w:eastAsia="Arial" w:hAnsi="Arial" w:cs="Arial"/>
-          <w:sz w:val="18"/>
-          <w:szCs w:val="18"/>
-        </w:rPr>
-        <w:t xml:space="preserve"> </w:t>
+        <w:t xml:space="preserve">Conceptos Para dar solución al problema identificado es necesario conocer el concepto de Inteligencia Artificial,google </w:t>
       </w:r>
       <w:proofErr w:type="spellStart"/>
       <w:r>
@@ -3003,6 +3253,14 @@
         </w:rPr>
         <w:t>”</w:t>
       </w:r>
+      <w:r>
+        <w:rPr>
+          <w:rFonts w:ascii="Arial" w:eastAsia="Arial" w:hAnsi="Arial" w:cs="Arial"/>
+          <w:sz w:val="18"/>
+          <w:szCs w:val="18"/>
+        </w:rPr>
+        <w:t>.</w:t>
+      </w:r>
     </w:p>
     <w:p>
       <w:pPr>
@@ -3055,135 +3313,984 @@
           <w:sz w:val="18"/>
           <w:szCs w:val="18"/>
         </w:rPr>
-        <w:t xml:space="preserve">. Debido a que contiene una </w:t>
-      </w:r>
-      <w:r>
-        <w:rPr>
-          <w:rFonts w:ascii="Arial" w:eastAsia="Arial" w:hAnsi="Arial" w:cs="Arial"/>
-          <w:sz w:val="18"/>
-          <w:szCs w:val="18"/>
+        <w:t xml:space="preserve">. Debido a que contiene una gran colección de funciones que permite realizar cálculos matemáticos complejos sobre </w:t>
+      </w:r>
+      <w:proofErr w:type="spellStart"/>
+      <w:r>
+        <w:rPr>
+          <w:rFonts w:ascii="Arial" w:eastAsia="Arial" w:hAnsi="Arial" w:cs="Arial"/>
+          <w:sz w:val="18"/>
+          <w:szCs w:val="18"/>
+        </w:rPr>
+        <w:t>arrays</w:t>
+      </w:r>
+      <w:proofErr w:type="spellEnd"/>
+      <w:r>
+        <w:rPr>
+          <w:rFonts w:ascii="Arial" w:eastAsia="Arial" w:hAnsi="Arial" w:cs="Arial"/>
+          <w:sz w:val="18"/>
+          <w:szCs w:val="18"/>
+        </w:rPr>
+        <w:t xml:space="preserve"> multidimensionales.  </w:t>
+      </w:r>
+    </w:p>
+    <w:p>
+      <w:pPr>
+        <w:jc w:val="both"/>
+        <w:rPr>
+          <w:rFonts w:ascii="Arial" w:eastAsia="Arial" w:hAnsi="Arial" w:cs="Arial"/>
+          <w:sz w:val="18"/>
+          <w:szCs w:val="18"/>
+        </w:rPr>
+      </w:pPr>
+      <w:r>
+        <w:rPr>
+          <w:rFonts w:ascii="Arial" w:eastAsia="Arial" w:hAnsi="Arial" w:cs="Arial"/>
+          <w:sz w:val="18"/>
+          <w:szCs w:val="18"/>
+        </w:rPr>
+        <w:t xml:space="preserve">● </w:t>
+      </w:r>
+      <w:proofErr w:type="spellStart"/>
+      <w:r>
+        <w:rPr>
+          <w:rFonts w:ascii="Arial" w:eastAsia="Arial" w:hAnsi="Arial" w:cs="Arial"/>
+          <w:sz w:val="18"/>
+          <w:szCs w:val="18"/>
+        </w:rPr>
+        <w:t>Matplotlib</w:t>
+      </w:r>
+      <w:proofErr w:type="spellEnd"/>
+      <w:r>
+        <w:rPr>
+          <w:rFonts w:ascii="Arial" w:eastAsia="Arial" w:hAnsi="Arial" w:cs="Arial"/>
+          <w:sz w:val="18"/>
+          <w:szCs w:val="18"/>
+        </w:rPr>
+        <w:t xml:space="preserve">: Esta librería es importante en las tareas de visualización y entre sus cualidades destacan que es open </w:t>
+      </w:r>
+      <w:proofErr w:type="spellStart"/>
+      <w:r>
+        <w:rPr>
+          <w:rFonts w:ascii="Arial" w:eastAsia="Arial" w:hAnsi="Arial" w:cs="Arial"/>
+          <w:sz w:val="18"/>
+          <w:szCs w:val="18"/>
+        </w:rPr>
+        <w:t>source</w:t>
+      </w:r>
+      <w:proofErr w:type="spellEnd"/>
+      <w:r>
+        <w:rPr>
+          <w:rFonts w:ascii="Arial" w:eastAsia="Arial" w:hAnsi="Arial" w:cs="Arial"/>
+          <w:sz w:val="18"/>
+          <w:szCs w:val="18"/>
+        </w:rPr>
+        <w:t xml:space="preserve"> y trabaja a bajo nivel</w:t>
+      </w:r>
+      <w:sdt>
+        <w:sdtPr>
+          <w:rPr>
+            <w:rFonts w:ascii="Arial" w:eastAsia="Arial" w:hAnsi="Arial" w:cs="Arial"/>
+            <w:sz w:val="18"/>
+            <w:szCs w:val="18"/>
+          </w:rPr>
+          <w:id w:val="-1321259473"/>
+          <w:citation/>
+        </w:sdtPr>
+        <w:sdtContent>
+          <w:r>
+            <w:rPr>
+              <w:rFonts w:ascii="Arial" w:eastAsia="Arial" w:hAnsi="Arial" w:cs="Arial"/>
+              <w:sz w:val="18"/>
+              <w:szCs w:val="18"/>
+            </w:rPr>
+            <w:fldChar w:fldCharType="begin"/>
+          </w:r>
+          <w:r>
+            <w:rPr>
+              <w:rFonts w:ascii="Arial" w:eastAsia="Arial" w:hAnsi="Arial" w:cs="Arial"/>
+              <w:sz w:val="18"/>
+              <w:szCs w:val="18"/>
+              <w:lang w:val="es-ES"/>
+            </w:rPr>
+            <w:instrText xml:space="preserve"> CITATION May21 \l 3082 </w:instrText>
+          </w:r>
+          <w:r>
+            <w:rPr>
+              <w:rFonts w:ascii="Arial" w:eastAsia="Arial" w:hAnsi="Arial" w:cs="Arial"/>
+              <w:sz w:val="18"/>
+              <w:szCs w:val="18"/>
+            </w:rPr>
+            <w:fldChar w:fldCharType="separate"/>
+          </w:r>
+          <w:r>
+            <w:rPr>
+              <w:rFonts w:ascii="Arial" w:eastAsia="Arial" w:hAnsi="Arial" w:cs="Arial"/>
+              <w:noProof/>
+              <w:sz w:val="18"/>
+              <w:szCs w:val="18"/>
+              <w:lang w:val="es-ES"/>
+            </w:rPr>
+            <w:t xml:space="preserve"> </w:t>
+          </w:r>
+          <w:r>
+            <w:rPr>
+              <w:rFonts w:ascii="Arial" w:eastAsia="Arial" w:hAnsi="Arial" w:cs="Arial"/>
+              <w:noProof/>
+              <w:sz w:val="18"/>
+              <w:szCs w:val="18"/>
+              <w:lang w:val="es-ES"/>
+            </w:rPr>
+            <w:t>[2]</w:t>
+          </w:r>
+          <w:r>
+            <w:rPr>
+              <w:rFonts w:ascii="Arial" w:eastAsia="Arial" w:hAnsi="Arial" w:cs="Arial"/>
+              <w:sz w:val="18"/>
+              <w:szCs w:val="18"/>
+            </w:rPr>
+            <w:fldChar w:fldCharType="end"/>
+          </w:r>
+        </w:sdtContent>
+      </w:sdt>
+      <w:r>
+        <w:rPr>
+          <w:rFonts w:ascii="Arial" w:eastAsia="Arial" w:hAnsi="Arial" w:cs="Arial"/>
+          <w:sz w:val="18"/>
+          <w:szCs w:val="18"/>
+        </w:rPr>
+        <w:t>.</w:t>
+      </w:r>
+    </w:p>
+    <w:p>
+      <w:pPr>
+        <w:jc w:val="both"/>
+        <w:rPr>
+          <w:rFonts w:ascii="Arial" w:eastAsia="Arial" w:hAnsi="Arial" w:cs="Arial"/>
+          <w:sz w:val="18"/>
+          <w:szCs w:val="18"/>
+        </w:rPr>
+      </w:pPr>
+    </w:p>
+    <w:p>
+      <w:pPr>
+        <w:jc w:val="both"/>
+        <w:rPr>
+          <w:rFonts w:ascii="Arial" w:eastAsia="Arial" w:hAnsi="Arial" w:cs="Arial"/>
+          <w:sz w:val="18"/>
+          <w:szCs w:val="18"/>
+        </w:rPr>
+      </w:pPr>
+      <w:r>
+        <w:rPr>
+          <w:rFonts w:ascii="Arial" w:eastAsia="Arial" w:hAnsi="Arial" w:cs="Arial"/>
+          <w:sz w:val="18"/>
+          <w:szCs w:val="18"/>
+        </w:rPr>
+        <w:t>.</w:t>
+      </w:r>
+    </w:p>
+    <w:p>
+      <w:pPr>
+        <w:pStyle w:val="Ttulo2"/>
+        <w:rPr>
+          <w:rFonts w:ascii="Arial" w:hAnsi="Arial" w:cs="Arial"/>
+          <w:sz w:val="22"/>
+          <w:szCs w:val="22"/>
+        </w:rPr>
+      </w:pPr>
+      <w:r>
+        <w:rPr>
+          <w:rFonts w:ascii="Arial" w:hAnsi="Arial" w:cs="Arial"/>
+          <w:sz w:val="22"/>
+          <w:szCs w:val="22"/>
+        </w:rPr>
+        <w:t>GRÁFICOS, FOTOGRAFÍAS Y TABLAS</w:t>
+      </w:r>
+    </w:p>
+    <w:p>
+      <w:pPr>
+        <w:jc w:val="both"/>
+        <w:rPr>
+          <w:rFonts w:ascii="Arial" w:eastAsia="Arial" w:hAnsi="Arial" w:cs="Arial"/>
+          <w:sz w:val="18"/>
+          <w:szCs w:val="18"/>
+        </w:rPr>
+      </w:pPr>
+    </w:p>
+    <w:p>
+      <w:pPr>
+        <w:keepNext/>
+        <w:jc w:val="both"/>
+      </w:pPr>
+      <w:r>
+        <w:rPr>
+          <w:rFonts w:ascii="Arial" w:eastAsia="Arial" w:hAnsi="Arial" w:cs="Arial"/>
+          <w:sz w:val="18"/>
+          <w:szCs w:val="18"/>
+        </w:rPr>
+        <w:tab/>
+      </w:r>
+      <w:r>
+        <w:rPr>
+          <w:rFonts w:ascii="Arial" w:hAnsi="Arial" w:cs="Arial"/>
+          <w:noProof/>
+          <w:color w:val="000000"/>
+          <w:sz w:val="18"/>
+          <w:szCs w:val="18"/>
+          <w:bdr w:val="none" w:sz="0" w:space="0" w:color="auto" w:frame="1"/>
+        </w:rPr>
+        <w:drawing>
+          <wp:inline distT="0" distB="0" distL="0" distR="0" wp14:anchorId="58BE606D" wp14:editId="197D42EA">
+            <wp:extent cx="2686685" cy="1205510"/>
+            <wp:effectExtent l="0" t="0" r="0" b="0"/>
+            <wp:docPr id="4" name="Imagen 4"/>
+            <wp:cNvGraphicFramePr>
+              <a:graphicFrameLocks xmlns:a="http://schemas.openxmlformats.org/drawingml/2006/main" noChangeAspect="1"/>
+            </wp:cNvGraphicFramePr>
+            <a:graphic xmlns:a="http://schemas.openxmlformats.org/drawingml/2006/main">
+              <a:graphicData uri="http://schemas.openxmlformats.org/drawingml/2006/picture">
+                <pic:pic xmlns:pic="http://schemas.openxmlformats.org/drawingml/2006/picture">
+                  <pic:nvPicPr>
+                    <pic:cNvPr id="0" name="Picture 4"/>
+                    <pic:cNvPicPr>
+                      <a:picLocks noChangeAspect="1" noChangeArrowheads="1"/>
+                    </pic:cNvPicPr>
+                  </pic:nvPicPr>
+                  <pic:blipFill rotWithShape="1">
+                    <a:blip r:embed="rId10" cstate="print">
+                      <a:extLst>
+                        <a:ext uri="{28A0092B-C50C-407E-A947-70E740481C1C}">
+                          <a14:useLocalDpi xmlns:a14="http://schemas.microsoft.com/office/drawing/2010/main" val="0"/>
+                        </a:ext>
+                      </a:extLst>
+                    </a:blip>
+                    <a:srcRect t="3645" b="12532"/>
+                    <a:stretch/>
+                  </pic:blipFill>
+                  <pic:spPr bwMode="auto">
+                    <a:xfrm>
+                      <a:off x="0" y="0"/>
+                      <a:ext cx="2717076" cy="1219146"/>
+                    </a:xfrm>
+                    <a:prstGeom prst="rect">
+                      <a:avLst/>
+                    </a:prstGeom>
+                    <a:noFill/>
+                    <a:ln>
+                      <a:noFill/>
+                    </a:ln>
+                    <a:extLst>
+                      <a:ext uri="{53640926-AAD7-44D8-BBD7-CCE9431645EC}">
+                        <a14:shadowObscured xmlns:a14="http://schemas.microsoft.com/office/drawing/2010/main"/>
+                      </a:ext>
+                    </a:extLst>
+                  </pic:spPr>
+                </pic:pic>
+              </a:graphicData>
+            </a:graphic>
+          </wp:inline>
+        </w:drawing>
+      </w:r>
+    </w:p>
+    <w:p>
+      <w:pPr>
+        <w:pStyle w:val="Descripcin"/>
+        <w:jc w:val="both"/>
+        <w:rPr>
+          <w:color w:val="000000" w:themeColor="text1"/>
+        </w:rPr>
+      </w:pPr>
+      <w:r>
+        <w:rPr>
+          <w:noProof/>
+          <w:color w:val="000000" w:themeColor="text1"/>
+        </w:rPr>
+        <w:t>Figura 1. Puntaje del Top 20 de las instituciones latinoamericanas en el Ranking THE Mundial 2020</w:t>
+      </w:r>
+    </w:p>
+    <w:p>
+      <w:pPr>
+        <w:keepNext/>
+        <w:jc w:val="both"/>
+      </w:pPr>
+      <w:r>
+        <w:rPr>
+          <w:rFonts w:ascii="Arial" w:hAnsi="Arial" w:cs="Arial"/>
+          <w:noProof/>
+          <w:color w:val="000000"/>
+          <w:sz w:val="18"/>
+          <w:szCs w:val="18"/>
+          <w:bdr w:val="none" w:sz="0" w:space="0" w:color="auto" w:frame="1"/>
+        </w:rPr>
+        <w:drawing>
+          <wp:inline distT="0" distB="0" distL="0" distR="0" wp14:anchorId="2C786E27" wp14:editId="7F7B421C">
+            <wp:extent cx="2830830" cy="1572260"/>
+            <wp:effectExtent l="0" t="0" r="7620" b="8890"/>
+            <wp:docPr id="1" name="Imagen 1"/>
+            <wp:cNvGraphicFramePr>
+              <a:graphicFrameLocks xmlns:a="http://schemas.openxmlformats.org/drawingml/2006/main" noChangeAspect="1"/>
+            </wp:cNvGraphicFramePr>
+            <a:graphic xmlns:a="http://schemas.openxmlformats.org/drawingml/2006/main">
+              <a:graphicData uri="http://schemas.openxmlformats.org/drawingml/2006/picture">
+                <pic:pic xmlns:pic="http://schemas.openxmlformats.org/drawingml/2006/picture">
+                  <pic:nvPicPr>
+                    <pic:cNvPr id="0" name="Picture 1"/>
+                    <pic:cNvPicPr>
+                      <a:picLocks noChangeAspect="1" noChangeArrowheads="1"/>
+                    </pic:cNvPicPr>
+                  </pic:nvPicPr>
+                  <pic:blipFill>
+                    <a:blip r:embed="rId11">
+                      <a:extLst>
+                        <a:ext uri="{28A0092B-C50C-407E-A947-70E740481C1C}">
+                          <a14:useLocalDpi xmlns:a14="http://schemas.microsoft.com/office/drawing/2010/main" val="0"/>
+                        </a:ext>
+                      </a:extLst>
+                    </a:blip>
+                    <a:srcRect/>
+                    <a:stretch>
+                      <a:fillRect/>
+                    </a:stretch>
+                  </pic:blipFill>
+                  <pic:spPr bwMode="auto">
+                    <a:xfrm>
+                      <a:off x="0" y="0"/>
+                      <a:ext cx="2830830" cy="1572260"/>
+                    </a:xfrm>
+                    <a:prstGeom prst="rect">
+                      <a:avLst/>
+                    </a:prstGeom>
+                    <a:noFill/>
+                    <a:ln>
+                      <a:noFill/>
+                    </a:ln>
+                  </pic:spPr>
+                </pic:pic>
+              </a:graphicData>
+            </a:graphic>
+          </wp:inline>
+        </w:drawing>
+      </w:r>
+    </w:p>
+    <w:p>
+      <w:pPr>
+        <w:pStyle w:val="Descripcin"/>
+        <w:jc w:val="both"/>
+        <w:rPr>
+          <w:noProof/>
+          <w:color w:val="000000" w:themeColor="text1"/>
+        </w:rPr>
+      </w:pPr>
+      <w:r>
+        <w:rPr>
+          <w:noProof/>
+          <w:color w:val="000000" w:themeColor="text1"/>
+        </w:rPr>
+        <w:t>F</w:t>
+      </w:r>
+      <w:r>
+        <w:rPr>
+          <w:noProof/>
+          <w:color w:val="000000" w:themeColor="text1"/>
+        </w:rPr>
+        <w:t>igura</w:t>
+      </w:r>
+      <w:r>
+        <w:rPr>
+          <w:noProof/>
+          <w:color w:val="000000" w:themeColor="text1"/>
+        </w:rPr>
+        <w:t xml:space="preserve"> 2.Una comparativa entre sistema de clasificación nacional o globales tomando en cuenta 3 sectores .</w:t>
+      </w:r>
+    </w:p>
+    <w:p>
+      <w:pPr>
+        <w:keepNext/>
+        <w:jc w:val="both"/>
+      </w:pPr>
+      <w:r>
+        <w:rPr>
+          <w:rFonts w:ascii="Arial" w:hAnsi="Arial" w:cs="Arial"/>
+          <w:noProof/>
+          <w:color w:val="000000"/>
+          <w:sz w:val="18"/>
+          <w:szCs w:val="18"/>
+          <w:bdr w:val="none" w:sz="0" w:space="0" w:color="auto" w:frame="1"/>
+        </w:rPr>
+        <w:drawing>
+          <wp:inline distT="0" distB="0" distL="0" distR="0" wp14:anchorId="189477DE" wp14:editId="355DED2C">
+            <wp:extent cx="2737485" cy="1823008"/>
+            <wp:effectExtent l="0" t="0" r="5715" b="6350"/>
+            <wp:docPr id="3" name="Imagen 3"/>
+            <wp:cNvGraphicFramePr>
+              <a:graphicFrameLocks xmlns:a="http://schemas.openxmlformats.org/drawingml/2006/main" noChangeAspect="1"/>
+            </wp:cNvGraphicFramePr>
+            <a:graphic xmlns:a="http://schemas.openxmlformats.org/drawingml/2006/main">
+              <a:graphicData uri="http://schemas.openxmlformats.org/drawingml/2006/picture">
+                <pic:pic xmlns:pic="http://schemas.openxmlformats.org/drawingml/2006/picture">
+                  <pic:nvPicPr>
+                    <pic:cNvPr id="0" name="Picture 3"/>
+                    <pic:cNvPicPr>
+                      <a:picLocks noChangeAspect="1" noChangeArrowheads="1"/>
+                    </pic:cNvPicPr>
+                  </pic:nvPicPr>
+                  <pic:blipFill rotWithShape="1">
+                    <a:blip r:embed="rId12">
+                      <a:extLst>
+                        <a:ext uri="{28A0092B-C50C-407E-A947-70E740481C1C}">
+                          <a14:useLocalDpi xmlns:a14="http://schemas.microsoft.com/office/drawing/2010/main" val="0"/>
+                        </a:ext>
+                      </a:extLst>
+                    </a:blip>
+                    <a:srcRect t="27209"/>
+                    <a:stretch/>
+                  </pic:blipFill>
+                  <pic:spPr bwMode="auto">
+                    <a:xfrm>
+                      <a:off x="0" y="0"/>
+                      <a:ext cx="2737485" cy="1823008"/>
+                    </a:xfrm>
+                    <a:prstGeom prst="rect">
+                      <a:avLst/>
+                    </a:prstGeom>
+                    <a:noFill/>
+                    <a:ln>
+                      <a:noFill/>
+                    </a:ln>
+                    <a:extLst>
+                      <a:ext uri="{53640926-AAD7-44D8-BBD7-CCE9431645EC}">
+                        <a14:shadowObscured xmlns:a14="http://schemas.microsoft.com/office/drawing/2010/main"/>
+                      </a:ext>
+                    </a:extLst>
+                  </pic:spPr>
+                </pic:pic>
+              </a:graphicData>
+            </a:graphic>
+          </wp:inline>
+        </w:drawing>
+      </w:r>
+    </w:p>
+    <w:p>
+      <w:pPr>
+        <w:pStyle w:val="Descripcin"/>
+        <w:jc w:val="both"/>
+        <w:rPr>
+          <w:rFonts w:ascii="Arial" w:eastAsia="Arial" w:hAnsi="Arial" w:cs="Arial"/>
+        </w:rPr>
+      </w:pPr>
+      <w:r>
+        <w:t xml:space="preserve">Figuras 3. </w:t>
+      </w:r>
+      <w:r>
+        <w:t>Error</w:t>
+      </w:r>
+      <w:r>
+        <w:t>es</w:t>
+      </w:r>
+      <w:r>
+        <w:t xml:space="preserve"> de entrenamiento mínimo y </w:t>
+      </w:r>
+      <w:r>
+        <w:t>óptimo con</w:t>
+      </w:r>
+      <w:r>
+        <w:t xml:space="preserve"> 3 capas.</w:t>
+      </w:r>
+    </w:p>
+    <w:p>
+      <w:pPr>
+        <w:jc w:val="both"/>
+        <w:rPr>
+          <w:rFonts w:ascii="Arial" w:eastAsia="Arial" w:hAnsi="Arial" w:cs="Arial"/>
+          <w:sz w:val="18"/>
+          <w:szCs w:val="18"/>
+        </w:rPr>
+      </w:pPr>
+    </w:p>
+    <w:p>
+      <w:pPr>
+        <w:pStyle w:val="Ttulo3"/>
+      </w:pPr>
+      <w:r>
+        <w:t xml:space="preserve"> IMÁGENES A COLOR</w:t>
+      </w:r>
+    </w:p>
+    <w:p>
+      <w:pPr>
+        <w:jc w:val="both"/>
+        <w:rPr>
+          <w:rFonts w:ascii="Arial" w:eastAsia="Arial" w:hAnsi="Arial" w:cs="Arial"/>
+          <w:b/>
+          <w:sz w:val="18"/>
+          <w:szCs w:val="18"/>
+        </w:rPr>
+      </w:pPr>
+    </w:p>
+    <w:p>
+      <w:pPr>
+        <w:jc w:val="both"/>
+        <w:rPr>
+          <w:rFonts w:ascii="Arial" w:eastAsia="Arial" w:hAnsi="Arial" w:cs="Arial"/>
+          <w:sz w:val="18"/>
+          <w:szCs w:val="18"/>
+        </w:rPr>
+      </w:pPr>
+      <w:r>
+        <w:rPr>
+          <w:rFonts w:ascii="Arial" w:hAnsi="Arial" w:cs="Arial"/>
+          <w:noProof/>
+          <w:color w:val="000000"/>
+          <w:sz w:val="18"/>
+          <w:szCs w:val="18"/>
+          <w:bdr w:val="none" w:sz="0" w:space="0" w:color="auto" w:frame="1"/>
+        </w:rPr>
+        <w:drawing>
+          <wp:inline distT="0" distB="0" distL="0" distR="0" wp14:anchorId="190781F6" wp14:editId="50117676">
+            <wp:extent cx="2823845" cy="2009775"/>
+            <wp:effectExtent l="0" t="0" r="0" b="9525"/>
+            <wp:docPr id="2" name="Imagen 2"/>
+            <wp:cNvGraphicFramePr>
+              <a:graphicFrameLocks xmlns:a="http://schemas.openxmlformats.org/drawingml/2006/main" noChangeAspect="1"/>
+            </wp:cNvGraphicFramePr>
+            <a:graphic xmlns:a="http://schemas.openxmlformats.org/drawingml/2006/main">
+              <a:graphicData uri="http://schemas.openxmlformats.org/drawingml/2006/picture">
+                <pic:pic xmlns:pic="http://schemas.openxmlformats.org/drawingml/2006/picture">
+                  <pic:nvPicPr>
+                    <pic:cNvPr id="0" name="Picture 2"/>
+                    <pic:cNvPicPr>
+                      <a:picLocks noChangeAspect="1" noChangeArrowheads="1"/>
+                    </pic:cNvPicPr>
+                  </pic:nvPicPr>
+                  <pic:blipFill>
+                    <a:blip r:embed="rId13">
+                      <a:extLst>
+                        <a:ext uri="{28A0092B-C50C-407E-A947-70E740481C1C}">
+                          <a14:useLocalDpi xmlns:a14="http://schemas.microsoft.com/office/drawing/2010/main" val="0"/>
+                        </a:ext>
+                      </a:extLst>
+                    </a:blip>
+                    <a:srcRect/>
+                    <a:stretch>
+                      <a:fillRect/>
+                    </a:stretch>
+                  </pic:blipFill>
+                  <pic:spPr bwMode="auto">
+                    <a:xfrm>
+                      <a:off x="0" y="0"/>
+                      <a:ext cx="2823845" cy="2009775"/>
+                    </a:xfrm>
+                    <a:prstGeom prst="rect">
+                      <a:avLst/>
+                    </a:prstGeom>
+                    <a:noFill/>
+                    <a:ln>
+                      <a:noFill/>
+                    </a:ln>
+                  </pic:spPr>
+                </pic:pic>
+              </a:graphicData>
+            </a:graphic>
+          </wp:inline>
+        </w:drawing>
+      </w:r>
+    </w:p>
+    <w:p>
+      <w:pPr>
+        <w:jc w:val="both"/>
+        <w:rPr>
+          <w:rFonts w:ascii="Arial" w:eastAsia="Arial" w:hAnsi="Arial" w:cs="Arial"/>
+          <w:b/>
+          <w:sz w:val="22"/>
+          <w:szCs w:val="22"/>
+        </w:rPr>
+      </w:pPr>
+      <w:r>
+        <w:rPr>
+          <w:rFonts w:ascii="Arial" w:eastAsia="Arial" w:hAnsi="Arial" w:cs="Arial"/>
+          <w:b/>
+          <w:sz w:val="22"/>
+          <w:szCs w:val="22"/>
+        </w:rPr>
+        <w:t>ECUACIONES</w:t>
+      </w:r>
+    </w:p>
+    <w:p>
+      <w:pPr>
+        <w:jc w:val="both"/>
+        <w:rPr>
+          <w:rFonts w:ascii="Arial" w:eastAsia="Arial" w:hAnsi="Arial" w:cs="Arial"/>
+          <w:b/>
+          <w:sz w:val="18"/>
+          <w:szCs w:val="18"/>
+        </w:rPr>
+      </w:pPr>
+    </w:p>
+    <w:p>
+      <w:pPr>
+        <w:jc w:val="both"/>
+        <w:rPr>
+          <w:rFonts w:ascii="Arial" w:eastAsia="Arial" w:hAnsi="Arial" w:cs="Arial"/>
+          <w:sz w:val="18"/>
+          <w:szCs w:val="18"/>
+        </w:rPr>
+      </w:pPr>
+      <w:r>
+        <w:rPr>
+          <w:rFonts w:ascii="Arial" w:eastAsia="Arial" w:hAnsi="Arial" w:cs="Arial"/>
+          <w:sz w:val="18"/>
+          <w:szCs w:val="18"/>
+        </w:rPr>
+        <w:tab/>
+        <w:t>Volvamos de nuevo a la definición de neurona articial y veamos qué relación tiene con los problemas de clasificación lineal. Recordemos su expresión como la vimos arriba, pero vamos a modificarla ligeramente moviendo θ a la izquierda del símbolo "mayor o igual", de esta manera:</w:t>
+      </w:r>
+    </w:p>
+    <w:p>
+      <w:pPr>
+        <w:jc w:val="both"/>
+        <w:rPr>
+          <w:rFonts w:ascii="Arial" w:eastAsia="Arial" w:hAnsi="Arial" w:cs="Arial"/>
+          <w:sz w:val="18"/>
+          <w:szCs w:val="18"/>
+        </w:rPr>
+      </w:pPr>
+    </w:p>
+    <w:p>
+      <w:pPr>
+        <w:jc w:val="center"/>
+        <w:rPr>
+          <w:rFonts w:ascii="Arial" w:eastAsia="Arial" w:hAnsi="Arial" w:cs="Arial"/>
+          <w:sz w:val="18"/>
+          <w:szCs w:val="18"/>
+        </w:rPr>
+      </w:pPr>
+      <w:r>
+        <w:rPr>
+          <w:rFonts w:ascii="Arial" w:eastAsia="Arial" w:hAnsi="Arial" w:cs="Arial"/>
+          <w:sz w:val="18"/>
+          <w:szCs w:val="18"/>
+        </w:rPr>
+        <w:drawing>
+          <wp:inline distT="0" distB="0" distL="0" distR="0" wp14:anchorId="4D1AD29A" wp14:editId="77825C03">
+            <wp:extent cx="1118247" cy="232410"/>
+            <wp:effectExtent l="0" t="0" r="5715" b="0"/>
+            <wp:docPr id="7" name="Imagen 7"/>
+            <wp:cNvGraphicFramePr>
+              <a:graphicFrameLocks xmlns:a="http://schemas.openxmlformats.org/drawingml/2006/main" noChangeAspect="1"/>
+            </wp:cNvGraphicFramePr>
+            <a:graphic xmlns:a="http://schemas.openxmlformats.org/drawingml/2006/main">
+              <a:graphicData uri="http://schemas.openxmlformats.org/drawingml/2006/picture">
+                <pic:pic xmlns:pic="http://schemas.openxmlformats.org/drawingml/2006/picture">
+                  <pic:nvPicPr>
+                    <pic:cNvPr id="0" name="Picture 12"/>
+                    <pic:cNvPicPr>
+                      <a:picLocks noChangeAspect="1" noChangeArrowheads="1"/>
+                    </pic:cNvPicPr>
+                  </pic:nvPicPr>
+                  <pic:blipFill rotWithShape="1">
+                    <a:blip r:embed="rId14" cstate="print">
+                      <a:extLst>
+                        <a:ext uri="{28A0092B-C50C-407E-A947-70E740481C1C}">
+                          <a14:useLocalDpi xmlns:a14="http://schemas.microsoft.com/office/drawing/2010/main" val="0"/>
+                        </a:ext>
+                      </a:extLst>
+                    </a:blip>
+                    <a:srcRect l="32126" t="5091" r="28285" b="72309"/>
+                    <a:stretch/>
+                  </pic:blipFill>
+                  <pic:spPr bwMode="auto">
+                    <a:xfrm>
+                      <a:off x="0" y="0"/>
+                      <a:ext cx="1120691" cy="232918"/>
+                    </a:xfrm>
+                    <a:prstGeom prst="rect">
+                      <a:avLst/>
+                    </a:prstGeom>
+                    <a:noFill/>
+                    <a:ln>
+                      <a:noFill/>
+                    </a:ln>
+                    <a:extLst>
+                      <a:ext uri="{53640926-AAD7-44D8-BBD7-CCE9431645EC}">
+                        <a14:shadowObscured xmlns:a14="http://schemas.microsoft.com/office/drawing/2010/main"/>
+                      </a:ext>
+                    </a:extLst>
+                  </pic:spPr>
+                </pic:pic>
+              </a:graphicData>
+            </a:graphic>
+          </wp:inline>
+        </w:drawing>
+      </w:r>
+    </w:p>
+    <w:p>
+      <w:pPr>
+        <w:jc w:val="center"/>
+        <w:rPr>
+          <w:rFonts w:ascii="Arial" w:eastAsia="Arial" w:hAnsi="Arial" w:cs="Arial"/>
+          <w:sz w:val="18"/>
+          <w:szCs w:val="18"/>
+        </w:rPr>
+      </w:pPr>
+    </w:p>
+    <w:p>
+      <w:pPr>
+        <w:jc w:val="both"/>
+        <w:rPr>
+          <w:rFonts w:ascii="Arial" w:eastAsia="Arial" w:hAnsi="Arial" w:cs="Arial"/>
+          <w:sz w:val="18"/>
+          <w:szCs w:val="18"/>
+        </w:rPr>
+      </w:pPr>
+      <w:r>
+        <w:rPr>
+          <w:rFonts w:ascii="Arial" w:eastAsia="Arial" w:hAnsi="Arial" w:cs="Arial"/>
+          <w:sz w:val="18"/>
+          <w:szCs w:val="18"/>
+        </w:rPr>
+        <w:t>Podemos observar la neurona en la Fig. 4</w:t>
+      </w:r>
+    </w:p>
+    <w:p>
+      <w:pPr>
+        <w:keepNext/>
+        <w:jc w:val="center"/>
+      </w:pPr>
+      <w:r>
+        <w:rPr>
+          <w:rFonts w:ascii="Arial" w:hAnsi="Arial" w:cs="Arial"/>
+          <w:noProof/>
+          <w:color w:val="000000"/>
+          <w:sz w:val="18"/>
+          <w:szCs w:val="18"/>
+          <w:bdr w:val="none" w:sz="0" w:space="0" w:color="auto" w:frame="1"/>
         </w:rPr>
         <w:lastRenderedPageBreak/>
-        <w:t xml:space="preserve">gran colección de funciones que permite realizar cálculos matemáticos complejos sobre </w:t>
-      </w:r>
-      <w:proofErr w:type="spellStart"/>
-      <w:r>
-        <w:rPr>
-          <w:rFonts w:ascii="Arial" w:eastAsia="Arial" w:hAnsi="Arial" w:cs="Arial"/>
-          <w:sz w:val="18"/>
-          <w:szCs w:val="18"/>
-        </w:rPr>
-        <w:t>arrays</w:t>
-      </w:r>
-      <w:proofErr w:type="spellEnd"/>
-      <w:r>
-        <w:rPr>
-          <w:rFonts w:ascii="Arial" w:eastAsia="Arial" w:hAnsi="Arial" w:cs="Arial"/>
-          <w:sz w:val="18"/>
-          <w:szCs w:val="18"/>
-        </w:rPr>
-        <w:t xml:space="preserve"> multidimensionales.  </w:t>
-      </w:r>
-    </w:p>
-    <w:p>
-      <w:pPr>
-        <w:jc w:val="both"/>
-        <w:rPr>
-          <w:rFonts w:ascii="Arial" w:eastAsia="Arial" w:hAnsi="Arial" w:cs="Arial"/>
-          <w:sz w:val="18"/>
-          <w:szCs w:val="18"/>
-        </w:rPr>
-      </w:pPr>
-      <w:r>
-        <w:rPr>
-          <w:rFonts w:ascii="Arial" w:eastAsia="Arial" w:hAnsi="Arial" w:cs="Arial"/>
-          <w:sz w:val="18"/>
-          <w:szCs w:val="18"/>
-        </w:rPr>
-        <w:t xml:space="preserve">● </w:t>
-      </w:r>
-      <w:proofErr w:type="spellStart"/>
-      <w:r>
-        <w:rPr>
-          <w:rFonts w:ascii="Arial" w:eastAsia="Arial" w:hAnsi="Arial" w:cs="Arial"/>
-          <w:sz w:val="18"/>
-          <w:szCs w:val="18"/>
-        </w:rPr>
-        <w:t>Matplotlib</w:t>
-      </w:r>
-      <w:proofErr w:type="spellEnd"/>
-      <w:r>
-        <w:rPr>
-          <w:rFonts w:ascii="Arial" w:eastAsia="Arial" w:hAnsi="Arial" w:cs="Arial"/>
-          <w:sz w:val="18"/>
-          <w:szCs w:val="18"/>
-        </w:rPr>
-        <w:t xml:space="preserve">: Esta librería es importante en las tareas de visualización y entre sus cualidades destacan que es open </w:t>
-      </w:r>
-      <w:proofErr w:type="spellStart"/>
-      <w:r>
-        <w:rPr>
-          <w:rFonts w:ascii="Arial" w:eastAsia="Arial" w:hAnsi="Arial" w:cs="Arial"/>
-          <w:sz w:val="18"/>
-          <w:szCs w:val="18"/>
-        </w:rPr>
-        <w:t>source</w:t>
-      </w:r>
-      <w:proofErr w:type="spellEnd"/>
-      <w:r>
-        <w:rPr>
-          <w:rFonts w:ascii="Arial" w:eastAsia="Arial" w:hAnsi="Arial" w:cs="Arial"/>
-          <w:sz w:val="18"/>
-          <w:szCs w:val="18"/>
-        </w:rPr>
-        <w:t xml:space="preserve"> y trabaja a bajo nivel.</w:t>
-      </w:r>
-    </w:p>
-    <w:p>
-      <w:pPr>
-        <w:jc w:val="both"/>
-        <w:rPr>
-          <w:rFonts w:ascii="Arial" w:eastAsia="Arial" w:hAnsi="Arial" w:cs="Arial"/>
-          <w:sz w:val="18"/>
-          <w:szCs w:val="18"/>
-        </w:rPr>
-      </w:pPr>
-    </w:p>
-    <w:p>
-      <w:pPr>
-        <w:jc w:val="both"/>
-        <w:rPr>
-          <w:rFonts w:ascii="Arial" w:eastAsia="Arial" w:hAnsi="Arial" w:cs="Arial"/>
-          <w:sz w:val="18"/>
-          <w:szCs w:val="18"/>
-        </w:rPr>
-      </w:pPr>
-      <w:r>
-        <w:rPr>
-          <w:rFonts w:ascii="Arial" w:eastAsia="Arial" w:hAnsi="Arial" w:cs="Arial"/>
-          <w:sz w:val="18"/>
-          <w:szCs w:val="18"/>
-        </w:rPr>
-        <w:t>.</w:t>
-      </w:r>
-    </w:p>
-    <w:p>
-      <w:pPr>
-        <w:jc w:val="both"/>
-        <w:rPr>
-          <w:rFonts w:ascii="Arial" w:eastAsia="Arial" w:hAnsi="Arial" w:cs="Arial"/>
-          <w:sz w:val="18"/>
-          <w:szCs w:val="18"/>
-        </w:rPr>
-      </w:pPr>
-      <w:r>
+        <w:drawing>
+          <wp:inline distT="0" distB="0" distL="0" distR="0" wp14:anchorId="70AFACF6" wp14:editId="5B277DAA">
+            <wp:extent cx="2829446" cy="638369"/>
+            <wp:effectExtent l="0" t="0" r="0" b="9525"/>
+            <wp:docPr id="5" name="Imagen 5"/>
+            <wp:cNvGraphicFramePr>
+              <a:graphicFrameLocks xmlns:a="http://schemas.openxmlformats.org/drawingml/2006/main" noChangeAspect="1"/>
+            </wp:cNvGraphicFramePr>
+            <a:graphic xmlns:a="http://schemas.openxmlformats.org/drawingml/2006/main">
+              <a:graphicData uri="http://schemas.openxmlformats.org/drawingml/2006/picture">
+                <pic:pic xmlns:pic="http://schemas.openxmlformats.org/drawingml/2006/picture">
+                  <pic:nvPicPr>
+                    <pic:cNvPr id="0" name="Picture 5"/>
+                    <pic:cNvPicPr>
+                      <a:picLocks noChangeAspect="1" noChangeArrowheads="1"/>
+                    </pic:cNvPicPr>
+                  </pic:nvPicPr>
+                  <pic:blipFill rotWithShape="1">
+                    <a:blip r:embed="rId14" cstate="print">
+                      <a:extLst>
+                        <a:ext uri="{28A0092B-C50C-407E-A947-70E740481C1C}">
+                          <a14:useLocalDpi xmlns:a14="http://schemas.microsoft.com/office/drawing/2010/main" val="0"/>
+                        </a:ext>
+                      </a:extLst>
+                    </a:blip>
+                    <a:srcRect t="40627" b="-1"/>
+                    <a:stretch/>
+                  </pic:blipFill>
+                  <pic:spPr bwMode="auto">
+                    <a:xfrm>
+                      <a:off x="0" y="0"/>
+                      <a:ext cx="2830830" cy="638681"/>
+                    </a:xfrm>
+                    <a:prstGeom prst="rect">
+                      <a:avLst/>
+                    </a:prstGeom>
+                    <a:noFill/>
+                    <a:ln>
+                      <a:noFill/>
+                    </a:ln>
+                    <a:extLst>
+                      <a:ext uri="{53640926-AAD7-44D8-BBD7-CCE9431645EC}">
+                        <a14:shadowObscured xmlns:a14="http://schemas.microsoft.com/office/drawing/2010/main"/>
+                      </a:ext>
+                    </a:extLst>
+                  </pic:spPr>
+                </pic:pic>
+              </a:graphicData>
+            </a:graphic>
+          </wp:inline>
+        </w:drawing>
+      </w:r>
+    </w:p>
+    <w:p>
+      <w:pPr>
+        <w:pStyle w:val="Descripcin"/>
+        <w:jc w:val="both"/>
+        <w:rPr>
+          <w:noProof/>
+          <w:color w:val="000000" w:themeColor="text1"/>
+        </w:rPr>
+      </w:pPr>
+      <w:r>
+        <w:rPr>
+          <w:noProof/>
+          <w:color w:val="000000" w:themeColor="text1"/>
+        </w:rPr>
+        <w:t>Figura 4.Descripción gráfica de una neurona</w:t>
+      </w:r>
+    </w:p>
+    <w:p>
+      <w:pPr>
+        <w:jc w:val="both"/>
+        <w:rPr>
+          <w:rFonts w:ascii="Arial" w:eastAsia="Arial" w:hAnsi="Arial" w:cs="Arial"/>
+          <w:sz w:val="18"/>
+          <w:szCs w:val="18"/>
+        </w:rPr>
+      </w:pPr>
+      <w:r>
+        <w:rPr>
+          <w:rFonts w:ascii="Arial" w:eastAsia="Arial" w:hAnsi="Arial" w:cs="Arial"/>
+          <w:sz w:val="18"/>
+          <w:szCs w:val="18"/>
+        </w:rPr>
+        <w:tab/>
+      </w:r>
+    </w:p>
+    <w:p>
+      <w:pPr>
+        <w:jc w:val="both"/>
+        <w:rPr>
+          <w:rFonts w:ascii="Arial" w:eastAsia="Arial" w:hAnsi="Arial" w:cs="Arial"/>
+          <w:sz w:val="18"/>
+          <w:szCs w:val="18"/>
+        </w:rPr>
+      </w:pPr>
+    </w:p>
+    <w:p>
+      <w:pPr>
+        <w:jc w:val="both"/>
+        <w:rPr>
+          <w:rFonts w:ascii="Arial" w:eastAsia="Arial" w:hAnsi="Arial" w:cs="Arial"/>
+          <w:sz w:val="18"/>
+          <w:szCs w:val="18"/>
+        </w:rPr>
+      </w:pPr>
+    </w:p>
+    <w:p>
+      <w:pPr>
+        <w:jc w:val="both"/>
+        <w:rPr>
+          <w:rFonts w:ascii="Arial" w:eastAsia="Arial" w:hAnsi="Arial" w:cs="Arial"/>
+          <w:sz w:val="18"/>
+          <w:szCs w:val="18"/>
+        </w:rPr>
+      </w:pPr>
+      <w:r>
+        <w:rPr>
+          <w:rFonts w:ascii="Arial" w:eastAsia="Arial" w:hAnsi="Arial" w:cs="Arial"/>
+          <w:sz w:val="18"/>
+          <w:szCs w:val="18"/>
+        </w:rPr>
+        <w:tab/>
+      </w:r>
+    </w:p>
+    <w:p>
+      <w:pPr>
+        <w:jc w:val="both"/>
+        <w:rPr>
+          <w:rFonts w:ascii="Arial" w:eastAsia="Arial" w:hAnsi="Arial" w:cs="Arial"/>
+          <w:sz w:val="18"/>
+          <w:szCs w:val="18"/>
+        </w:rPr>
+      </w:pPr>
+    </w:p>
+    <w:p>
+      <w:pPr>
+        <w:pStyle w:val="Ttulo2"/>
+        <w:rPr>
+          <w:rFonts w:ascii="Arial" w:hAnsi="Arial" w:cs="Arial"/>
+          <w:sz w:val="22"/>
+          <w:szCs w:val="22"/>
+        </w:rPr>
+      </w:pPr>
+      <w:r>
+        <w:rPr>
+          <w:rFonts w:ascii="Arial" w:hAnsi="Arial" w:cs="Arial"/>
+        </w:rPr>
+        <w:t xml:space="preserve"> </w:t>
+      </w:r>
+      <w:r>
+        <w:rPr>
+          <w:rFonts w:ascii="Arial" w:hAnsi="Arial" w:cs="Arial"/>
+          <w:sz w:val="22"/>
+          <w:szCs w:val="22"/>
+        </w:rPr>
+        <w:t>CONCLUSIONES</w:t>
+      </w:r>
+    </w:p>
+    <w:p>
+      <w:pPr>
+        <w:jc w:val="both"/>
         <w:rPr>
           <w:rFonts w:ascii="Arial" w:eastAsia="Arial" w:hAnsi="Arial" w:cs="Arial"/>
           <w:b/>
           <w:sz w:val="18"/>
           <w:szCs w:val="18"/>
         </w:rPr>
-        <w:t>10 GRÁFICOS, FOTOGRAFÍAS Y TABLAS</w:t>
+      </w:pPr>
+    </w:p>
+    <w:p>
+      <w:pPr>
+        <w:jc w:val="both"/>
+        <w:rPr>
+          <w:rFonts w:ascii="Arial" w:eastAsia="Arial" w:hAnsi="Arial" w:cs="Arial"/>
+          <w:sz w:val="18"/>
+          <w:szCs w:val="18"/>
+        </w:rPr>
+      </w:pPr>
+      <w:r>
+        <w:rPr>
+          <w:rFonts w:ascii="Arial" w:eastAsia="Arial" w:hAnsi="Arial" w:cs="Arial"/>
+          <w:sz w:val="18"/>
+          <w:szCs w:val="18"/>
+        </w:rPr>
+        <w:t>Con los datos disponibles hasta la fecha se presenta una herramienta para la predicción de las mejores universidades a futuro en redes neuronales artificiales, que complementa a la información proporcionada por el ministerio de educación a través del portal de datos abiertos. Los resultados obtenidos a lo largo del artículo confirman la validez de esta herramienta y la efectividad en la predicción de la cantidad de universidades que desean tener mejor ranking a nivel mundial lo cual se evidencia en la sección de análisis y resultados. Los modelos identificados a lo largo del artículo presentan un horizonte de estimación que depende del lugar donde se encuentran, en aras de obtener una buena predicción.</w:t>
+      </w:r>
+    </w:p>
+    <w:p>
+      <w:pPr>
+        <w:jc w:val="both"/>
+        <w:rPr>
+          <w:rFonts w:ascii="Arial" w:eastAsia="Arial" w:hAnsi="Arial" w:cs="Arial"/>
+          <w:sz w:val="18"/>
+          <w:szCs w:val="18"/>
+        </w:rPr>
+      </w:pPr>
+    </w:p>
+    <w:p>
+      <w:pPr>
+        <w:jc w:val="both"/>
+        <w:rPr>
+          <w:rFonts w:ascii="Arial" w:eastAsia="Arial" w:hAnsi="Arial" w:cs="Arial"/>
+          <w:sz w:val="18"/>
+          <w:szCs w:val="18"/>
+        </w:rPr>
+      </w:pPr>
+    </w:p>
+    <w:p>
+      <w:pPr>
+        <w:jc w:val="center"/>
+        <w:rPr>
+          <w:rFonts w:ascii="Arial" w:eastAsia="Arial" w:hAnsi="Arial" w:cs="Arial"/>
+          <w:sz w:val="18"/>
+          <w:szCs w:val="18"/>
+        </w:rPr>
+      </w:pPr>
+      <w:r>
+        <w:rPr>
+          <w:rFonts w:ascii="Arial" w:eastAsia="Arial" w:hAnsi="Arial" w:cs="Arial"/>
+          <w:sz w:val="18"/>
+          <w:szCs w:val="18"/>
+        </w:rPr>
+        <w:t>RECONOCIMIENTO</w:t>
       </w:r>
     </w:p>
     <w:p>
@@ -3213,17 +4320,289 @@
         </w:rPr>
         <w:tab/>
       </w:r>
-    </w:p>
-    <w:p>
-      <w:pPr>
-        <w:jc w:val="both"/>
-        <w:rPr>
-          <w:rFonts w:ascii="Arial" w:eastAsia="Arial" w:hAnsi="Arial" w:cs="Arial"/>
-          <w:sz w:val="18"/>
-          <w:szCs w:val="18"/>
-        </w:rPr>
-      </w:pPr>
-    </w:p>
+      <w:r>
+        <w:rPr>
+          <w:rFonts w:ascii="Arial" w:eastAsia="Arial" w:hAnsi="Arial" w:cs="Arial"/>
+          <w:sz w:val="18"/>
+          <w:szCs w:val="18"/>
+        </w:rPr>
+        <w:t xml:space="preserve">Se agradece al docente por los alcances y conocimientos dados para desarrollar este proyecto. Los Alumnos de la asignatura: </w:t>
+      </w:r>
+      <w:r>
+        <w:rPr>
+          <w:rFonts w:ascii="Arial" w:eastAsia="Arial" w:hAnsi="Arial" w:cs="Arial"/>
+          <w:sz w:val="18"/>
+          <w:szCs w:val="18"/>
+        </w:rPr>
+        <w:t>“</w:t>
+      </w:r>
+      <w:r>
+        <w:rPr>
+          <w:rFonts w:ascii="Arial" w:eastAsia="Arial" w:hAnsi="Arial" w:cs="Arial"/>
+          <w:sz w:val="18"/>
+          <w:szCs w:val="18"/>
+        </w:rPr>
+        <w:t>COMPUTACIÓN EN LA NUBE</w:t>
+      </w:r>
+      <w:r>
+        <w:rPr>
+          <w:rFonts w:ascii="Arial" w:eastAsia="Arial" w:hAnsi="Arial" w:cs="Arial"/>
+          <w:sz w:val="18"/>
+          <w:szCs w:val="18"/>
+        </w:rPr>
+        <w:t>”</w:t>
+      </w:r>
+      <w:r>
+        <w:rPr>
+          <w:rFonts w:ascii="Arial" w:eastAsia="Arial" w:hAnsi="Arial" w:cs="Arial"/>
+          <w:sz w:val="18"/>
+          <w:szCs w:val="18"/>
+        </w:rPr>
+        <w:t xml:space="preserve"> del ciclo 2022-I, desean expresar su agradecimiento a la Universidad Nacional Micaela Bastidas por todo el apoyo recibido durante el desarrollo del curso.</w:t>
+      </w:r>
+    </w:p>
+    <w:sdt>
+      <w:sdtPr>
+        <w:rPr>
+          <w:lang w:val="es-ES"/>
+        </w:rPr>
+        <w:id w:val="-1974507365"/>
+        <w:docPartObj>
+          <w:docPartGallery w:val="Bibliographies"/>
+          <w:docPartUnique/>
+        </w:docPartObj>
+      </w:sdtPr>
+      <w:sdtEndPr>
+        <w:rPr>
+          <w:b w:val="0"/>
+          <w:sz w:val="24"/>
+          <w:szCs w:val="24"/>
+          <w:lang w:val="es-PE"/>
+        </w:rPr>
+      </w:sdtEndPr>
+      <w:sdtContent>
+        <w:p>
+          <w:pPr>
+            <w:pStyle w:val="Ttulo1"/>
+          </w:pPr>
+          <w:r>
+            <w:rPr>
+              <w:lang w:val="es-ES"/>
+            </w:rPr>
+            <w:t>Referencias</w:t>
+          </w:r>
+        </w:p>
+        <w:sdt>
+          <w:sdtPr>
+            <w:id w:val="-573587230"/>
+            <w:bibliography/>
+          </w:sdtPr>
+          <w:sdtContent>
+            <w:p>
+              <w:pPr>
+                <w:rPr>
+                  <w:noProof/>
+                </w:rPr>
+              </w:pPr>
+              <w:r>
+                <w:fldChar w:fldCharType="begin"/>
+              </w:r>
+              <w:r>
+                <w:instrText>BIBLIOGRAPHY</w:instrText>
+              </w:r>
+              <w:r>
+                <w:fldChar w:fldCharType="separate"/>
+              </w:r>
+            </w:p>
+            <w:tbl>
+              <w:tblPr>
+                <w:tblW w:w="5000" w:type="pct"/>
+                <w:tblCellSpacing w:w="15" w:type="dxa"/>
+                <w:tblCellMar>
+                  <w:top w:w="15" w:type="dxa"/>
+                  <w:left w:w="15" w:type="dxa"/>
+                  <w:bottom w:w="15" w:type="dxa"/>
+                  <w:right w:w="15" w:type="dxa"/>
+                </w:tblCellMar>
+                <w:tblLook w:val="04A0" w:firstRow="1" w:lastRow="0" w:firstColumn="1" w:lastColumn="0" w:noHBand="0" w:noVBand="1"/>
+              </w:tblPr>
+              <w:tblGrid>
+                <w:gridCol w:w="355"/>
+                <w:gridCol w:w="4103"/>
+              </w:tblGrid>
+              <w:tr>
+                <w:trPr>
+                  <w:divId w:val="161050135"/>
+                  <w:tblCellSpacing w:w="15" w:type="dxa"/>
+                </w:trPr>
+                <w:tc>
+                  <w:tcPr>
+                    <w:tcW w:w="50" w:type="pct"/>
+                    <w:hideMark/>
+                  </w:tcPr>
+                  <w:p>
+                    <w:pPr>
+                      <w:pStyle w:val="Bibliografa"/>
+                      <w:rPr>
+                        <w:noProof/>
+                        <w:lang w:val="es-ES"/>
+                      </w:rPr>
+                    </w:pPr>
+                    <w:r>
+                      <w:rPr>
+                        <w:noProof/>
+                        <w:lang w:val="es-ES"/>
+                      </w:rPr>
+                      <w:t xml:space="preserve">[1] </w:t>
+                    </w:r>
+                  </w:p>
+                </w:tc>
+                <w:tc>
+                  <w:tcPr>
+                    <w:tcW w:w="0" w:type="auto"/>
+                    <w:hideMark/>
+                  </w:tcPr>
+                  <w:p>
+                    <w:pPr>
+                      <w:pStyle w:val="Bibliografa"/>
+                      <w:rPr>
+                        <w:noProof/>
+                        <w:lang w:val="es-ES"/>
+                      </w:rPr>
+                    </w:pPr>
+                    <w:r>
+                      <w:rPr>
+                        <w:noProof/>
+                        <w:lang w:val="es-ES"/>
+                      </w:rPr>
+                      <w:t>C. MURAT PERIT, CENGIZ ACARTURK, OGUZHAN ALASEHIR y CANAN CILINGIR, «Un análisis comparativo de los sistemas de clasificación de universidades,» Akadémiai Kiadó, Budapest, 2015.</w:t>
+                    </w:r>
+                  </w:p>
+                </w:tc>
+              </w:tr>
+              <w:tr>
+                <w:trPr>
+                  <w:divId w:val="161050135"/>
+                  <w:tblCellSpacing w:w="15" w:type="dxa"/>
+                </w:trPr>
+                <w:tc>
+                  <w:tcPr>
+                    <w:tcW w:w="50" w:type="pct"/>
+                    <w:hideMark/>
+                  </w:tcPr>
+                  <w:p>
+                    <w:pPr>
+                      <w:pStyle w:val="Bibliografa"/>
+                      <w:rPr>
+                        <w:noProof/>
+                        <w:lang w:val="es-ES"/>
+                      </w:rPr>
+                    </w:pPr>
+                    <w:r>
+                      <w:rPr>
+                        <w:noProof/>
+                        <w:lang w:val="es-ES"/>
+                      </w:rPr>
+                      <w:t xml:space="preserve">[2] </w:t>
+                    </w:r>
+                  </w:p>
+                </w:tc>
+                <w:tc>
+                  <w:tcPr>
+                    <w:tcW w:w="0" w:type="auto"/>
+                    <w:hideMark/>
+                  </w:tcPr>
+                  <w:p>
+                    <w:pPr>
+                      <w:pStyle w:val="Bibliografa"/>
+                      <w:rPr>
+                        <w:noProof/>
+                        <w:lang w:val="es-ES"/>
+                      </w:rPr>
+                    </w:pPr>
+                    <w:r>
+                      <w:rPr>
+                        <w:noProof/>
+                        <w:lang w:val="es-ES"/>
+                      </w:rPr>
+                      <w:t>C. Mayta Avalos, J. C. Valdivia Mamani, F. Castilla Rosales y M. Gimenes Colana, «Predicción de mortalidad a causa del Covid 19 en Perú utilizando,» Ulasalle, Tacna, 2021.</w:t>
+                    </w:r>
+                  </w:p>
+                </w:tc>
+              </w:tr>
+              <w:tr>
+                <w:trPr>
+                  <w:divId w:val="161050135"/>
+                  <w:tblCellSpacing w:w="15" w:type="dxa"/>
+                </w:trPr>
+                <w:tc>
+                  <w:tcPr>
+                    <w:tcW w:w="50" w:type="pct"/>
+                    <w:hideMark/>
+                  </w:tcPr>
+                  <w:p>
+                    <w:pPr>
+                      <w:pStyle w:val="Bibliografa"/>
+                      <w:rPr>
+                        <w:noProof/>
+                        <w:lang w:val="es-ES"/>
+                      </w:rPr>
+                    </w:pPr>
+                    <w:r>
+                      <w:rPr>
+                        <w:noProof/>
+                        <w:lang w:val="es-ES"/>
+                      </w:rPr>
+                      <w:t xml:space="preserve">[3] </w:t>
+                    </w:r>
+                  </w:p>
+                </w:tc>
+                <w:tc>
+                  <w:tcPr>
+                    <w:tcW w:w="0" w:type="auto"/>
+                    <w:hideMark/>
+                  </w:tcPr>
+                  <w:p>
+                    <w:pPr>
+                      <w:pStyle w:val="Bibliografa"/>
+                      <w:rPr>
+                        <w:noProof/>
+                        <w:lang w:val="es-ES"/>
+                      </w:rPr>
+                    </w:pPr>
+                    <w:r>
+                      <w:rPr>
+                        <w:noProof/>
+                        <w:lang w:val="es-ES"/>
+                      </w:rPr>
+                      <w:t xml:space="preserve">W. McKinney, Python for Data Analysis: Data Wrangling with Pandas, NumPy, and IPython, O'Reilly Media, 2012. </w:t>
+                    </w:r>
+                  </w:p>
+                </w:tc>
+              </w:tr>
+            </w:tbl>
+            <w:p>
+              <w:pPr>
+                <w:divId w:val="161050135"/>
+                <w:rPr>
+                  <w:rFonts w:eastAsia="Times New Roman"/>
+                  <w:noProof/>
+                </w:rPr>
+              </w:pPr>
+            </w:p>
+            <w:p>
+              <w:r>
+                <w:rPr>
+                  <w:b/>
+                  <w:bCs/>
+                </w:rPr>
+                <w:fldChar w:fldCharType="end"/>
+              </w:r>
+            </w:p>
+          </w:sdtContent>
+        </w:sdt>
+      </w:sdtContent>
+    </w:sdt>
     <w:p>
       <w:pPr>
         <w:jc w:val="both"/>
@@ -3234,81 +4613,27 @@
           <w:szCs w:val="18"/>
         </w:rPr>
       </w:pPr>
-      <w:r>
+    </w:p>
+    <w:p>
+      <w:pPr>
+        <w:jc w:val="both"/>
         <w:rPr>
           <w:rFonts w:ascii="Arial" w:eastAsia="Arial" w:hAnsi="Arial" w:cs="Arial"/>
           <w:b/>
           <w:sz w:val="18"/>
           <w:szCs w:val="18"/>
         </w:rPr>
-        <w:t>10.1 IMÁGENES A COLOR</w:t>
-      </w:r>
-    </w:p>
-    <w:p>
-      <w:pPr>
-        <w:jc w:val="both"/>
-        <w:rPr>
-          <w:rFonts w:ascii="Arial" w:eastAsia="Arial" w:hAnsi="Arial" w:cs="Arial"/>
-          <w:sz w:val="18"/>
-          <w:szCs w:val="18"/>
-        </w:rPr>
-      </w:pPr>
-    </w:p>
-    <w:p>
-      <w:pPr>
-        <w:jc w:val="both"/>
-        <w:rPr>
-          <w:rFonts w:ascii="Arial" w:eastAsia="Arial" w:hAnsi="Arial" w:cs="Arial"/>
-          <w:sz w:val="18"/>
-          <w:szCs w:val="18"/>
-        </w:rPr>
-      </w:pPr>
-      <w:r>
+      </w:pPr>
+    </w:p>
+    <w:p>
+      <w:pPr>
+        <w:jc w:val="both"/>
         <w:rPr>
           <w:rFonts w:ascii="Arial" w:eastAsia="Arial" w:hAnsi="Arial" w:cs="Arial"/>
           <w:b/>
           <w:sz w:val="18"/>
           <w:szCs w:val="18"/>
         </w:rPr>
-        <w:t>10.1.1 ECUACIONES</w:t>
-      </w:r>
-    </w:p>
-    <w:p>
-      <w:pPr>
-        <w:jc w:val="both"/>
-        <w:rPr>
-          <w:rFonts w:ascii="Arial" w:eastAsia="Arial" w:hAnsi="Arial" w:cs="Arial"/>
-          <w:sz w:val="18"/>
-          <w:szCs w:val="18"/>
-        </w:rPr>
-      </w:pPr>
-    </w:p>
-    <w:p>
-      <w:pPr>
-        <w:jc w:val="both"/>
-        <w:rPr>
-          <w:rFonts w:ascii="Arial" w:eastAsia="Arial" w:hAnsi="Arial" w:cs="Arial"/>
-          <w:sz w:val="18"/>
-          <w:szCs w:val="18"/>
-        </w:rPr>
-      </w:pPr>
-      <w:r>
-        <w:rPr>
-          <w:rFonts w:ascii="Arial" w:eastAsia="Arial" w:hAnsi="Arial" w:cs="Arial"/>
-          <w:sz w:val="18"/>
-          <w:szCs w:val="18"/>
-        </w:rPr>
-        <w:tab/>
-      </w:r>
-    </w:p>
-    <w:p>
-      <w:pPr>
-        <w:jc w:val="both"/>
-        <w:rPr>
-          <w:rFonts w:ascii="Arial" w:eastAsia="Arial" w:hAnsi="Arial" w:cs="Arial"/>
-          <w:sz w:val="18"/>
-          <w:szCs w:val="18"/>
-        </w:rPr>
       </w:pPr>
     </w:p>
     <w:p>
@@ -3321,52 +4646,16 @@
           <w:szCs w:val="18"/>
         </w:rPr>
       </w:pPr>
-      <w:r>
+    </w:p>
+    <w:p>
+      <w:pPr>
+        <w:jc w:val="both"/>
         <w:rPr>
           <w:rFonts w:ascii="Arial" w:eastAsia="Arial" w:hAnsi="Arial" w:cs="Arial"/>
           <w:b/>
           <w:sz w:val="18"/>
           <w:szCs w:val="18"/>
         </w:rPr>
-        <w:t>10.1.2 CITAS Y/O REFERENCIAS</w:t>
-      </w:r>
-    </w:p>
-    <w:p>
-      <w:pPr>
-        <w:jc w:val="both"/>
-        <w:rPr>
-          <w:rFonts w:ascii="Arial" w:eastAsia="Arial" w:hAnsi="Arial" w:cs="Arial"/>
-          <w:sz w:val="18"/>
-          <w:szCs w:val="18"/>
-        </w:rPr>
-      </w:pPr>
-    </w:p>
-    <w:p>
-      <w:pPr>
-        <w:jc w:val="both"/>
-        <w:rPr>
-          <w:rFonts w:ascii="Arial" w:eastAsia="Arial" w:hAnsi="Arial" w:cs="Arial"/>
-          <w:sz w:val="18"/>
-          <w:szCs w:val="18"/>
-        </w:rPr>
-      </w:pPr>
-      <w:r>
-        <w:rPr>
-          <w:rFonts w:ascii="Arial" w:eastAsia="Arial" w:hAnsi="Arial" w:cs="Arial"/>
-          <w:sz w:val="18"/>
-          <w:szCs w:val="18"/>
-        </w:rPr>
-        <w:tab/>
-      </w:r>
-    </w:p>
-    <w:p>
-      <w:pPr>
-        <w:jc w:val="both"/>
-        <w:rPr>
-          <w:rFonts w:ascii="Arial" w:eastAsia="Arial" w:hAnsi="Arial" w:cs="Arial"/>
-          <w:sz w:val="18"/>
-          <w:szCs w:val="18"/>
-        </w:rPr>
       </w:pPr>
     </w:p>
     <w:p>
@@ -3379,220 +4668,16 @@
           <w:szCs w:val="18"/>
         </w:rPr>
       </w:pPr>
-      <w:r>
+    </w:p>
+    <w:p>
+      <w:pPr>
+        <w:jc w:val="both"/>
         <w:rPr>
           <w:rFonts w:ascii="Arial" w:eastAsia="Arial" w:hAnsi="Arial" w:cs="Arial"/>
           <w:b/>
           <w:sz w:val="18"/>
           <w:szCs w:val="18"/>
         </w:rPr>
-        <w:t xml:space="preserve"> Conclusiones</w:t>
-      </w:r>
-    </w:p>
-    <w:p>
-      <w:pPr>
-        <w:jc w:val="both"/>
-        <w:rPr>
-          <w:rFonts w:ascii="Arial" w:eastAsia="Arial" w:hAnsi="Arial" w:cs="Arial"/>
-          <w:sz w:val="18"/>
-          <w:szCs w:val="18"/>
-        </w:rPr>
-      </w:pPr>
-    </w:p>
-    <w:p>
-      <w:pPr>
-        <w:jc w:val="both"/>
-        <w:rPr>
-          <w:rFonts w:ascii="Arial" w:eastAsia="Arial" w:hAnsi="Arial" w:cs="Arial"/>
-          <w:sz w:val="18"/>
-          <w:szCs w:val="18"/>
-        </w:rPr>
-      </w:pPr>
-      <w:r>
-        <w:rPr>
-          <w:rFonts w:ascii="Arial" w:eastAsia="Arial" w:hAnsi="Arial" w:cs="Arial"/>
-          <w:sz w:val="18"/>
-          <w:szCs w:val="18"/>
-        </w:rPr>
-        <w:t>Una sección de conclusiones se requiere. En una conclusión puede repasar los puntos principales del documento, no reproduzca lo del resumen como conclusión. Una conclusión podría extender la importancia del trabajo o podría hacer pensar en aplicaciones y extensiones. El seguimiento de las normas indicadas permitirá que su trabajo no sólo se destaque por su contenido, sino que también resulte visualmente atractivo.</w:t>
-      </w:r>
-    </w:p>
-    <w:p>
-      <w:pPr>
-        <w:jc w:val="both"/>
-        <w:rPr>
-          <w:rFonts w:ascii="Arial" w:eastAsia="Arial" w:hAnsi="Arial" w:cs="Arial"/>
-          <w:sz w:val="18"/>
-          <w:szCs w:val="18"/>
-        </w:rPr>
-      </w:pPr>
-    </w:p>
-    <w:p>
-      <w:pPr>
-        <w:jc w:val="center"/>
-        <w:rPr>
-          <w:rFonts w:ascii="Arial" w:eastAsia="Arial" w:hAnsi="Arial" w:cs="Arial"/>
-          <w:sz w:val="18"/>
-          <w:szCs w:val="18"/>
-        </w:rPr>
-      </w:pPr>
-      <w:r>
-        <w:rPr>
-          <w:rFonts w:ascii="Arial" w:eastAsia="Arial" w:hAnsi="Arial" w:cs="Arial"/>
-          <w:sz w:val="18"/>
-          <w:szCs w:val="18"/>
-        </w:rPr>
-        <w:t>APÉNDICE</w:t>
-      </w:r>
-    </w:p>
-    <w:p>
-      <w:pPr>
-        <w:jc w:val="both"/>
-        <w:rPr>
-          <w:rFonts w:ascii="Arial" w:eastAsia="Arial" w:hAnsi="Arial" w:cs="Arial"/>
-          <w:sz w:val="18"/>
-          <w:szCs w:val="18"/>
-        </w:rPr>
-      </w:pPr>
-    </w:p>
-    <w:p>
-      <w:pPr>
-        <w:jc w:val="both"/>
-        <w:rPr>
-          <w:rFonts w:ascii="Arial" w:eastAsia="Arial" w:hAnsi="Arial" w:cs="Arial"/>
-          <w:sz w:val="18"/>
-          <w:szCs w:val="18"/>
-        </w:rPr>
-      </w:pPr>
-      <w:r>
-        <w:rPr>
-          <w:rFonts w:ascii="Arial" w:eastAsia="Arial" w:hAnsi="Arial" w:cs="Arial"/>
-          <w:sz w:val="18"/>
-          <w:szCs w:val="18"/>
-        </w:rPr>
-        <w:tab/>
-        <w:t>Los apéndices, si son necesarios, aparecen antes del reconocimiento. Los apéndices irán ubicados después de las Conclusiones, y antes de los Argumentos y las Referencias. Se numerarán con números romanos, tal como en el título de esta sección</w:t>
-      </w:r>
-    </w:p>
-    <w:p>
-      <w:pPr>
-        <w:jc w:val="both"/>
-        <w:rPr>
-          <w:rFonts w:ascii="Arial" w:eastAsia="Arial" w:hAnsi="Arial" w:cs="Arial"/>
-          <w:sz w:val="18"/>
-          <w:szCs w:val="18"/>
-        </w:rPr>
-      </w:pPr>
-    </w:p>
-    <w:p>
-      <w:pPr>
-        <w:jc w:val="center"/>
-        <w:rPr>
-          <w:rFonts w:ascii="Arial" w:eastAsia="Arial" w:hAnsi="Arial" w:cs="Arial"/>
-          <w:sz w:val="18"/>
-          <w:szCs w:val="18"/>
-        </w:rPr>
-      </w:pPr>
-      <w:r>
-        <w:rPr>
-          <w:rFonts w:ascii="Arial" w:eastAsia="Arial" w:hAnsi="Arial" w:cs="Arial"/>
-          <w:sz w:val="18"/>
-          <w:szCs w:val="18"/>
-        </w:rPr>
-        <w:t>RECONOCIMIENTO</w:t>
-      </w:r>
-    </w:p>
-    <w:p>
-      <w:pPr>
-        <w:jc w:val="both"/>
-        <w:rPr>
-          <w:rFonts w:ascii="Arial" w:eastAsia="Arial" w:hAnsi="Arial" w:cs="Arial"/>
-          <w:sz w:val="18"/>
-          <w:szCs w:val="18"/>
-        </w:rPr>
-      </w:pPr>
-    </w:p>
-    <w:p>
-      <w:pPr>
-        <w:jc w:val="both"/>
-        <w:rPr>
-          <w:rFonts w:ascii="Arial" w:eastAsia="Arial" w:hAnsi="Arial" w:cs="Arial"/>
-          <w:sz w:val="18"/>
-          <w:szCs w:val="18"/>
-        </w:rPr>
-      </w:pPr>
-      <w:r>
-        <w:rPr>
-          <w:rFonts w:ascii="Arial" w:eastAsia="Arial" w:hAnsi="Arial" w:cs="Arial"/>
-          <w:sz w:val="18"/>
-          <w:szCs w:val="18"/>
-        </w:rPr>
-        <w:tab/>
-        <w:t>“</w:t>
-      </w:r>
-      <w:proofErr w:type="spellStart"/>
-      <w:r>
-        <w:rPr>
-          <w:rFonts w:ascii="Arial" w:eastAsia="Arial" w:hAnsi="Arial" w:cs="Arial"/>
-          <w:sz w:val="18"/>
-          <w:szCs w:val="18"/>
-        </w:rPr>
-        <w:t>Acknowledgment</w:t>
-      </w:r>
-      <w:proofErr w:type="spellEnd"/>
-      <w:r>
-        <w:rPr>
-          <w:rFonts w:ascii="Arial" w:eastAsia="Arial" w:hAnsi="Arial" w:cs="Arial"/>
-          <w:sz w:val="18"/>
-          <w:szCs w:val="18"/>
-        </w:rPr>
-        <w:t xml:space="preserve">” en inglés americano. Evite las expresiones como “Uno de </w:t>
-      </w:r>
-      <w:proofErr w:type="spellStart"/>
-      <w:r>
-        <w:rPr>
-          <w:rFonts w:ascii="Arial" w:eastAsia="Arial" w:hAnsi="Arial" w:cs="Arial"/>
-          <w:sz w:val="18"/>
-          <w:szCs w:val="18"/>
-        </w:rPr>
-        <w:t>nosostros</w:t>
-      </w:r>
-      <w:proofErr w:type="spellEnd"/>
-      <w:r>
-        <w:rPr>
-          <w:rFonts w:ascii="Arial" w:eastAsia="Arial" w:hAnsi="Arial" w:cs="Arial"/>
-          <w:sz w:val="18"/>
-          <w:szCs w:val="18"/>
-        </w:rPr>
-        <w:t xml:space="preserve"> (S.B.A.) gustaría agradecer…    </w:t>
-      </w:r>
-      <w:proofErr w:type="gramStart"/>
-      <w:r>
-        <w:rPr>
-          <w:rFonts w:ascii="Arial" w:eastAsia="Arial" w:hAnsi="Arial" w:cs="Arial"/>
-          <w:sz w:val="18"/>
-          <w:szCs w:val="18"/>
-        </w:rPr>
-        <w:t xml:space="preserve">  .</w:t>
-      </w:r>
-      <w:proofErr w:type="gramEnd"/>
-      <w:r>
-        <w:rPr>
-          <w:rFonts w:ascii="Arial" w:eastAsia="Arial" w:hAnsi="Arial" w:cs="Arial"/>
-          <w:sz w:val="18"/>
-          <w:szCs w:val="18"/>
-        </w:rPr>
-        <w:t>” Exponga reconocimientos a patrocinadores y de apoyo financieros. Los Alumnos de la asignatura: ________________________ del II-2005, desean expresar su agradecimiento a la Universidad de Pamplona por todo el apoyo recibido durante el desarrollo del curso….</w:t>
-      </w:r>
-    </w:p>
-    <w:p>
-      <w:pPr>
-        <w:jc w:val="both"/>
-        <w:rPr>
-          <w:rFonts w:ascii="Arial" w:eastAsia="Arial" w:hAnsi="Arial" w:cs="Arial"/>
-          <w:sz w:val="18"/>
-          <w:szCs w:val="18"/>
-        </w:rPr>
       </w:pPr>
     </w:p>
     <w:p>
@@ -3605,145 +4690,17 @@
           <w:szCs w:val="18"/>
         </w:rPr>
       </w:pPr>
-      <w:r>
+    </w:p>
+    <w:p>
+      <w:pPr>
+        <w:jc w:val="both"/>
         <w:rPr>
           <w:rFonts w:ascii="Arial" w:eastAsia="Arial" w:hAnsi="Arial" w:cs="Arial"/>
           <w:b/>
           <w:sz w:val="18"/>
           <w:szCs w:val="18"/>
         </w:rPr>
-        <w:t>12 REFERENCIAS.</w:t>
-      </w:r>
-    </w:p>
-    <w:p>
-      <w:pPr>
-        <w:jc w:val="both"/>
-        <w:rPr>
-          <w:rFonts w:ascii="Arial" w:eastAsia="Arial" w:hAnsi="Arial" w:cs="Arial"/>
-          <w:b/>
-          <w:sz w:val="18"/>
-          <w:szCs w:val="18"/>
-        </w:rPr>
-      </w:pPr>
-    </w:p>
-    <w:p>
-      <w:pPr>
-        <w:jc w:val="both"/>
-        <w:rPr>
-          <w:rFonts w:ascii="Arial" w:eastAsia="Arial" w:hAnsi="Arial" w:cs="Arial"/>
-          <w:b/>
-          <w:sz w:val="18"/>
-          <w:szCs w:val="18"/>
-        </w:rPr>
-      </w:pPr>
-    </w:p>
-    <w:p>
-      <w:pPr>
-        <w:jc w:val="both"/>
-        <w:rPr>
-          <w:rFonts w:ascii="Arial" w:eastAsia="Arial" w:hAnsi="Arial" w:cs="Arial"/>
-          <w:b/>
-          <w:sz w:val="18"/>
-          <w:szCs w:val="18"/>
-        </w:rPr>
-      </w:pPr>
-    </w:p>
-    <w:p>
-      <w:pPr>
-        <w:jc w:val="both"/>
-        <w:rPr>
-          <w:rFonts w:ascii="Arial" w:eastAsia="Arial" w:hAnsi="Arial" w:cs="Arial"/>
-          <w:b/>
-          <w:sz w:val="18"/>
-          <w:szCs w:val="18"/>
-        </w:rPr>
-      </w:pPr>
-    </w:p>
-    <w:p>
-      <w:pPr>
-        <w:jc w:val="both"/>
-        <w:rPr>
-          <w:rFonts w:ascii="Arial" w:eastAsia="Arial" w:hAnsi="Arial" w:cs="Arial"/>
-          <w:b/>
-          <w:sz w:val="18"/>
-          <w:szCs w:val="18"/>
-        </w:rPr>
-      </w:pPr>
-    </w:p>
-    <w:p>
-      <w:pPr>
-        <w:jc w:val="both"/>
-        <w:rPr>
-          <w:rFonts w:ascii="Arial" w:eastAsia="Arial" w:hAnsi="Arial" w:cs="Arial"/>
-          <w:b/>
-          <w:sz w:val="18"/>
-          <w:szCs w:val="18"/>
-        </w:rPr>
-      </w:pPr>
-    </w:p>
-    <w:p>
-      <w:pPr>
-        <w:jc w:val="both"/>
-        <w:rPr>
-          <w:rFonts w:ascii="Arial" w:eastAsia="Arial" w:hAnsi="Arial" w:cs="Arial"/>
-          <w:b/>
-          <w:sz w:val="18"/>
-          <w:szCs w:val="18"/>
-        </w:rPr>
-      </w:pPr>
-    </w:p>
-    <w:p>
-      <w:pPr>
-        <w:jc w:val="both"/>
-        <w:rPr>
-          <w:rFonts w:ascii="Arial" w:eastAsia="Arial" w:hAnsi="Arial" w:cs="Arial"/>
-          <w:b/>
-          <w:sz w:val="18"/>
-          <w:szCs w:val="18"/>
-        </w:rPr>
-      </w:pPr>
-    </w:p>
-    <w:p>
-      <w:pPr>
-        <w:jc w:val="both"/>
-        <w:rPr>
-          <w:rFonts w:ascii="Arial" w:eastAsia="Arial" w:hAnsi="Arial" w:cs="Arial"/>
-          <w:b/>
-          <w:sz w:val="18"/>
-          <w:szCs w:val="18"/>
-        </w:rPr>
-      </w:pPr>
-    </w:p>
-    <w:p>
-      <w:pPr>
-        <w:jc w:val="both"/>
-        <w:rPr>
-          <w:rFonts w:ascii="Arial" w:eastAsia="Arial" w:hAnsi="Arial" w:cs="Arial"/>
-          <w:b/>
-          <w:sz w:val="18"/>
-          <w:szCs w:val="18"/>
-        </w:rPr>
-      </w:pPr>
-    </w:p>
-    <w:p>
-      <w:pPr>
-        <w:jc w:val="both"/>
-        <w:rPr>
-          <w:rFonts w:ascii="Arial" w:eastAsia="Arial" w:hAnsi="Arial" w:cs="Arial"/>
-          <w:b/>
-          <w:sz w:val="18"/>
-          <w:szCs w:val="18"/>
-        </w:rPr>
-      </w:pPr>
-      <w:r>
-        <w:rPr>
-          <w:rFonts w:ascii="Arial" w:eastAsia="Arial" w:hAnsi="Arial" w:cs="Arial"/>
-          <w:b/>
-          <w:sz w:val="18"/>
-          <w:szCs w:val="18"/>
-        </w:rPr>
-        <w:t>Notas:</w:t>
-      </w:r>
+      </w:pPr>
     </w:p>
     <w:p>
       <w:pPr>
@@ -4007,11 +4964,100 @@
       </w:rPr>
     </w:lvl>
   </w:abstractNum>
+  <w:abstractNum w:abstractNumId="2" w15:restartNumberingAfterBreak="0">
+    <w:nsid w:val="451E4389"/>
+    <w:multiLevelType w:val="hybridMultilevel"/>
+    <w:tmpl w:val="342E24E6"/>
+    <w:lvl w:ilvl="0" w:tplc="280A000F">
+      <w:start w:val="1"/>
+      <w:numFmt w:val="decimal"/>
+      <w:lvlText w:val="%1."/>
+      <w:lvlJc w:val="left"/>
+      <w:pPr>
+        <w:ind w:left="720" w:hanging="360"/>
+      </w:pPr>
+    </w:lvl>
+    <w:lvl w:ilvl="1" w:tplc="280A0019" w:tentative="1">
+      <w:start w:val="1"/>
+      <w:numFmt w:val="lowerLetter"/>
+      <w:lvlText w:val="%2."/>
+      <w:lvlJc w:val="left"/>
+      <w:pPr>
+        <w:ind w:left="1440" w:hanging="360"/>
+      </w:pPr>
+    </w:lvl>
+    <w:lvl w:ilvl="2" w:tplc="280A001B" w:tentative="1">
+      <w:start w:val="1"/>
+      <w:numFmt w:val="lowerRoman"/>
+      <w:lvlText w:val="%3."/>
+      <w:lvlJc w:val="right"/>
+      <w:pPr>
+        <w:ind w:left="2160" w:hanging="180"/>
+      </w:pPr>
+    </w:lvl>
+    <w:lvl w:ilvl="3" w:tplc="280A000F" w:tentative="1">
+      <w:start w:val="1"/>
+      <w:numFmt w:val="decimal"/>
+      <w:lvlText w:val="%4."/>
+      <w:lvlJc w:val="left"/>
+      <w:pPr>
+        <w:ind w:left="2880" w:hanging="360"/>
+      </w:pPr>
+    </w:lvl>
+    <w:lvl w:ilvl="4" w:tplc="280A0019" w:tentative="1">
+      <w:start w:val="1"/>
+      <w:numFmt w:val="lowerLetter"/>
+      <w:lvlText w:val="%5."/>
+      <w:lvlJc w:val="left"/>
+      <w:pPr>
+        <w:ind w:left="3600" w:hanging="360"/>
+      </w:pPr>
+    </w:lvl>
+    <w:lvl w:ilvl="5" w:tplc="280A001B" w:tentative="1">
+      <w:start w:val="1"/>
+      <w:numFmt w:val="lowerRoman"/>
+      <w:lvlText w:val="%6."/>
+      <w:lvlJc w:val="right"/>
+      <w:pPr>
+        <w:ind w:left="4320" w:hanging="180"/>
+      </w:pPr>
+    </w:lvl>
+    <w:lvl w:ilvl="6" w:tplc="280A000F" w:tentative="1">
+      <w:start w:val="1"/>
+      <w:numFmt w:val="decimal"/>
+      <w:lvlText w:val="%7."/>
+      <w:lvlJc w:val="left"/>
+      <w:pPr>
+        <w:ind w:left="5040" w:hanging="360"/>
+      </w:pPr>
+    </w:lvl>
+    <w:lvl w:ilvl="7" w:tplc="280A0019" w:tentative="1">
+      <w:start w:val="1"/>
+      <w:numFmt w:val="lowerLetter"/>
+      <w:lvlText w:val="%8."/>
+      <w:lvlJc w:val="left"/>
+      <w:pPr>
+        <w:ind w:left="5760" w:hanging="360"/>
+      </w:pPr>
+    </w:lvl>
+    <w:lvl w:ilvl="8" w:tplc="280A001B" w:tentative="1">
+      <w:start w:val="1"/>
+      <w:numFmt w:val="lowerRoman"/>
+      <w:lvlText w:val="%9."/>
+      <w:lvlJc w:val="right"/>
+      <w:pPr>
+        <w:ind w:left="6480" w:hanging="180"/>
+      </w:pPr>
+    </w:lvl>
+  </w:abstractNum>
   <w:num w:numId="1" w16cid:durableId="180516888">
     <w:abstractNumId w:val="0"/>
   </w:num>
   <w:num w:numId="2" w16cid:durableId="1877959674">
     <w:abstractNumId w:val="1"/>
+  </w:num>
+  <w:num w:numId="3" w16cid:durableId="174416997">
+    <w:abstractNumId w:val="2"/>
   </w:num>
 </w:numbering>
 </file>
@@ -4415,6 +5461,7 @@
     <w:name w:val="heading 1"/>
     <w:basedOn w:val="Normal"/>
     <w:next w:val="Normal"/>
+    <w:link w:val="Ttulo1Car"/>
     <w:uiPriority w:val="9"/>
     <w:qFormat/>
     <w:pPr>
@@ -4434,7 +5481,6 @@
     <w:basedOn w:val="Normal"/>
     <w:next w:val="Normal"/>
     <w:uiPriority w:val="9"/>
-    <w:semiHidden/>
     <w:unhideWhenUsed/>
     <w:qFormat/>
     <w:pPr>
@@ -4454,7 +5500,6 @@
     <w:basedOn w:val="Normal"/>
     <w:next w:val="Normal"/>
     <w:uiPriority w:val="9"/>
-    <w:semiHidden/>
     <w:unhideWhenUsed/>
     <w:qFormat/>
     <w:pPr>
@@ -4530,7 +5575,6 @@
   <w:style w:type="character" w:default="1" w:styleId="Fuentedeprrafopredeter">
     <w:name w:val="Default Paragraph Font"/>
     <w:uiPriority w:val="1"/>
-    <w:semiHidden/>
     <w:unhideWhenUsed/>
   </w:style>
   <w:style w:type="table" w:default="1" w:styleId="Tablanormal">
@@ -4650,6 +5694,56 @@
       <w:color w:val="605E5C"/>
       <w:shd w:val="clear" w:color="auto" w:fill="E1DFDD"/>
     </w:rPr>
+  </w:style>
+  <w:style w:type="paragraph" w:styleId="Prrafodelista">
+    <w:name w:val="List Paragraph"/>
+    <w:basedOn w:val="Normal"/>
+    <w:uiPriority w:val="34"/>
+    <w:qFormat/>
+    <w:rsid w:val="006A32BC"/>
+    <w:pPr>
+      <w:ind w:left="720"/>
+      <w:contextualSpacing/>
+    </w:pPr>
+  </w:style>
+  <w:style w:type="paragraph" w:styleId="Descripcin">
+    <w:name w:val="caption"/>
+    <w:basedOn w:val="Normal"/>
+    <w:next w:val="Normal"/>
+    <w:uiPriority w:val="35"/>
+    <w:unhideWhenUsed/>
+    <w:qFormat/>
+    <w:rsid w:val="005B5A35"/>
+    <w:pPr>
+      <w:spacing w:after="200"/>
+    </w:pPr>
+    <w:rPr>
+      <w:i/>
+      <w:iCs/>
+      <w:color w:val="1F497D" w:themeColor="text2"/>
+      <w:sz w:val="18"/>
+      <w:szCs w:val="18"/>
+    </w:rPr>
+  </w:style>
+  <w:style w:type="character" w:customStyle="1" w:styleId="Ttulo1Car">
+    <w:name w:val="Título 1 Car"/>
+    <w:basedOn w:val="Fuentedeprrafopredeter"/>
+    <w:link w:val="Ttulo1"/>
+    <w:uiPriority w:val="9"/>
+    <w:rsid w:val="003215BB"/>
+    <w:rPr>
+      <w:b/>
+      <w:sz w:val="48"/>
+      <w:szCs w:val="48"/>
+    </w:rPr>
+  </w:style>
+  <w:style w:type="paragraph" w:styleId="Bibliografa">
+    <w:name w:val="Bibliography"/>
+    <w:basedOn w:val="Normal"/>
+    <w:next w:val="Normal"/>
+    <w:uiPriority w:val="37"/>
+    <w:unhideWhenUsed/>
+    <w:rsid w:val="003215BB"/>
   </w:style>
 </w:styles>
 </file>
@@ -4972,4 +6066,98 @@
   </a:objectDefaults>
   <a:extraClrSchemeLst/>
 </a:theme>
+</file>
+
+<file path=customXml/item1.xml><?xml version="1.0" encoding="utf-8"?>
+<b:Sources xmlns:b="http://schemas.openxmlformats.org/officeDocument/2006/bibliography" xmlns="http://schemas.openxmlformats.org/officeDocument/2006/bibliography" SelectedStyle="\IEEE2006OfficeOnline.xsl" StyleName="IEEE" Version="2006">
+  <b:Source>
+    <b:Tag>MUR14</b:Tag>
+    <b:SourceType>Report</b:SourceType>
+    <b:Guid>{316AD5F2-2373-4233-BBB6-0357B4980E2C}</b:Guid>
+    <b:Title>Un análisis comparativo de los sistemas de clasificación de universidades</b:Title>
+    <b:Year>2015</b:Year>
+    <b:City>Budapest</b:City>
+    <b:Author>
+      <b:Author>
+        <b:NameList>
+          <b:Person>
+            <b:Last>MURAT PERIT</b:Last>
+            <b:First>CAKIR</b:First>
+          </b:Person>
+          <b:Person>
+            <b:Last>CENGIZ ACARTURK</b:Last>
+          </b:Person>
+          <b:Person>
+            <b:Last>OGUZHAN ALASEHIR</b:Last>
+          </b:Person>
+          <b:Person>
+            <b:Last>CANAN CILINGIR</b:Last>
+          </b:Person>
+        </b:NameList>
+      </b:Author>
+    </b:Author>
+    <b:Publisher>Akadémiai Kiadó</b:Publisher>
+    <b:RefOrder>1</b:RefOrder>
+  </b:Source>
+  <b:Source>
+    <b:Tag>May21</b:Tag>
+    <b:SourceType>Report</b:SourceType>
+    <b:Guid>{EF48A1A3-8B2F-4774-A0C8-291674DA7403}</b:Guid>
+    <b:Title>Predicción de mortalidad a causa del Covid 19 en Perú utilizando</b:Title>
+    <b:Year>2021</b:Year>
+    <b:Publisher>Ulasalle</b:Publisher>
+    <b:City>Tacna</b:City>
+    <b:Author>
+      <b:Author>
+        <b:NameList>
+          <b:Person>
+            <b:Last>Mayta Avalos</b:Last>
+            <b:First>Cesar </b:First>
+          </b:Person>
+          <b:Person>
+            <b:Last>Valdivia Mamani</b:Last>
+            <b:Middle>Cristian</b:Middle>
+            <b:First>Jesús </b:First>
+          </b:Person>
+          <b:Person>
+            <b:Last>Castilla Rosales</b:Last>
+            <b:First>Fernando </b:First>
+          </b:Person>
+          <b:Person>
+            <b:Last>Gimenes Colana</b:Last>
+            <b:First>Milca </b:First>
+          </b:Person>
+        </b:NameList>
+      </b:Author>
+    </b:Author>
+    <b:RefOrder>2</b:RefOrder>
+  </b:Source>
+  <b:Source>
+    <b:Tag>WMc12</b:Tag>
+    <b:SourceType>Book</b:SourceType>
+    <b:Guid>{D4A7CE19-E67C-4563-86F0-0ACFE856D39E}</b:Guid>
+    <b:Title>Python for Data Analysis: Data Wrangling with Pandas, NumPy, and IPython</b:Title>
+    <b:Year>2012</b:Year>
+    <b:Publisher>O'Reilly Media</b:Publisher>
+    <b:Author>
+      <b:Author>
+        <b:NameList>
+          <b:Person>
+            <b:Last>McKinney</b:Last>
+            <b:First>W.</b:First>
+          </b:Person>
+        </b:NameList>
+      </b:Author>
+    </b:Author>
+    <b:RefOrder>3</b:RefOrder>
+  </b:Source>
+</b:Sources>
+</file>
+
+<file path=customXml/itemProps1.xml><?xml version="1.0" encoding="utf-8"?>
+<ds:datastoreItem xmlns:ds="http://schemas.openxmlformats.org/officeDocument/2006/customXml" ds:itemID="{4980B0B4-F2FB-4CC8-AAB7-8AD532110047}">
+  <ds:schemaRefs>
+    <ds:schemaRef ds:uri="http://schemas.openxmlformats.org/officeDocument/2006/bibliography"/>
+  </ds:schemaRefs>
+</ds:datastoreItem>
 </file>
</xml_diff>

<commit_message>
remejorando la documentacion del articulo
</commit_message>
<xml_diff>
--- a/Articulo.docx
+++ b/Articulo.docx
@@ -109,16 +109,7 @@
           <w:sz w:val="22"/>
           <w:szCs w:val="22"/>
         </w:rPr>
-        <w:t xml:space="preserve">Eli Serrano </w:t>
-      </w:r>
-      <w:r>
-        <w:rPr>
-          <w:rFonts w:ascii="Arial" w:eastAsia="Times New Roman" w:hAnsi="Arial" w:cs="Arial"/>
-          <w:color w:val="000000"/>
-          <w:sz w:val="22"/>
-          <w:szCs w:val="22"/>
-        </w:rPr>
-        <w:t>Pérez</w:t>
+        <w:t>Eli Serrano Pérez</w:t>
       </w:r>
       <w:r>
         <w:rPr>
@@ -172,16 +163,7 @@
           <w:sz w:val="22"/>
           <w:szCs w:val="22"/>
         </w:rPr>
-        <w:t xml:space="preserve">Alexander Chipa </w:t>
-      </w:r>
-      <w:r>
-        <w:rPr>
-          <w:rFonts w:ascii="Arial" w:eastAsia="Times New Roman" w:hAnsi="Arial" w:cs="Arial"/>
-          <w:color w:val="000000"/>
-          <w:sz w:val="22"/>
-          <w:szCs w:val="22"/>
-        </w:rPr>
-        <w:t>Cárdenas</w:t>
+        <w:t>Alexander Chipa Cárdenas</w:t>
       </w:r>
       <w:r>
         <w:rPr>
@@ -651,13 +633,41 @@
           <w:szCs w:val="18"/>
         </w:rPr>
       </w:pPr>
-      <w:r>
-        <w:rPr>
-          <w:rFonts w:ascii="Arial" w:eastAsia="Arial" w:hAnsi="Arial" w:cs="Arial"/>
-          <w:sz w:val="18"/>
-          <w:szCs w:val="18"/>
-        </w:rPr>
-        <w:t xml:space="preserve">The following </w:t>
+      <w:proofErr w:type="spellStart"/>
+      <w:r>
+        <w:rPr>
+          <w:rFonts w:ascii="Arial" w:eastAsia="Arial" w:hAnsi="Arial" w:cs="Arial"/>
+          <w:sz w:val="18"/>
+          <w:szCs w:val="18"/>
+        </w:rPr>
+        <w:t>The</w:t>
+      </w:r>
+      <w:proofErr w:type="spellEnd"/>
+      <w:r>
+        <w:rPr>
+          <w:rFonts w:ascii="Arial" w:eastAsia="Arial" w:hAnsi="Arial" w:cs="Arial"/>
+          <w:sz w:val="18"/>
+          <w:szCs w:val="18"/>
+        </w:rPr>
+        <w:t xml:space="preserve"> </w:t>
+      </w:r>
+      <w:proofErr w:type="spellStart"/>
+      <w:r>
+        <w:rPr>
+          <w:rFonts w:ascii="Arial" w:eastAsia="Arial" w:hAnsi="Arial" w:cs="Arial"/>
+          <w:sz w:val="18"/>
+          <w:szCs w:val="18"/>
+        </w:rPr>
+        <w:t>following</w:t>
+      </w:r>
+      <w:proofErr w:type="spellEnd"/>
+      <w:r>
+        <w:rPr>
+          <w:rFonts w:ascii="Arial" w:eastAsia="Arial" w:hAnsi="Arial" w:cs="Arial"/>
+          <w:sz w:val="18"/>
+          <w:szCs w:val="18"/>
+        </w:rPr>
+        <w:t xml:space="preserve"> </w:t>
       </w:r>
       <w:proofErr w:type="spellStart"/>
       <w:r>
@@ -2497,16 +2507,14 @@
         </w:rPr>
         <w:t>el análisis del desempeño y la evaluación comparativa de las universidades han atraído un creciente interés de los investigadores, los encargados de formular políticas y los medios de comunicación. las clasificaciones universitarias son utilizadas para diferentes propósitos por</w:t>
       </w:r>
-    </w:p>
-    <w:p>
-      <w:pPr>
-        <w:jc w:val="both"/>
-        <w:rPr>
-          <w:rFonts w:ascii="Arial" w:eastAsia="Arial" w:hAnsi="Arial" w:cs="Arial"/>
-          <w:sz w:val="18"/>
-          <w:szCs w:val="18"/>
-        </w:rPr>
-      </w:pPr>
+      <w:r>
+        <w:rPr>
+          <w:rFonts w:ascii="Arial" w:eastAsia="Arial" w:hAnsi="Arial" w:cs="Arial"/>
+          <w:sz w:val="18"/>
+          <w:szCs w:val="18"/>
+        </w:rPr>
+        <w:t xml:space="preserve"> </w:t>
+      </w:r>
       <w:r>
         <w:rPr>
           <w:rFonts w:ascii="Arial" w:eastAsia="Arial" w:hAnsi="Arial" w:cs="Arial"/>
@@ -2515,16 +2523,14 @@
         </w:rPr>
         <w:t>varios actores de la sociedad. los futuros estudiantes y sus familias son la audiencia más</w:t>
       </w:r>
-    </w:p>
-    <w:p>
-      <w:pPr>
-        <w:jc w:val="both"/>
-        <w:rPr>
-          <w:rFonts w:ascii="Arial" w:eastAsia="Arial" w:hAnsi="Arial" w:cs="Arial"/>
-          <w:sz w:val="18"/>
-          <w:szCs w:val="18"/>
-        </w:rPr>
-      </w:pPr>
+      <w:r>
+        <w:rPr>
+          <w:rFonts w:ascii="Arial" w:eastAsia="Arial" w:hAnsi="Arial" w:cs="Arial"/>
+          <w:sz w:val="18"/>
+          <w:szCs w:val="18"/>
+        </w:rPr>
+        <w:t xml:space="preserve"> </w:t>
+      </w:r>
       <w:r>
         <w:rPr>
           <w:rFonts w:ascii="Arial" w:eastAsia="Arial" w:hAnsi="Arial" w:cs="Arial"/>
@@ -2689,6 +2695,7 @@
           <w:id w:val="986982658"/>
           <w:citation/>
         </w:sdtPr>
+        <w:sdtEndPr/>
         <w:sdtContent>
           <w:r>
             <w:rPr>
@@ -2873,7 +2880,6 @@
           <w:sz w:val="22"/>
           <w:szCs w:val="22"/>
         </w:rPr>
-        <w:lastRenderedPageBreak/>
         <w:t>CARACTERÍSTICAS GENERALES</w:t>
       </w:r>
     </w:p>
@@ -3005,7 +3011,25 @@
           <w:sz w:val="18"/>
           <w:szCs w:val="18"/>
         </w:rPr>
-        <w:t xml:space="preserve">Conceptos Para dar solución al problema identificado es necesario conocer el concepto de Inteligencia Artificial,google </w:t>
+        <w:t xml:space="preserve">Conceptos Para dar solución al problema identificado es necesario conocer el concepto de Inteligencia </w:t>
+      </w:r>
+      <w:proofErr w:type="spellStart"/>
+      <w:r>
+        <w:rPr>
+          <w:rFonts w:ascii="Arial" w:eastAsia="Arial" w:hAnsi="Arial" w:cs="Arial"/>
+          <w:sz w:val="18"/>
+          <w:szCs w:val="18"/>
+        </w:rPr>
+        <w:t>Artificial,google</w:t>
+      </w:r>
+      <w:proofErr w:type="spellEnd"/>
+      <w:r>
+        <w:rPr>
+          <w:rFonts w:ascii="Arial" w:eastAsia="Arial" w:hAnsi="Arial" w:cs="Arial"/>
+          <w:sz w:val="18"/>
+          <w:szCs w:val="18"/>
+        </w:rPr>
+        <w:t xml:space="preserve"> </w:t>
       </w:r>
       <w:proofErr w:type="spellStart"/>
       <w:r>
@@ -3397,6 +3421,7 @@
           <w:id w:val="-1321259473"/>
           <w:citation/>
         </w:sdtPr>
+        <w:sdtEndPr/>
         <w:sdtContent>
           <w:r>
             <w:rPr>
@@ -3471,6 +3496,126 @@
           <w:szCs w:val="18"/>
         </w:rPr>
       </w:pPr>
+      <w:r>
+        <w:rPr>
+          <w:rFonts w:ascii="Arial" w:eastAsia="Arial" w:hAnsi="Arial" w:cs="Arial"/>
+          <w:sz w:val="18"/>
+          <w:szCs w:val="18"/>
+        </w:rPr>
+        <w:t xml:space="preserve">● </w:t>
+      </w:r>
+      <w:proofErr w:type="spellStart"/>
+      <w:r>
+        <w:rPr>
+          <w:rFonts w:ascii="Arial" w:eastAsia="Arial" w:hAnsi="Arial" w:cs="Arial"/>
+          <w:sz w:val="18"/>
+          <w:szCs w:val="18"/>
+        </w:rPr>
+        <w:t>Keras</w:t>
+      </w:r>
+      <w:proofErr w:type="spellEnd"/>
+      <w:r>
+        <w:rPr>
+          <w:rFonts w:ascii="Arial" w:eastAsia="Arial" w:hAnsi="Arial" w:cs="Arial"/>
+          <w:sz w:val="18"/>
+          <w:szCs w:val="18"/>
+        </w:rPr>
+        <w:t xml:space="preserve">: Es una interfaz de alto nivel para manipular las redes neuronales, con </w:t>
+      </w:r>
+      <w:proofErr w:type="spellStart"/>
+      <w:r>
+        <w:rPr>
+          <w:rFonts w:ascii="Arial" w:eastAsia="Arial" w:hAnsi="Arial" w:cs="Arial"/>
+          <w:sz w:val="18"/>
+          <w:szCs w:val="18"/>
+        </w:rPr>
+        <w:t>keras</w:t>
+      </w:r>
+      <w:proofErr w:type="spellEnd"/>
+      <w:r>
+        <w:rPr>
+          <w:rFonts w:ascii="Arial" w:eastAsia="Arial" w:hAnsi="Arial" w:cs="Arial"/>
+          <w:sz w:val="18"/>
+          <w:szCs w:val="18"/>
+        </w:rPr>
+        <w:t xml:space="preserve"> podemos ver fácilmente si nuestras ideas darán buenos resultados inmediatos.</w:t>
+      </w:r>
+      <w:sdt>
+        <w:sdtPr>
+          <w:rPr>
+            <w:rFonts w:ascii="Arial" w:eastAsia="Arial" w:hAnsi="Arial" w:cs="Arial"/>
+            <w:sz w:val="18"/>
+            <w:szCs w:val="18"/>
+          </w:rPr>
+          <w:id w:val="-371462064"/>
+          <w:citation/>
+        </w:sdtPr>
+        <w:sdtContent>
+          <w:r>
+            <w:rPr>
+              <w:rFonts w:ascii="Arial" w:eastAsia="Arial" w:hAnsi="Arial" w:cs="Arial"/>
+              <w:sz w:val="18"/>
+              <w:szCs w:val="18"/>
+            </w:rPr>
+            <w:fldChar w:fldCharType="begin"/>
+          </w:r>
+          <w:r>
+            <w:rPr>
+              <w:rFonts w:ascii="Arial" w:eastAsia="Arial" w:hAnsi="Arial" w:cs="Arial"/>
+              <w:sz w:val="18"/>
+              <w:szCs w:val="18"/>
+              <w:lang w:val="es-ES"/>
+            </w:rPr>
+            <w:instrText xml:space="preserve"> CITATION JTo18 \l 3082 </w:instrText>
+          </w:r>
+          <w:r>
+            <w:rPr>
+              <w:rFonts w:ascii="Arial" w:eastAsia="Arial" w:hAnsi="Arial" w:cs="Arial"/>
+              <w:sz w:val="18"/>
+              <w:szCs w:val="18"/>
+            </w:rPr>
+            <w:fldChar w:fldCharType="separate"/>
+          </w:r>
+          <w:r>
+            <w:rPr>
+              <w:rFonts w:ascii="Arial" w:eastAsia="Arial" w:hAnsi="Arial" w:cs="Arial"/>
+              <w:noProof/>
+              <w:sz w:val="18"/>
+              <w:szCs w:val="18"/>
+              <w:lang w:val="es-ES"/>
+            </w:rPr>
+            <w:t xml:space="preserve"> </w:t>
+          </w:r>
+          <w:r>
+            <w:rPr>
+              <w:rFonts w:ascii="Arial" w:eastAsia="Arial" w:hAnsi="Arial" w:cs="Arial"/>
+              <w:noProof/>
+              <w:sz w:val="18"/>
+              <w:szCs w:val="18"/>
+              <w:lang w:val="es-ES"/>
+            </w:rPr>
+            <w:t>[3]</w:t>
+          </w:r>
+          <w:r>
+            <w:rPr>
+              <w:rFonts w:ascii="Arial" w:eastAsia="Arial" w:hAnsi="Arial" w:cs="Arial"/>
+              <w:sz w:val="18"/>
+              <w:szCs w:val="18"/>
+            </w:rPr>
+            <w:fldChar w:fldCharType="end"/>
+          </w:r>
+        </w:sdtContent>
+      </w:sdt>
+    </w:p>
+    <w:p>
+      <w:pPr>
+        <w:jc w:val="both"/>
+        <w:rPr>
+          <w:rFonts w:ascii="Arial" w:eastAsia="Arial" w:hAnsi="Arial" w:cs="Arial"/>
+          <w:sz w:val="18"/>
+          <w:szCs w:val="18"/>
+        </w:rPr>
+      </w:pPr>
     </w:p>
     <w:p>
       <w:pPr>
@@ -3811,9 +3956,22 @@
     <w:p>
       <w:pPr>
         <w:pStyle w:val="Ttulo3"/>
-      </w:pPr>
-      <w:r>
-        <w:t xml:space="preserve"> IMÁGENES A COLOR</w:t>
+        <w:rPr>
+          <w:rFonts w:ascii="Arial" w:hAnsi="Arial" w:cs="Arial"/>
+          <w:sz w:val="22"/>
+          <w:szCs w:val="22"/>
+        </w:rPr>
+      </w:pPr>
+      <w:r>
+        <w:t xml:space="preserve"> </w:t>
+      </w:r>
+      <w:r>
+        <w:rPr>
+          <w:rFonts w:ascii="Arial" w:hAnsi="Arial" w:cs="Arial"/>
+          <w:sz w:val="22"/>
+          <w:szCs w:val="22"/>
+        </w:rPr>
+        <w:t>IMÁGENES A COLOR</w:t>
       </w:r>
     </w:p>
     <w:p>
@@ -3900,6 +4058,26 @@
         <w:jc w:val="both"/>
         <w:rPr>
           <w:rFonts w:ascii="Arial" w:eastAsia="Arial" w:hAnsi="Arial" w:cs="Arial"/>
+          <w:sz w:val="18"/>
+          <w:szCs w:val="18"/>
+        </w:rPr>
+      </w:pPr>
+    </w:p>
+    <w:p>
+      <w:pPr>
+        <w:jc w:val="both"/>
+        <w:rPr>
+          <w:rFonts w:ascii="Arial" w:eastAsia="Arial" w:hAnsi="Arial" w:cs="Arial"/>
+          <w:sz w:val="18"/>
+          <w:szCs w:val="18"/>
+        </w:rPr>
+      </w:pPr>
+    </w:p>
+    <w:p>
+      <w:pPr>
+        <w:jc w:val="both"/>
+        <w:rPr>
+          <w:rFonts w:ascii="Arial" w:eastAsia="Arial" w:hAnsi="Arial" w:cs="Arial"/>
           <w:b/>
           <w:sz w:val="22"/>
           <w:szCs w:val="22"/>
@@ -3967,13 +4145,14 @@
       <w:r>
         <w:rPr>
           <w:rFonts w:ascii="Arial" w:eastAsia="Arial" w:hAnsi="Arial" w:cs="Arial"/>
+          <w:noProof/>
           <w:sz w:val="18"/>
           <w:szCs w:val="18"/>
         </w:rPr>
         <w:drawing>
-          <wp:inline distT="0" distB="0" distL="0" distR="0" wp14:anchorId="4D1AD29A" wp14:editId="77825C03">
-            <wp:extent cx="1118247" cy="232410"/>
-            <wp:effectExtent l="0" t="0" r="5715" b="0"/>
+          <wp:inline distT="0" distB="0" distL="0" distR="0" wp14:anchorId="4D1AD29A" wp14:editId="2C5426A4">
+            <wp:extent cx="2933101" cy="609600"/>
+            <wp:effectExtent l="0" t="0" r="635" b="0"/>
             <wp:docPr id="7" name="Imagen 7"/>
             <wp:cNvGraphicFramePr>
               <a:graphicFrameLocks xmlns:a="http://schemas.openxmlformats.org/drawingml/2006/main" noChangeAspect="1"/>
@@ -4001,7 +4180,7 @@
                   <pic:spPr bwMode="auto">
                     <a:xfrm>
                       <a:off x="0" y="0"/>
-                      <a:ext cx="1120691" cy="232918"/>
+                      <a:ext cx="2944995" cy="612072"/>
                     </a:xfrm>
                     <a:prstGeom prst="rect">
                       <a:avLst/>
@@ -4042,6 +4221,26 @@
           <w:szCs w:val="18"/>
         </w:rPr>
       </w:pPr>
+    </w:p>
+    <w:p>
+      <w:pPr>
+        <w:jc w:val="both"/>
+        <w:rPr>
+          <w:rFonts w:ascii="Arial" w:eastAsia="Arial" w:hAnsi="Arial" w:cs="Arial"/>
+          <w:sz w:val="18"/>
+          <w:szCs w:val="18"/>
+        </w:rPr>
+      </w:pPr>
+    </w:p>
+    <w:p>
+      <w:pPr>
+        <w:jc w:val="both"/>
+        <w:rPr>
+          <w:rFonts w:ascii="Arial" w:eastAsia="Arial" w:hAnsi="Arial" w:cs="Arial"/>
+          <w:sz w:val="18"/>
+          <w:szCs w:val="18"/>
+        </w:rPr>
+      </w:pPr>
       <w:r>
         <w:rPr>
           <w:rFonts w:ascii="Arial" w:eastAsia="Arial" w:hAnsi="Arial" w:cs="Arial"/>
@@ -4065,7 +4264,6 @@
           <w:szCs w:val="18"/>
           <w:bdr w:val="none" w:sz="0" w:space="0" w:color="auto" w:frame="1"/>
         </w:rPr>
-        <w:lastRenderedPageBreak/>
         <w:drawing>
           <wp:inline distT="0" distB="0" distL="0" distR="0" wp14:anchorId="70AFACF6" wp14:editId="5B277DAA">
             <wp:extent cx="2829446" cy="638369"/>
@@ -4277,18 +4475,21 @@
     </w:p>
     <w:p>
       <w:pPr>
-        <w:jc w:val="center"/>
-        <w:rPr>
-          <w:rFonts w:ascii="Arial" w:eastAsia="Arial" w:hAnsi="Arial" w:cs="Arial"/>
-          <w:sz w:val="18"/>
-          <w:szCs w:val="18"/>
-        </w:rPr>
-      </w:pPr>
-      <w:r>
-        <w:rPr>
-          <w:rFonts w:ascii="Arial" w:eastAsia="Arial" w:hAnsi="Arial" w:cs="Arial"/>
-          <w:sz w:val="18"/>
-          <w:szCs w:val="18"/>
+        <w:rPr>
+          <w:rFonts w:ascii="Arial" w:eastAsia="Arial" w:hAnsi="Arial" w:cs="Arial"/>
+          <w:b/>
+          <w:bCs/>
+          <w:sz w:val="22"/>
+          <w:szCs w:val="22"/>
+        </w:rPr>
+      </w:pPr>
+      <w:r>
+        <w:rPr>
+          <w:rFonts w:ascii="Arial" w:eastAsia="Arial" w:hAnsi="Arial" w:cs="Arial"/>
+          <w:b/>
+          <w:bCs/>
+          <w:sz w:val="22"/>
+          <w:szCs w:val="22"/>
         </w:rPr>
         <w:t>RECONOCIMIENTO</w:t>
       </w:r>
@@ -4364,6 +4565,9 @@
     <w:sdt>
       <w:sdtPr>
         <w:rPr>
+          <w:b w:val="0"/>
+          <w:sz w:val="24"/>
+          <w:szCs w:val="24"/>
           <w:lang w:val="es-ES"/>
         </w:rPr>
         <w:id w:val="-1974507365"/>
@@ -4374,9 +4578,6 @@
       </w:sdtPr>
       <w:sdtEndPr>
         <w:rPr>
-          <w:b w:val="0"/>
-          <w:sz w:val="24"/>
-          <w:szCs w:val="24"/>
           <w:lang w:val="es-PE"/>
         </w:rPr>
       </w:sdtEndPr>
@@ -4397,6 +4598,7 @@
             <w:id w:val="-573587230"/>
             <w:bibliography/>
           </w:sdtPr>
+          <w:sdtEndPr/>
           <w:sdtContent>
             <w:p>
               <w:pPr>
@@ -4432,7 +4634,7 @@
               </w:tblGrid>
               <w:tr>
                 <w:trPr>
-                  <w:divId w:val="161050135"/>
+                  <w:divId w:val="802499832"/>
                   <w:tblCellSpacing w:w="15" w:type="dxa"/>
                 </w:trPr>
                 <w:tc>
@@ -4482,7 +4684,7 @@
               </w:tr>
               <w:tr>
                 <w:trPr>
-                  <w:divId w:val="161050135"/>
+                  <w:divId w:val="802499832"/>
                   <w:tblCellSpacing w:w="15" w:type="dxa"/>
                 </w:trPr>
                 <w:tc>
@@ -4532,7 +4734,7 @@
               </w:tr>
               <w:tr>
                 <w:trPr>
-                  <w:divId w:val="161050135"/>
+                  <w:divId w:val="802499832"/>
                   <w:tblCellSpacing w:w="15" w:type="dxa"/>
                 </w:trPr>
                 <w:tc>
@@ -4575,6 +4777,56 @@
                         <w:noProof/>
                         <w:lang w:val="es-ES"/>
                       </w:rPr>
+                      <w:t xml:space="preserve">J. Torres, DEEP LEARNING Introducción práctica con Keras, Ulasalle, 2018. </w:t>
+                    </w:r>
+                  </w:p>
+                </w:tc>
+              </w:tr>
+              <w:tr>
+                <w:trPr>
+                  <w:divId w:val="802499832"/>
+                  <w:tblCellSpacing w:w="15" w:type="dxa"/>
+                </w:trPr>
+                <w:tc>
+                  <w:tcPr>
+                    <w:tcW w:w="50" w:type="pct"/>
+                    <w:hideMark/>
+                  </w:tcPr>
+                  <w:p>
+                    <w:pPr>
+                      <w:pStyle w:val="Bibliografa"/>
+                      <w:rPr>
+                        <w:noProof/>
+                        <w:lang w:val="es-ES"/>
+                      </w:rPr>
+                    </w:pPr>
+                    <w:r>
+                      <w:rPr>
+                        <w:noProof/>
+                        <w:lang w:val="es-ES"/>
+                      </w:rPr>
+                      <w:t xml:space="preserve">[4] </w:t>
+                    </w:r>
+                  </w:p>
+                </w:tc>
+                <w:tc>
+                  <w:tcPr>
+                    <w:tcW w:w="0" w:type="auto"/>
+                    <w:hideMark/>
+                  </w:tcPr>
+                  <w:p>
+                    <w:pPr>
+                      <w:pStyle w:val="Bibliografa"/>
+                      <w:rPr>
+                        <w:noProof/>
+                        <w:lang w:val="es-ES"/>
+                      </w:rPr>
+                    </w:pPr>
+                    <w:r>
+                      <w:rPr>
+                        <w:noProof/>
+                        <w:lang w:val="es-ES"/>
+                      </w:rPr>
                       <w:t xml:space="preserve">W. McKinney, Python for Data Analysis: Data Wrangling with Pandas, NumPy, and IPython, O'Reilly Media, 2012. </w:t>
                     </w:r>
                   </w:p>
@@ -4583,7 +4835,7 @@
             </w:tbl>
             <w:p>
               <w:pPr>
-                <w:divId w:val="161050135"/>
+                <w:divId w:val="802499832"/>
                 <w:rPr>
                   <w:rFonts w:eastAsia="Times New Roman"/>
                   <w:noProof/>
@@ -5575,6 +5827,7 @@
   <w:style w:type="character" w:default="1" w:styleId="Fuentedeprrafopredeter">
     <w:name w:val="Default Paragraph Font"/>
     <w:uiPriority w:val="1"/>
+    <w:semiHidden/>
     <w:unhideWhenUsed/>
   </w:style>
   <w:style w:type="table" w:default="1" w:styleId="Tablanormal">
@@ -6149,13 +6402,32 @@
         </b:NameList>
       </b:Author>
     </b:Author>
+    <b:RefOrder>4</b:RefOrder>
+  </b:Source>
+  <b:Source>
+    <b:Tag>JTo18</b:Tag>
+    <b:SourceType>Book</b:SourceType>
+    <b:Guid>{5841C69C-9BD6-4C9B-A956-42D1DF3D6BAE}</b:Guid>
+    <b:Author>
+      <b:Author>
+        <b:NameList>
+          <b:Person>
+            <b:Last>Torres</b:Last>
+            <b:First>J.</b:First>
+          </b:Person>
+        </b:NameList>
+      </b:Author>
+    </b:Author>
+    <b:Title>DEEP LEARNING Introducción práctica con Keras</b:Title>
+    <b:Year>2018</b:Year>
+    <b:Publisher>Ulasalle</b:Publisher>
     <b:RefOrder>3</b:RefOrder>
   </b:Source>
 </b:Sources>
 </file>
 
 <file path=customXml/itemProps1.xml><?xml version="1.0" encoding="utf-8"?>
-<ds:datastoreItem xmlns:ds="http://schemas.openxmlformats.org/officeDocument/2006/customXml" ds:itemID="{4980B0B4-F2FB-4CC8-AAB7-8AD532110047}">
+<ds:datastoreItem xmlns:ds="http://schemas.openxmlformats.org/officeDocument/2006/customXml" ds:itemID="{FB29A592-1AFD-4722-8244-CCADE555B3DE}">
   <ds:schemaRefs>
     <ds:schemaRef ds:uri="http://schemas.openxmlformats.org/officeDocument/2006/bibliography"/>
   </ds:schemaRefs>

</xml_diff>